<commit_message>
SMM comments and stats move
</commit_message>
<xml_diff>
--- a/Writing/UDPV_RR_ms.docx
+++ b/Writing/UDPV_RR_ms.docx
@@ -625,7 +625,15 @@
         <w:t xml:space="preserve"> </w:t>
       </w:r>
       <w:r>
-        <w:t>Critically, all visual feedback was veridical and participants were fully aware that they were being guided</w:t>
+        <w:t xml:space="preserve">Critically, all visual feedback was </w:t>
+      </w:r>
+      <w:proofErr w:type="gramStart"/>
+      <w:r>
+        <w:t>veridical</w:t>
+      </w:r>
+      <w:proofErr w:type="gramEnd"/>
+      <w:r>
+        <w:t xml:space="preserve"> and participants were fully aware that they were being guided</w:t>
       </w:r>
       <w:r>
         <w:t xml:space="preserve"> by the targets</w:t>
@@ -646,10 +654,10 @@
         <w:t xml:space="preserve"> asymmetrically. </w:t>
       </w:r>
       <w:r>
-        <w:t>Therefore, the small, but persistent, aftereffects resembling the practiced limp observed during washout, when all visual feedback was removed and participants were instructed to “walk normally”, could only be attributed to</w:t>
-      </w:r>
-      <w:r>
-        <w:t xml:space="preserve"> </w:t>
+        <w:t xml:space="preserve">Therefore, the small, but persistent, aftereffects resembling the practiced limp observed during washout, when all visual feedback was removed and participants were instructed to “walk normally”, </w:t>
+      </w:r>
+      <w:r>
+        <w:t xml:space="preserve">were consistent with </w:t>
       </w:r>
       <w:r>
         <w:t xml:space="preserve">use-dependent </w:t>
@@ -824,7 +832,15 @@
         <w:fldChar w:fldCharType="end"/>
       </w:r>
       <w:r>
-        <w:t xml:space="preserve">, use-dependent learning is framed as a process of combining quickly adapting prior probabilities of target (step) locations with current sensory estimates of where to step. Thus, the magnitude of use-dependent biases are directly related to the consistency of the environment, or target locations. </w:t>
+        <w:t xml:space="preserve">, use-dependent learning is framed as a process of combining quickly adapting prior probabilities of target (step) locations with current sensory estimates of where to step. Thus, the magnitude of use-dependent biases </w:t>
+      </w:r>
+      <w:proofErr w:type="gramStart"/>
+      <w:r>
+        <w:t>are</w:t>
+      </w:r>
+      <w:proofErr w:type="gramEnd"/>
+      <w:r>
+        <w:t xml:space="preserve"> directly related to the consistency of the environment, or target locations. </w:t>
       </w:r>
       <w:r>
         <w:t xml:space="preserve">Critically, our </w:t>
@@ -1006,9 +1022,11 @@
       <w:r>
         <w:t xml:space="preserve">, </w:t>
       </w:r>
+      <w:proofErr w:type="gramStart"/>
       <w:r>
         <w:t>psychiatric</w:t>
       </w:r>
+      <w:proofErr w:type="gramEnd"/>
       <w:r>
         <w:t xml:space="preserve"> or </w:t>
       </w:r>
@@ -1203,10 +1221,18 @@
         <w:t xml:space="preserve">standard deviations </w:t>
       </w:r>
       <w:r>
-        <w:t>from the mean performance in terms of either step asymmetry index or target accuracy.</w:t>
-      </w:r>
-      <w:r>
-        <w:t xml:space="preserve"> </w:t>
+        <w:t xml:space="preserve">from the mean performance in terms of </w:t>
+      </w:r>
+      <w:del w:id="0" w:author="Jonathan Wood" w:date="2020-06-09T20:14:00Z">
+        <w:r>
+          <w:delText xml:space="preserve">either step asymmetry index or </w:delText>
+        </w:r>
+      </w:del>
+      <w:r>
+        <w:t>target accuracy.</w:t>
+      </w:r>
+      <w:r>
+        <w:t xml:space="preserve"> Target accuracy will be defined as the mean absolute difference between the target SAI and the actual SAI measured across the entire Learning phase.</w:t>
       </w:r>
     </w:p>
     <w:p>
@@ -1363,81 +1389,94 @@
         <w:t>, Chicago</w:t>
       </w:r>
       <w:r>
-        <w:t>, IL, USA). A step length is</w:t>
-      </w:r>
-      <w:r>
-        <w:t xml:space="preserve"> defined as</w:t>
-      </w:r>
-      <w:r>
-        <w:t xml:space="preserve"> the</w:t>
-      </w:r>
-      <w:r>
-        <w:t xml:space="preserve"> sagittal distance</w:t>
-      </w:r>
-      <w:r>
-        <w:t xml:space="preserve"> between the leading limb’s heel marker and the trailing limb’s heel marker at the moment of the leading limb heel strik</w:t>
-      </w:r>
-      <w:r>
-        <w:t>e</w:t>
+        <w:t xml:space="preserve">, IL, USA). </w:t>
+      </w:r>
+    </w:p>
+    <w:p>
+      <w:pPr>
+        <w:spacing w:line="480" w:lineRule="auto"/>
+      </w:pPr>
+    </w:p>
+    <w:p>
+      <w:pPr>
+        <w:spacing w:line="480" w:lineRule="auto"/>
+      </w:pPr>
+      <w:r>
+        <w:t xml:space="preserve">The visual feedback will be in the form of a bar graph with a blue bar representing the left leg’s step length and a green bar representing the right leg’s step length (Figure 1B). The bars will be time synchronized with each respective limb’s swing phase, increasing in height until the limb reaches heel strike at which point the bar will hold on the screen until the next swing phase begins. There will also be a pink horizontal target line for each leg which will be derived from each participant’s baseline step length for each session and serve as the target during that session’s Learning phase. </w:t>
+      </w:r>
+    </w:p>
+    <w:p>
+      <w:pPr>
+        <w:spacing w:line="480" w:lineRule="auto"/>
+      </w:pPr>
+    </w:p>
+    <w:p>
+      <w:pPr>
+        <w:spacing w:line="480" w:lineRule="auto"/>
+      </w:pPr>
+      <w:r>
+        <w:t xml:space="preserve">Each of the three sessions of walking will involve </w:t>
+      </w:r>
+      <w:r>
+        <w:t>a similar</w:t>
+      </w:r>
+      <w:r>
+        <w:t xml:space="preserve"> </w:t>
+      </w:r>
+      <w:r>
+        <w:t xml:space="preserve">block </w:t>
+      </w:r>
+      <w:r>
+        <w:t xml:space="preserve">schedule. </w:t>
+      </w:r>
+      <w:r>
+        <w:t>Participants</w:t>
+      </w:r>
+      <w:r>
+        <w:t xml:space="preserve"> will first be told to “look forward and walk normally” on the treadmill during the Baseline phase for 250 strides</w:t>
+      </w:r>
+      <w:r>
+        <w:t xml:space="preserve"> (</w:t>
+      </w:r>
+      <w:del w:id="1" w:author="Jonathan Wood" w:date="2020-06-09T15:35:00Z">
+        <w:r>
+          <w:delText>50 strides take approximately 1 minute</w:delText>
+        </w:r>
+      </w:del>
+      <w:ins w:id="2" w:author="Jonathan Wood" w:date="2020-06-10T09:26:00Z">
+        <w:r>
+          <w:t xml:space="preserve">1 stride = </w:t>
+        </w:r>
+      </w:ins>
+      <w:ins w:id="3" w:author="Jonathan Wood" w:date="2020-06-09T15:35:00Z">
+        <w:r>
+          <w:t>one left heel strike to the subsequent left hee</w:t>
+        </w:r>
+      </w:ins>
+      <w:ins w:id="4" w:author="Jonathan Wood" w:date="2020-06-09T15:36:00Z">
+        <w:r>
+          <w:t>l strike</w:t>
+        </w:r>
+      </w:ins>
+      <w:r>
+        <w:t>)</w:t>
       </w:r>
       <w:r>
         <w:t xml:space="preserve">. </w:t>
       </w:r>
-    </w:p>
-    <w:p>
-      <w:pPr>
-        <w:spacing w:line="480" w:lineRule="auto"/>
-      </w:pPr>
-    </w:p>
-    <w:p>
-      <w:pPr>
-        <w:spacing w:line="480" w:lineRule="auto"/>
-      </w:pPr>
-      <w:r>
-        <w:t xml:space="preserve">The visual feedback will be in the form of a bar graph with a blue bar representing the left leg’s step length and a green bar representing the right leg’s step length (Figure 1B). The bars will be time synchronized with each respective limb’s swing phase, increasing in height until the limb reaches heel strike at which point the bar will hold on the screen until the next swing phase begins. There will also be a pink horizontal target line for each leg which will be derived from each participant’s baseline step length for each session and serve as the target during that session’s Learning phase. Baseline step length will be calculated as the mean of the last 50 strides of the Baseline phase. </w:t>
-      </w:r>
-    </w:p>
-    <w:p>
-      <w:pPr>
-        <w:spacing w:line="480" w:lineRule="auto"/>
-      </w:pPr>
-    </w:p>
-    <w:p>
-      <w:pPr>
-        <w:spacing w:line="480" w:lineRule="auto"/>
-      </w:pPr>
-      <w:r>
-        <w:t xml:space="preserve">Each of the three sessions of walking will involve </w:t>
-      </w:r>
-      <w:r>
-        <w:t>a similar</w:t>
-      </w:r>
-      <w:r>
-        <w:t xml:space="preserve"> </w:t>
-      </w:r>
-      <w:r>
-        <w:t xml:space="preserve">block </w:t>
-      </w:r>
-      <w:r>
-        <w:t xml:space="preserve">schedule. </w:t>
-      </w:r>
-      <w:r>
-        <w:t>Participants</w:t>
-      </w:r>
-      <w:r>
-        <w:t xml:space="preserve"> will first be told to “look forward and walk normally” on the treadmill during the Baseline phase for 250 strides</w:t>
-      </w:r>
-      <w:r>
-        <w:t xml:space="preserve"> (50 strides take approximately 1 minute)</w:t>
-      </w:r>
-      <w:r>
-        <w:t xml:space="preserve">. One stride is </w:t>
-      </w:r>
-      <w:r>
-        <w:t xml:space="preserve">defined as </w:t>
-      </w:r>
-      <w:r>
-        <w:t xml:space="preserve">one left heel strike to the subsequent left heel strike. No visual feedback will be </w:t>
+      <w:del w:id="5" w:author="Jonathan Wood" w:date="2020-06-09T15:36:00Z">
+        <w:r>
+          <w:delText xml:space="preserve">One stride is </w:delText>
+        </w:r>
+        <w:r>
+          <w:delText xml:space="preserve">defined as </w:delText>
+        </w:r>
+        <w:r>
+          <w:delText xml:space="preserve">one left heel strike to the subsequent left heel strike. </w:delText>
+        </w:r>
+      </w:del>
+      <w:r>
+        <w:t xml:space="preserve">No visual feedback will be </w:t>
       </w:r>
       <w:r>
         <w:t>presented on the</w:t>
@@ -1446,7 +1485,15 @@
         <w:t xml:space="preserve"> monitor during the Baseline phase.</w:t>
       </w:r>
       <w:r>
-        <w:t xml:space="preserve"> In order for participants to</w:t>
+        <w:t xml:space="preserve"> </w:t>
+      </w:r>
+      <w:proofErr w:type="gramStart"/>
+      <w:r>
+        <w:t>In order for</w:t>
+      </w:r>
+      <w:proofErr w:type="gramEnd"/>
+      <w:r>
+        <w:t xml:space="preserve"> participants to</w:t>
       </w:r>
       <w:r>
         <w:t xml:space="preserve"> </w:t>
@@ -1548,8 +1595,26 @@
         <w:t>participants</w:t>
       </w:r>
       <w:r>
-        <w:t xml:space="preserve"> to take a longer step with the left leg and a shorter step with the right leg. </w:t>
-      </w:r>
+        <w:t xml:space="preserve"> to take a longer step with the left leg and a shorter step with the right leg.</w:t>
+      </w:r>
+      <w:ins w:id="6" w:author="Jonathan Wood" w:date="2020-06-10T09:28:00Z">
+        <w:r>
+          <w:t xml:space="preserve"> The target lines will have a</w:t>
+        </w:r>
+      </w:ins>
+      <w:ins w:id="7" w:author="Jonathan Wood" w:date="2020-06-10T09:29:00Z">
+        <w:r>
+          <w:t xml:space="preserve"> margin of error of ± 2% step length.</w:t>
+        </w:r>
+      </w:ins>
+      <w:r>
+        <w:t xml:space="preserve"> </w:t>
+      </w:r>
+      <w:ins w:id="8" w:author="Jonathan Wood" w:date="2020-06-09T20:39:00Z">
+        <w:r>
+          <w:t xml:space="preserve">Participants will be prompted to continue to hit the target lines every 2 minutes during the Learning phase. </w:t>
+        </w:r>
+      </w:ins>
       <w:r>
         <w:t>During the Washout phase,</w:t>
       </w:r>
@@ -1571,6 +1636,11 @@
       <w:r>
         <w:t xml:space="preserve">. </w:t>
       </w:r>
+      <w:ins w:id="9" w:author="Jonathan Wood" w:date="2020-06-09T20:38:00Z">
+        <w:r>
+          <w:t xml:space="preserve">The treadmill will be stopped between each phase so that instructions can be provided for the next phase. </w:t>
+        </w:r>
+      </w:ins>
     </w:p>
     <w:p>
       <w:pPr>
@@ -1672,10 +1742,19 @@
         <w:t xml:space="preserve">In the </w:t>
       </w:r>
       <w:r>
-        <w:t xml:space="preserve">Repeated </w:t>
-      </w:r>
-      <w:r>
-        <w:t xml:space="preserve">condition, the target positions </w:t>
+        <w:t>Constant</w:t>
+      </w:r>
+      <w:r>
+        <w:t xml:space="preserve"> </w:t>
+      </w:r>
+      <w:r>
+        <w:t xml:space="preserve">condition, the target </w:t>
+      </w:r>
+      <w:r>
+        <w:t>loca</w:t>
+      </w:r>
+      <w:r>
+        <w:t xml:space="preserve">tions </w:t>
       </w:r>
       <w:r>
         <w:t xml:space="preserve">will </w:t>
@@ -1684,7 +1763,19 @@
         <w:t>be set to</w:t>
       </w:r>
       <w:r>
-        <w:t xml:space="preserve"> 22% SAI throughout the Learning phase</w:t>
+        <w:t xml:space="preserve"> </w:t>
+      </w:r>
+      <w:r>
+        <w:t xml:space="preserve">a constant </w:t>
+      </w:r>
+      <w:r>
+        <w:t xml:space="preserve">22% </w:t>
+      </w:r>
+      <w:r>
+        <w:t xml:space="preserve">step asymmetry </w:t>
+      </w:r>
+      <w:r>
+        <w:t>throughout the Learning phase</w:t>
       </w:r>
       <w:r>
         <w:t>; 2)</w:t>
@@ -1693,28 +1784,58 @@
         <w:t xml:space="preserve"> In the </w:t>
       </w:r>
       <w:r>
-        <w:t>5</w:t>
-      </w:r>
-      <w:r>
-        <w:t xml:space="preserve">% </w:t>
-      </w:r>
-      <w:r>
-        <w:t xml:space="preserve">σ </w:t>
+        <w:t>Low Variability</w:t>
+      </w:r>
+      <w:r>
+        <w:t xml:space="preserve"> </w:t>
       </w:r>
       <w:r>
         <w:t xml:space="preserve">condition, </w:t>
       </w:r>
       <w:r>
-        <w:t>target SAI will be drawn from a normal distribution with a mean of 22% and standard deviation of 5</w:t>
+        <w:t xml:space="preserve">target </w:t>
+      </w:r>
+      <w:r>
+        <w:t>locations</w:t>
+      </w:r>
+      <w:r>
+        <w:t xml:space="preserve"> will </w:t>
+      </w:r>
+      <w:r>
+        <w:t xml:space="preserve">vary, being </w:t>
+      </w:r>
+      <w:r>
+        <w:t>drawn from a normal distribution with a mean of 22% and standard deviation of 5</w:t>
       </w:r>
       <w:r>
         <w:t xml:space="preserve">%; and 3) </w:t>
       </w:r>
       <w:r>
-        <w:t xml:space="preserve">In the Uniform condition, the targets will </w:t>
-      </w:r>
-      <w:r>
-        <w:t>be drawn from a uniform distribution with a range of 5%-39% SAI (Figure 1C &amp; D).</w:t>
+        <w:t xml:space="preserve">In the </w:t>
+      </w:r>
+      <w:r>
+        <w:t>High Variability</w:t>
+      </w:r>
+      <w:r>
+        <w:t xml:space="preserve"> condition, the targets will </w:t>
+      </w:r>
+      <w:r>
+        <w:t xml:space="preserve">vary more widely, </w:t>
+      </w:r>
+      <w:r>
+        <w:t>be</w:t>
+      </w:r>
+      <w:r>
+        <w:t>ing</w:t>
+      </w:r>
+      <w:r>
+        <w:t xml:space="preserve"> drawn from a uniform distribution with a range of 5%-39% </w:t>
+      </w:r>
+      <w:r>
+        <w:t xml:space="preserve">step asymmetry </w:t>
+      </w:r>
+      <w:r>
+        <w:t>(Figure 1C &amp; D).</w:t>
       </w:r>
       <w:r>
         <w:t xml:space="preserve"> Based on our pilot testing, changing the target on a stride-by-stride basis made the task </w:t>
@@ -1735,19 +1856,10 @@
         <w:t xml:space="preserve">or both the </w:t>
       </w:r>
       <w:r>
-        <w:t>5</w:t>
-      </w:r>
-      <w:r>
-        <w:t xml:space="preserve">% </w:t>
-      </w:r>
-      <w:r>
-        <w:t>σ</w:t>
-      </w:r>
-      <w:r>
-        <w:t xml:space="preserve"> </w:t>
-      </w:r>
-      <w:r>
-        <w:t>and Uniform condition</w:t>
+        <w:t xml:space="preserve">Low Variability and High Variability </w:t>
+      </w:r>
+      <w:r>
+        <w:t xml:space="preserve"> condition</w:t>
       </w:r>
       <w:r>
         <w:t>s</w:t>
@@ -2048,8 +2160,56 @@
         <w:t xml:space="preserve"> sagittal</w:t>
       </w:r>
       <w:r>
-        <w:t xml:space="preserve"> difference between the leading and trailing heel markers at the moment of leading heel strike. </w:t>
-      </w:r>
+        <w:t xml:space="preserve"> difference between the leading and trailing heel markers </w:t>
+      </w:r>
+      <w:proofErr w:type="gramStart"/>
+      <w:r>
+        <w:t>at the moment</w:t>
+      </w:r>
+      <w:proofErr w:type="gramEnd"/>
+      <w:r>
+        <w:t xml:space="preserve"> of leading heel strike. </w:t>
+      </w:r>
+      <w:ins w:id="10" w:author="Jonathan Wood" w:date="2020-06-09T15:33:00Z">
+        <w:r>
+          <w:t>The</w:t>
+        </w:r>
+      </w:ins>
+      <w:ins w:id="11" w:author="Jonathan Wood" w:date="2020-06-09T15:34:00Z">
+        <w:r>
+          <w:t xml:space="preserve"> step length during the</w:t>
+        </w:r>
+      </w:ins>
+      <w:ins w:id="12" w:author="Jonathan Wood" w:date="2020-06-09T15:33:00Z">
+        <w:r>
+          <w:t xml:space="preserve"> last 50 strides of the </w:t>
+        </w:r>
+      </w:ins>
+      <w:ins w:id="13" w:author="Jonathan Wood" w:date="2020-06-09T15:34:00Z">
+        <w:r>
+          <w:t xml:space="preserve">Baseline phase will </w:t>
+        </w:r>
+      </w:ins>
+      <w:ins w:id="14" w:author="Jonathan Wood" w:date="2020-06-10T09:39:00Z">
+        <w:r>
+          <w:t xml:space="preserve">be </w:t>
+        </w:r>
+      </w:ins>
+      <w:ins w:id="15" w:author="Jonathan Wood" w:date="2020-06-09T15:34:00Z">
+        <w:r>
+          <w:t>averaged and used to derive each legs</w:t>
+        </w:r>
+      </w:ins>
+      <w:ins w:id="16" w:author="Jonathan Wood" w:date="2020-06-09T17:43:00Z">
+        <w:r>
+          <w:t>’</w:t>
+        </w:r>
+      </w:ins>
+      <w:ins w:id="17" w:author="Jonathan Wood" w:date="2020-06-09T15:34:00Z">
+        <w:r>
+          <w:t xml:space="preserve"> respective target lines during that sessions’ learning phase. </w:t>
+        </w:r>
+      </w:ins>
       <w:r>
         <w:t>Step lengths will be used to calculate o</w:t>
       </w:r>
@@ -2300,6 +2460,9 @@
         <w:t xml:space="preserve"> </w:t>
       </w:r>
       <w:r>
+        <w:t xml:space="preserve">SAI will be calculated on a stride-by-stride basis throughout all walking phases. </w:t>
+      </w:r>
+      <w:r>
         <w:t xml:space="preserve">We will </w:t>
       </w:r>
       <w:r>
@@ -2382,266 +2545,215 @@
         <w:spacing w:line="480" w:lineRule="auto"/>
       </w:pPr>
       <w:r>
-        <w:t xml:space="preserve">To assess how well </w:t>
-      </w:r>
-      <w:r>
-        <w:t>participants</w:t>
-      </w:r>
-      <w:r>
-        <w:t xml:space="preserve"> perform on the learning task, w</w:t>
-      </w:r>
-      <w:r>
-        <w:t xml:space="preserve">e will calculate SAI accuracy as the </w:t>
-      </w:r>
-      <w:r>
-        <w:t xml:space="preserve">mean </w:t>
-      </w:r>
-      <w:r>
-        <w:t>absolute difference between the target SAI and the actual SAI</w:t>
-      </w:r>
-      <w:r>
-        <w:t xml:space="preserve"> during the Learning phase</w:t>
-      </w:r>
-      <w:r>
-        <w:t>.</w:t>
-      </w:r>
-      <w:r>
-        <w:t xml:space="preserve"> </w:t>
-      </w:r>
-      <w:r>
-        <w:t xml:space="preserve">We </w:t>
-      </w:r>
-      <w:r>
-        <w:t xml:space="preserve">will also </w:t>
-      </w:r>
-      <w:r>
-        <w:t>assess</w:t>
-      </w:r>
-      <w:r>
-        <w:t xml:space="preserve"> our assumption that</w:t>
-      </w:r>
-      <w:r>
-        <w:t xml:space="preserve">, during the </w:t>
-      </w:r>
-      <w:r>
-        <w:t>L</w:t>
-      </w:r>
-      <w:r>
-        <w:t>earning phase,</w:t>
-      </w:r>
-      <w:r>
-        <w:t xml:space="preserve"> </w:t>
+        <w:t>Our analyses will focus on use-dependent biases at two different time points</w:t>
+      </w:r>
+      <w:r>
+        <w:t>. First,</w:t>
+      </w:r>
+      <w:r>
+        <w:t xml:space="preserve"> to characterize the </w:t>
+      </w:r>
+      <w:r>
+        <w:t xml:space="preserve">total magnitude of use-dependent learning, </w:t>
+      </w:r>
+      <w:r>
+        <w:t xml:space="preserve">we will calculate </w:t>
+      </w:r>
+      <w:r>
+        <w:t xml:space="preserve">the mean SAI during the first </w:t>
+      </w:r>
+      <w:r>
+        <w:t>5</w:t>
+      </w:r>
+      <w:r>
+        <w:t xml:space="preserve"> strides of the Washout phase</w:t>
+      </w:r>
+      <w:r>
+        <w:t xml:space="preserve"> (</w:t>
+      </w:r>
+      <w:r>
+        <w:t>I</w:t>
+      </w:r>
+      <w:r>
+        <w:t xml:space="preserve">nitial </w:t>
+      </w:r>
+      <w:r>
+        <w:t>Bias</w:t>
+      </w:r>
+      <w:r>
+        <w:t>)</w:t>
+      </w:r>
+      <w:r>
+        <w:t xml:space="preserve">. Second, </w:t>
+      </w:r>
+      <w:r>
+        <w:t>to characterize</w:t>
+      </w:r>
+      <w:r>
+        <w:t xml:space="preserve"> early changes in </w:t>
+      </w:r>
+      <w:r>
+        <w:t xml:space="preserve">use-dependent </w:t>
+      </w:r>
+      <w:r>
+        <w:t>biases</w:t>
+      </w:r>
+      <w:r>
+        <w:t xml:space="preserve"> </w:t>
+      </w:r>
+      <w:r>
+        <w:t xml:space="preserve">during the </w:t>
+      </w:r>
+      <w:r>
+        <w:t xml:space="preserve">Washout phase, </w:t>
+      </w:r>
+      <w:r>
+        <w:t xml:space="preserve">we will calculate </w:t>
       </w:r>
       <w:r>
         <w:t xml:space="preserve">the mean </w:t>
       </w:r>
       <w:r>
-        <w:t xml:space="preserve">SAI will </w:t>
-      </w:r>
-      <w:r>
-        <w:t>not differ</w:t>
-      </w:r>
-      <w:r>
-        <w:t xml:space="preserve"> across conditions</w:t>
+        <w:t xml:space="preserve">SAI </w:t>
+      </w:r>
+      <w:r>
+        <w:t>of strides 6-30 of the Washout phase</w:t>
       </w:r>
       <w:r>
         <w:t xml:space="preserve"> (</w:t>
       </w:r>
       <w:r>
-        <w:t>Learning SAI mean</w:t>
-      </w:r>
-      <w:r>
-        <w:t>)</w:t>
-      </w:r>
-      <w:r>
-        <w:t xml:space="preserve">, but the SAI standard deviation </w:t>
-      </w:r>
-      <w:r>
-        <w:t>(</w:t>
-      </w:r>
-      <w:r>
-        <w:t xml:space="preserve">Learning SAI </w:t>
+        <w:t>E</w:t>
+      </w:r>
+      <w:r>
+        <w:t>arly Washout</w:t>
+      </w:r>
+      <w:r>
+        <w:t xml:space="preserve">; </w:t>
+      </w:r>
+      <w:r>
+        <w:fldChar w:fldCharType="begin"/>
+      </w:r>
+      <w:r>
+        <w:instrText xml:space="preserve"> ADDIN ZOTERO_ITEM CSL_CITATION {"citationID":"vjHLs9hY","properties":{"formattedCitation":"(Day et al., 2018; Leech et al., 2018)","plainCitation":"(Day et al., 2018; Leech et al., 2018)","dontUpdate":true,"noteIndex":0},"citationItems":[{"id":49,"uris":["http://zotero.org/users/5226272/items/ANIP7DUQ"],"uri":["http://zotero.org/users/5226272/items/ANIP7DUQ"],"itemData":{"id":49,"type":"article-journal","container-title":"Journal of Neurophysiology","DOI":"10.1152/jn.00903.2017","ISSN":"0022-3077, 1522-1598","issue":"6","journalAbbreviation":"J Neurophysiol","language":"en","page":"2100-2113","source":"Crossref","title":"Accelerating locomotor savings in learning: compressing four training days to one","title-short":"Accelerating locomotor savings in learning","volume":"119","author":[{"family":"Day","given":"Kevin A."},{"family":"Leech","given":"Kristan A."},{"family":"Roemmich","given":"Ryan T."},{"family":"Bastian","given":"Amy J."}],"issued":{"date-parts":[["2018",6]]}}},{"id":1092,"uris":["http://zotero.org/users/5226272/items/H3AT876V"],"uri":["http://zotero.org/users/5226272/items/H3AT876V"],"itemData":{"id":1092,"type":"article-journal","container-title":"Scientific Reports","DOI":"10.1038/s41598-017-18538-w","ISSN":"2045-2322","issue":"1","journalAbbreviation":"Sci Rep","language":"en","page":"94","source":"DOI.org (Crossref)","title":"Creating flexible motor memories in human walking","volume":"8","author":[{"family":"Leech","given":"Kristan A."},{"family":"Roemmich","given":"Ryan T."},{"family":"Bastian","given":"Amy J."}],"issued":{"date-parts":[["2018",12]]}}}],"schema":"https://github.com/citation-style-language/schema/raw/master/csl-citation.json"} </w:instrText>
+      </w:r>
+      <w:r>
+        <w:fldChar w:fldCharType="separate"/>
+      </w:r>
+      <w:r>
+        <w:t>Day et al., 2018; Leech et al., 2018)</w:t>
+      </w:r>
+      <w:r>
+        <w:fldChar w:fldCharType="end"/>
+      </w:r>
+      <w:r>
+        <w:t xml:space="preserve">. </w:t>
+      </w:r>
+      <w:r>
+        <w:t xml:space="preserve">We will also analyze the rate of washout </w:t>
+      </w:r>
+      <w:r>
+        <w:t>by regressing</w:t>
+      </w:r>
+      <w:ins w:id="18" w:author="Jonathan Wood" w:date="2020-06-10T11:45:00Z">
+        <w:r>
+          <w:t xml:space="preserve"> bins</w:t>
+        </w:r>
+      </w:ins>
+      <w:ins w:id="19" w:author="Jonathan Wood" w:date="2020-06-10T11:46:00Z">
+        <w:r>
+          <w:t xml:space="preserve"> (mean of </w:t>
+        </w:r>
+      </w:ins>
+      <w:ins w:id="20" w:author="Jonathan Wood" w:date="2020-06-10T11:45:00Z">
+        <w:r>
+          <w:t>3 strides)</w:t>
+        </w:r>
+      </w:ins>
+      <w:ins w:id="21" w:author="Jonathan Wood" w:date="2020-06-10T11:46:00Z">
+        <w:r>
+          <w:t xml:space="preserve"> of</w:t>
+        </w:r>
+      </w:ins>
+      <w:r>
+        <w:t xml:space="preserve"> subsequent strides onto current </w:t>
+      </w:r>
+      <w:del w:id="22" w:author="Jonathan Wood" w:date="2020-06-10T11:47:00Z">
+        <w:r>
+          <w:delText xml:space="preserve">strides </w:delText>
+        </w:r>
+      </w:del>
+      <w:ins w:id="23" w:author="Jonathan Wood" w:date="2020-06-10T11:47:00Z">
+        <w:r>
+          <w:t>bins</w:t>
+        </w:r>
+        <w:r>
+          <w:t xml:space="preserve"> </w:t>
+        </w:r>
+      </w:ins>
+      <w:r>
+        <w:t xml:space="preserve">for </w:t>
+      </w:r>
+      <w:r>
+        <w:t xml:space="preserve">the first 50 </w:t>
+      </w:r>
+      <w:r>
+        <w:t>stride</w:t>
+      </w:r>
+      <w:r>
+        <w:t>s</w:t>
+      </w:r>
+      <w:r>
+        <w:t xml:space="preserve"> of washout.</w:t>
+      </w:r>
+      <w:r>
+        <w:t xml:space="preserve"> We will report 1-β (slope) as it quantifies the amount of unlearning per </w:t>
+      </w:r>
+      <w:del w:id="24" w:author="Jonathan Wood" w:date="2020-06-10T11:46:00Z">
+        <w:r>
+          <w:delText xml:space="preserve">stride </w:delText>
+        </w:r>
+      </w:del>
+      <w:ins w:id="25" w:author="Jonathan Wood" w:date="2020-06-10T11:46:00Z">
+        <w:r>
+          <w:t>bin</w:t>
+        </w:r>
+        <w:r>
+          <w:t xml:space="preserve"> </w:t>
+        </w:r>
+      </w:ins>
+      <w:r>
+        <w:t>during the Washout phase</w:t>
+      </w:r>
+      <w:r>
+        <w:t xml:space="preserve"> </w:t>
+      </w:r>
+      <w:r>
+        <w:fldChar w:fldCharType="begin"/>
+      </w:r>
+      <w:r>
+        <w:instrText xml:space="preserve"> ADDIN ZOTERO_ITEM CSL_CITATION {"citationID":"lOffBejl","properties":{"formattedCitation":"(Kitago et al., 2013; Wood et al., 2020)","plainCitation":"(Kitago et al., 2013; Wood et al., 2020)","noteIndex":0},"citationItems":[{"id":1076,"uris":["http://zotero.org/users/5226272/items/4AIVQIJ9"],"uri":["http://zotero.org/users/5226272/items/4AIVQIJ9"],"itemData":{"id":1076,"type":"article-journal","abstract":"Humans are able to rapidly adapt their movements when a visuomotor or other systematic perturbation is imposed. However, the adaptation is forgotten or unlearned equally rapidly once the perturbation is removed. The ultimate cause of this unlearning remains poorly understood. Unlearning is often considered to be a passive process due to inability to retain an internal model. However, we have recently suggested that it may instead be a process of reversion to habit, without necessarily any forgetting per se. We compared the timecourse and nature of unlearning across a variety of protocols where unlearning is known to occur: error-clamp trials, removal of visual feedback, removal of the perturbation, or simply a period of inactivity. We found that, in agreement with mathematical models, there was no signiﬁcant difference in the rate of decay between subject who experienced zero-error clamp trials, and subjects who made movements with no visual feedback. Time alone did lead to partial unlearning (over the duration we tested), but the amount of unlearning was inconsistent across subjects. Upon re-exposure to the same perturbation, subjects who unlearned through time or by reverting to veridical feedback exhibited savings. By contrast, no savings was observed in subjects who unlearned by having visual feedback removed or by being placed in a series of error-clamp trials. Thus although these various forms of unlearning can all revert subjects back to baseline behavior, they have markedly different effects on whether long-term memory for the adaptation is spared or is also unlearned. On the basis of these and previous ﬁndings, we suggest that unlearning is not due to passive forgetting of an internal model, but is instead an active process whereby adapted behavior gradually reverts to baseline habits.","container-title":"Frontiers in Human Neuroscience","DOI":"10.3389/fnhum.2013.00307","ISSN":"1662-5161","journalAbbreviation":"Front Hum Neurosci","language":"en","source":"DOI.org (Crossref)","title":"Unlearning versus savings in visuomotor adaptation: comparing effects of washout, passage of time, and removal of errors on motor memory","title-short":"Unlearning versus savings in visuomotor adaptation","URL":"http://journal.frontiersin.org/article/10.3389/fnhum.2013.00307/abstract","volume":"7","author":[{"family":"Kitago","given":"Tomoko"},{"family":"Ryan","given":"Sophia L."},{"family":"Mazzoni","given":"Pietro"},{"family":"Krakauer","given":"John W."},{"family":"Haith","given":"Adrian M."}],"accessed":{"date-parts":[["2019",8,7]]},"issued":{"date-parts":[["2013"]]}}},{"id":1860,"uris":["http://zotero.org/users/5226272/items/9YRCDLCG"],"uri":["http://zotero.org/users/5226272/items/9YRCDLCG"],"itemData":{"id":1860,"type":"article-journal","abstract":"Studies of upper extremity reaching show that use-dependent plasticity, or learning from repetition, plays an important role in shaping motor behaviors. Yet, the impact of repetition on locomotor learning is unclear, despite the fact that gait is developed and practiced over millions of repetitions. To test if repetition alone can induce storage of a novel walking pattern, we instructed two groups of young healthy subjects to learn an asymmetric walking pattern through two distinct learning paradigms. The first group learned a new pattern through an established visual distortion paradigm, which provided both sensory prediction error and repetition of movement patterns to induce walking aftereffects, and the second received veridical feedback with a target change, which provided only repetition (use-dependent plasticity) to induce aftereffects. When feedback was removed, both groups demonstrated aftereffects in the primary outcome, step asymmetry index. Surprisingly, despite the different task demands, both groups produced similar aftereffect magnitudes, which also had similar rates of decay, suggesting that the addition of sensory prediction errors did not improve storage of learning beyond that induced by the use-dependent process alone. To further characterize the use-dependent process, we conducted a second experiment to quantify aftereffect size in a third group that practiced double the asymmetry magnitude. This new group showed a proportionately greater magnitude of the use-dependent aftereffect. Together, these findings show that the primary driver of storage of a new step length asymmetry during visually-guided locomotor learning is repetition, not sensory prediction error, and this effect scales with the learning magnitude.","container-title":"Journal of Neurophysiology","DOI":"10.1152/jn.00083.2020","ISSN":"0022-3077","note":"publisher: American Physiological Society","source":"journals-physiology-org.udel.idm.oclc.org (Atypon)","title":"Use-Dependent Plasticity Explains Aftereffects in Visually Guided Locomotor Learning of a Novel Step Length Asymmetry","URL":"http://journals.physiology.org/doi/abs/10.1152/jn.00083.2020","author":[{"family":"Wood","given":"Jonathan"},{"family":"Kim","given":"Hyosub"},{"family":"French","given":"Margaret A"},{"family":"Reisman","given":"Darcy S."},{"family":"Morton","given":"Susanne M."}],"accessed":{"date-parts":[["2020",5,20]]},"issued":{"date-parts":[["2020",5,20]]}}}],"schema":"https://github.com/citation-style-language/schema/raw/master/csl-citation.json"} </w:instrText>
+      </w:r>
+      <w:r>
+        <w:fldChar w:fldCharType="separate"/>
+      </w:r>
+      <w:r>
+        <w:t>(Kitago et al., 2013; Wood et al., 2020)</w:t>
+      </w:r>
+      <w:r>
+        <w:fldChar w:fldCharType="end"/>
+      </w:r>
+      <w:r>
+        <w:t xml:space="preserve">. </w:t>
+      </w:r>
+      <w:r>
+        <w:t xml:space="preserve">We will also assess our assumption that, during the Learning phase, the mean SAI will not differ across conditions (Learning SAI mean), but the SAI standard deviation (Learning SAI </w:t>
       </w:r>
       <w:r>
         <w:sym w:font="Symbol" w:char="F073"/>
       </w:r>
       <w:r>
-        <w:t>)</w:t>
-      </w:r>
-      <w:r>
-        <w:t xml:space="preserve"> </w:t>
-      </w:r>
-      <w:r>
-        <w:t>will</w:t>
-      </w:r>
-      <w:r>
-        <w:t>,</w:t>
-      </w:r>
-      <w:r>
-        <w:t xml:space="preserve"> </w:t>
-      </w:r>
-      <w:r>
-        <w:t xml:space="preserve">by </w:t>
-      </w:r>
-      <w:r>
-        <w:t xml:space="preserve">examining both </w:t>
-      </w:r>
-      <w:r>
-        <w:t xml:space="preserve">measures </w:t>
-      </w:r>
-      <w:r>
-        <w:t>for</w:t>
-      </w:r>
-      <w:r>
-        <w:t xml:space="preserve"> the entire Learning phase</w:t>
-      </w:r>
-      <w:r>
-        <w:t>.</w:t>
-      </w:r>
-    </w:p>
-    <w:p>
-      <w:pPr>
-        <w:spacing w:line="480" w:lineRule="auto"/>
-      </w:pPr>
-    </w:p>
-    <w:p>
-      <w:pPr>
-        <w:spacing w:line="480" w:lineRule="auto"/>
-      </w:pPr>
-      <w:r>
-        <w:t>Our analyses will focus on use-dependent biases at two different time points</w:t>
-      </w:r>
-      <w:r>
-        <w:t>. First,</w:t>
-      </w:r>
-      <w:r>
-        <w:t xml:space="preserve"> to characterize the </w:t>
-      </w:r>
-      <w:r>
-        <w:t xml:space="preserve">total magnitude of use-dependent learning, </w:t>
-      </w:r>
-      <w:r>
-        <w:t xml:space="preserve">we will calculate </w:t>
-      </w:r>
-      <w:r>
-        <w:t xml:space="preserve">the mean SAI during the first </w:t>
-      </w:r>
-      <w:r>
-        <w:t>5</w:t>
-      </w:r>
-      <w:r>
-        <w:t xml:space="preserve"> strides of the Washout phase</w:t>
-      </w:r>
-      <w:r>
-        <w:t xml:space="preserve"> (</w:t>
-      </w:r>
-      <w:r>
-        <w:t>I</w:t>
-      </w:r>
-      <w:r>
-        <w:t xml:space="preserve">nitial </w:t>
-      </w:r>
-      <w:r>
-        <w:t>Bias</w:t>
-      </w:r>
-      <w:r>
-        <w:t>)</w:t>
-      </w:r>
-      <w:r>
-        <w:t xml:space="preserve">. Second, </w:t>
-      </w:r>
-      <w:r>
-        <w:t xml:space="preserve">to characterize the </w:t>
-      </w:r>
-      <w:r>
-        <w:t xml:space="preserve">state of </w:t>
-      </w:r>
-      <w:r>
-        <w:t xml:space="preserve">use-dependent </w:t>
-      </w:r>
-      <w:r>
-        <w:t>biases</w:t>
-      </w:r>
-      <w:r>
-        <w:t xml:space="preserve"> </w:t>
-      </w:r>
-      <w:r>
-        <w:t>during the early</w:t>
-      </w:r>
-      <w:r>
-        <w:t xml:space="preserve"> Washout phase, </w:t>
-      </w:r>
-      <w:r>
-        <w:t xml:space="preserve">we will calculate </w:t>
-      </w:r>
-      <w:r>
-        <w:t xml:space="preserve">the mean </w:t>
-      </w:r>
-      <w:r>
-        <w:t xml:space="preserve">SAI </w:t>
-      </w:r>
-      <w:r>
-        <w:t>of strides 6-30 of the Washout phase</w:t>
-      </w:r>
-      <w:r>
-        <w:t xml:space="preserve"> (</w:t>
-      </w:r>
-      <w:r>
-        <w:t>E</w:t>
-      </w:r>
-      <w:r>
-        <w:t>arly Washout</w:t>
-      </w:r>
-      <w:r>
-        <w:t xml:space="preserve">; </w:t>
-      </w:r>
-      <w:r>
-        <w:fldChar w:fldCharType="begin"/>
-      </w:r>
-      <w:r>
-        <w:instrText xml:space="preserve"> ADDIN ZOTERO_ITEM CSL_CITATION {"citationID":"vjHLs9hY","properties":{"formattedCitation":"(Day et al., 2018; Leech et al., 2018)","plainCitation":"(Day et al., 2018; Leech et al., 2018)","dontUpdate":true,"noteIndex":0},"citationItems":[{"id":49,"uris":["http://zotero.org/users/5226272/items/ANIP7DUQ"],"uri":["http://zotero.org/users/5226272/items/ANIP7DUQ"],"itemData":{"id":49,"type":"article-journal","container-title":"Journal of Neurophysiology","DOI":"10.1152/jn.00903.2017","ISSN":"0022-3077, 1522-1598","issue":"6","journalAbbreviation":"J Neurophysiol","language":"en","page":"2100-2113","source":"Crossref","title":"Accelerating locomotor savings in learning: compressing four training days to one","title-short":"Accelerating locomotor savings in learning","volume":"119","author":[{"family":"Day","given":"Kevin A."},{"family":"Leech","given":"Kristan A."},{"family":"Roemmich","given":"Ryan T."},{"family":"Bastian","given":"Amy J."}],"issued":{"date-parts":[["2018",6]]}}},{"id":1092,"uris":["http://zotero.org/users/5226272/items/H3AT876V"],"uri":["http://zotero.org/users/5226272/items/H3AT876V"],"itemData":{"id":1092,"type":"article-journal","container-title":"Scientific Reports","DOI":"10.1038/s41598-017-18538-w","ISSN":"2045-2322","issue":"1","journalAbbreviation":"Sci Rep","language":"en","page":"94","source":"DOI.org (Crossref)","title":"Creating flexible motor memories in human walking","volume":"8","author":[{"family":"Leech","given":"Kristan A."},{"family":"Roemmich","given":"Ryan T."},{"family":"Bastian","given":"Amy J."}],"issued":{"date-parts":[["2018",12]]}}}],"schema":"https://github.com/citation-style-language/schema/raw/master/csl-citation.json"} </w:instrText>
-      </w:r>
-      <w:r>
-        <w:fldChar w:fldCharType="separate"/>
-      </w:r>
-      <w:r>
-        <w:t>Day et al., 2018; Leech et al., 2018)</w:t>
-      </w:r>
-      <w:r>
-        <w:fldChar w:fldCharType="end"/>
-      </w:r>
-      <w:r>
-        <w:t xml:space="preserve">. </w:t>
-      </w:r>
-      <w:r>
-        <w:t xml:space="preserve">We will also analyze the rate of washout </w:t>
-      </w:r>
-      <w:r>
-        <w:t>by regressing subsequent strides onto current strides for each stride of washout.</w:t>
-      </w:r>
-      <w:r>
-        <w:t xml:space="preserve"> We will report 1-β (slope) as it quantifies the amount of unlearning per stride during the Washout phase</w:t>
-      </w:r>
-      <w:r>
-        <w:t xml:space="preserve"> </w:t>
-      </w:r>
-      <w:r>
-        <w:fldChar w:fldCharType="begin"/>
-      </w:r>
-      <w:r>
-        <w:instrText xml:space="preserve"> ADDIN ZOTERO_ITEM CSL_CITATION {"citationID":"lOffBejl","properties":{"formattedCitation":"(Kitago et al., 2013; Wood et al., 2020)","plainCitation":"(Kitago et al., 2013; Wood et al., 2020)","noteIndex":0},"citationItems":[{"id":1076,"uris":["http://zotero.org/users/5226272/items/4AIVQIJ9"],"uri":["http://zotero.org/users/5226272/items/4AIVQIJ9"],"itemData":{"id":1076,"type":"article-journal","abstract":"Humans are able to rapidly adapt their movements when a visuomotor or other systematic perturbation is imposed. However, the adaptation is forgotten or unlearned equally rapidly once the perturbation is removed. The ultimate cause of this unlearning remains poorly understood. Unlearning is often considered to be a passive process due to inability to retain an internal model. However, we have recently suggested that it may instead be a process of reversion to habit, without necessarily any forgetting per se. We compared the timecourse and nature of unlearning across a variety of protocols where unlearning is known to occur: error-clamp trials, removal of visual feedback, removal of the perturbation, or simply a period of inactivity. We found that, in agreement with mathematical models, there was no signiﬁcant difference in the rate of decay between subject who experienced zero-error clamp trials, and subjects who made movements with no visual feedback. Time alone did lead to partial unlearning (over the duration we tested), but the amount of unlearning was inconsistent across subjects. Upon re-exposure to the same perturbation, subjects who unlearned through time or by reverting to veridical feedback exhibited savings. By contrast, no savings was observed in subjects who unlearned by having visual feedback removed or by being placed in a series of error-clamp trials. Thus although these various forms of unlearning can all revert subjects back to baseline behavior, they have markedly different effects on whether long-term memory for the adaptation is spared or is also unlearned. On the basis of these and previous ﬁndings, we suggest that unlearning is not due to passive forgetting of an internal model, but is instead an active process whereby adapted behavior gradually reverts to baseline habits.","container-title":"Frontiers in Human Neuroscience","DOI":"10.3389/fnhum.2013.00307","ISSN":"1662-5161","journalAbbreviation":"Front Hum Neurosci","language":"en","source":"DOI.org (Crossref)","title":"Unlearning versus savings in visuomotor adaptation: comparing effects of washout, passage of time, and removal of errors on motor memory","title-short":"Unlearning versus savings in visuomotor adaptation","URL":"http://journal.frontiersin.org/article/10.3389/fnhum.2013.00307/abstract","volume":"7","author":[{"family":"Kitago","given":"Tomoko"},{"family":"Ryan","given":"Sophia L."},{"family":"Mazzoni","given":"Pietro"},{"family":"Krakauer","given":"John W."},{"family":"Haith","given":"Adrian M."}],"accessed":{"date-parts":[["2019",8,7]]},"issued":{"date-parts":[["2013"]]}}},{"id":1860,"uris":["http://zotero.org/users/5226272/items/9YRCDLCG"],"uri":["http://zotero.org/users/5226272/items/9YRCDLCG"],"itemData":{"id":1860,"type":"article-journal","abstract":"Studies of upper extremity reaching show that use-dependent plasticity, or learning from repetition, plays an important role in shaping motor behaviors. Yet, the impact of repetition on locomotor learning is unclear, despite the fact that gait is developed and practiced over millions of repetitions. To test if repetition alone can induce storage of a novel walking pattern, we instructed two groups of young healthy subjects to learn an asymmetric walking pattern through two distinct learning paradigms. The first group learned a new pattern through an established visual distortion paradigm, which provided both sensory prediction error and repetition of movement patterns to induce walking aftereffects, and the second received veridical feedback with a target change, which provided only repetition (use-dependent plasticity) to induce aftereffects. When feedback was removed, both groups demonstrated aftereffects in the primary outcome, step asymmetry index. Surprisingly, despite the different task demands, both groups produced similar aftereffect magnitudes, which also had similar rates of decay, suggesting that the addition of sensory prediction errors did not improve storage of learning beyond that induced by the use-dependent process alone. To further characterize the use-dependent process, we conducted a second experiment to quantify aftereffect size in a third group that practiced double the asymmetry magnitude. This new group showed a proportionately greater magnitude of the use-dependent aftereffect. Together, these findings show that the primary driver of storage of a new step length asymmetry during visually-guided locomotor learning is repetition, not sensory prediction error, and this effect scales with the learning magnitude.","container-title":"Journal of Neurophysiology","DOI":"10.1152/jn.00083.2020","ISSN":"0022-3077","note":"publisher: American Physiological Society","source":"journals-physiology-org.udel.idm.oclc.org (Atypon)","title":"Use-Dependent Plasticity Explains Aftereffects in Visually Guided Locomotor Learning of a Novel Step Length Asymmetry","URL":"http://journals.physiology.org/doi/abs/10.1152/jn.00083.2020","author":[{"family":"Wood","given":"Jonathan"},{"family":"Kim","given":"Hyosub"},{"family":"French","given":"Margaret A"},{"family":"Reisman","given":"Darcy S."},{"family":"Morton","given":"Susanne M."}],"accessed":{"date-parts":[["2020",5,20]]},"issued":{"date-parts":[["2020",5,20]]}}}],"schema":"https://github.com/citation-style-language/schema/raw/master/csl-citation.json"} </w:instrText>
-      </w:r>
-      <w:r>
-        <w:fldChar w:fldCharType="separate"/>
-      </w:r>
-      <w:r>
-        <w:t>(Kitago et al., 2013; Wood et al., 2020)</w:t>
-      </w:r>
-      <w:r>
-        <w:fldChar w:fldCharType="end"/>
-      </w:r>
-      <w:r>
-        <w:t xml:space="preserve">. </w:t>
+        <w:t>) will, by examining both measures for the entire Learning phase.</w:t>
       </w:r>
     </w:p>
     <w:p>
@@ -2749,13 +2861,35 @@
         <w:t xml:space="preserve">Quality of model fits will be reported using R-squared values. </w:t>
       </w:r>
       <w:r>
-        <w:t>As t</w:t>
-      </w:r>
-      <w:r>
-        <w:t>he two models make different predictions regarding the effects of movement consistency on use-dependent biases</w:t>
-      </w:r>
-      <w:r>
-        <w:t>, we will also perform statistical analyses of Initial Bias, Early Washout, and washout rate using separate repeated measures ANOVAs</w:t>
+        <w:t xml:space="preserve">As </w:t>
+      </w:r>
+      <w:commentRangeStart w:id="26"/>
+      <w:r>
+        <w:t>t</w:t>
+      </w:r>
+      <w:r>
+        <w:t>he</w:t>
+      </w:r>
+      <w:commentRangeEnd w:id="26"/>
+      <w:r>
+        <w:rPr>
+          <w:rStyle w:val="CommentReference"/>
+        </w:rPr>
+        <w:commentReference w:id="26"/>
+      </w:r>
+      <w:r>
+        <w:t xml:space="preserve"> two models make different predictions regarding the effects of movement consistency on use-dependent biases</w:t>
+      </w:r>
+      <w:r>
+        <w:t>, we will also perform statistical analyses of Initial Bias, Early Washout</w:t>
+      </w:r>
+      <w:del w:id="27" w:author="Jonathan Wood" w:date="2020-06-09T15:44:00Z">
+        <w:r>
+          <w:delText>,</w:delText>
+        </w:r>
+      </w:del>
+      <w:r>
+        <w:t xml:space="preserve"> and washout rate using separate repeated measures ANOVAs</w:t>
       </w:r>
       <w:r>
         <w:t xml:space="preserve">. </w:t>
@@ -2772,15 +2906,78 @@
       <w:r>
         <w:t xml:space="preserve"> </w:t>
       </w:r>
-    </w:p>
-    <w:p>
-      <w:pPr>
-        <w:spacing w:line="480" w:lineRule="auto"/>
-      </w:pPr>
-    </w:p>
-    <w:p>
-      <w:pPr>
-        <w:spacing w:line="480" w:lineRule="auto"/>
+      <w:r>
+        <w:t xml:space="preserve">While the Adaptive Bayesian model predicts differences in use-dependent biases across conditions, the Strategy plus Use-Dependent model predicts similar use-dependent biases across conditions. Therefore, we will also perform equivalence tests </w:t>
+      </w:r>
+      <w:r>
+        <w:t xml:space="preserve">on Initial Bias, Early Washout and washout rate </w:t>
+      </w:r>
+      <w:r>
+        <w:t xml:space="preserve">using the two one-sided tests (TOST) procedure </w:t>
+      </w:r>
+      <w:r>
+        <w:fldChar w:fldCharType="begin"/>
+      </w:r>
+      <w:r>
+        <w:instrText xml:space="preserve"> ADDIN ZOTERO_ITEM CSL_CITATION {"citationID":"M9BV37dV","properties":{"formattedCitation":"(Lakens, 2017)","plainCitation":"(Lakens, 2017)","noteIndex":0},"citationItems":[{"id":"QlAkTmbR/4mA8FNdF","uris":["http://zotero.org/users/3643520/items/EYVDI4DY"],"uri":["http://zotero.org/users/3643520/items/EYVDI4DY"],"itemData":{"id":6094,"type":"article-journal","abstract":"Scientists should be able to provide support for the absence of a meaningful effect. Currently, researchers often incorrectly conclude an effect is absent based...","archive_location":"Sage CA: Los Angeles, CA","container-title":"Social Psychological and Personality Science","DOI":"10.1177/1948550617697177","language":"en","note":"publisher: SAGE PublicationsSage CA: Los Angeles, CA","source":"journals-sagepub-com.udel.idm.oclc.org","title":"Equivalence Tests: A Practical Primer for t Tests, Correlations, and Meta-Analyses","title-short":"Equivalence Tests","URL":"http://journals.sagepub.com/doi/10.1177/1948550617697177","author":[{"family":"Lakens","given":"Daniël"}],"accessed":{"date-parts":[["2020",5,30]]},"issued":{"date-parts":[["2017",5,5]]}}}],"schema":"https://github.com/citation-style-language/schema/raw/master/csl-citation.json"} </w:instrText>
+      </w:r>
+      <w:r>
+        <w:fldChar w:fldCharType="separate"/>
+      </w:r>
+      <w:r>
+        <w:rPr>
+          <w:noProof/>
+        </w:rPr>
+        <w:t>(Lakens, 2017)</w:t>
+      </w:r>
+      <w:r>
+        <w:fldChar w:fldCharType="end"/>
+      </w:r>
+      <w:r>
+        <w:t xml:space="preserve">. Briefly, the TOST procedure involves two composite null hypotheses that an observed effect is either below or above chosen equivalence bounds (Cohen’s </w:t>
+      </w:r>
+      <w:r>
+        <w:rPr>
+          <w:i/>
+        </w:rPr>
+        <w:t xml:space="preserve">d </w:t>
+      </w:r>
+      <w:r>
+        <w:t xml:space="preserve">of +/-0.3; see </w:t>
+      </w:r>
+      <w:r>
+        <w:fldChar w:fldCharType="begin"/>
+      </w:r>
+      <w:r>
+        <w:instrText xml:space="preserve"> ADDIN ZOTERO_ITEM CSL_CITATION {"citationID":"IrnOqxIh","properties":{"formattedCitation":"(Lakens, 2013)","plainCitation":"(Lakens, 2013)","noteIndex":0},"citationItems":[{"id":"QlAkTmbR/TXrAQLHC","uris":["http://zotero.org/users/3643520/items/IIEDZML3"],"uri":["http://zotero.org/users/3643520/items/IIEDZML3"],"itemData":{"id":3335,"type":"article-journal","abstract":"Effect sizes are the most important outcome of empirical studies. Most articles on effect sizes highlight their importance to communicate the practical significance of results. For scientists themselves, effect sizes are most useful because they facilitate cumulative science. Effect sizes can be used to determine the sample size for follow-up studies, or examining effects across studies. This article aims to provide a practical primer on how to calculate and report effect sizes for t-tests and ANOVA’s such that effect sizes can be used in a-priori power analyses and meta-analyses. Whereas many articles about effect sizes focus on between-subjects designs and address within-subjects designs only briefly, I provide a detailed overview of the similarities and differences between within- and between-subjects designs. I suggest that some research questions in experimental psychology examine inherently intra-individual effects, which makes effect sizes that incorporate the correlation between measures the best summary of the results. Finally, a supplementary spreadsheet is provided to make it as easy as possible for researchers to incorporate effect size calculations into their workflow.","container-title":"Frontiers in Psychology","DOI":"10.3389/fpsyg.2013.00863","ISSN":"1664-1078","journalAbbreviation":"Front. Psychol.","language":"English","source":"Frontiers","title":"Calculating and reporting effect sizes to facilitate cumulative science: a practical primer for t-tests and ANOVAs","title-short":"Calculating and reporting effect sizes to facilitate cumulative science","URL":"https://www.frontiersin.org/articles/10.3389/fpsyg.2013.00863/full","volume":"4","author":[{"family":"Lakens","given":"Daniel"}],"accessed":{"date-parts":[["2018",6,29]]},"issued":{"date-parts":[["2013"]]}}}],"schema":"https://github.com/citation-style-language/schema/raw/master/csl-citation.json"} </w:instrText>
+      </w:r>
+      <w:r>
+        <w:fldChar w:fldCharType="separate"/>
+      </w:r>
+      <w:r>
+        <w:rPr>
+          <w:noProof/>
+        </w:rPr>
+        <w:t>Lakens, 2013)</w:t>
+      </w:r>
+      <w:r>
+        <w:fldChar w:fldCharType="end"/>
+      </w:r>
+      <w:r>
+        <w:t xml:space="preserve">, and thus provides a rigorous means of inferring the lack of a meaningful effect.  </w:t>
+      </w:r>
+    </w:p>
+    <w:p>
+      <w:pPr>
+        <w:spacing w:line="480" w:lineRule="auto"/>
+      </w:pPr>
+    </w:p>
+    <w:p>
+      <w:pPr>
+        <w:spacing w:line="480" w:lineRule="auto"/>
+        <w:rPr>
+          <w:del w:id="28" w:author="Susanne M Morton" w:date="2020-06-07T10:03:00Z"/>
+        </w:rPr>
       </w:pPr>
       <w:r>
         <w:t>We do not have competing hypotheses regarding the Learning phase</w:t>
@@ -2816,13 +3013,19 @@
         <w:t xml:space="preserve">values </w:t>
       </w:r>
       <w:r>
-        <w:t xml:space="preserve">when going from Repeated to 5% </w:t>
-      </w:r>
-      <w:r>
-        <w:sym w:font="Symbol" w:char="F073"/>
-      </w:r>
-      <w:r>
-        <w:t xml:space="preserve"> to Uniform conditions</w:t>
+        <w:t xml:space="preserve">when going from </w:t>
+      </w:r>
+      <w:r>
+        <w:t xml:space="preserve">Constant </w:t>
+      </w:r>
+      <w:r>
+        <w:t xml:space="preserve">to </w:t>
+      </w:r>
+      <w:r>
+        <w:t>Low Variability and High Variability</w:t>
+      </w:r>
+      <w:r>
+        <w:t xml:space="preserve"> conditions</w:t>
       </w:r>
       <w:r>
         <w:t xml:space="preserve"> (see Pilot Data section and Figure 4)</w:t>
@@ -2831,132 +3034,21 @@
         <w:t>.</w:t>
       </w:r>
       <w:r>
-        <w:t xml:space="preserve"> These assumptions will also be assessed using repeated measures ANOVA. </w:t>
-      </w:r>
-    </w:p>
-    <w:p>
-      <w:pPr>
-        <w:spacing w:line="480" w:lineRule="auto"/>
-      </w:pPr>
-    </w:p>
-    <w:p>
-      <w:pPr>
-        <w:spacing w:line="480" w:lineRule="auto"/>
-      </w:pPr>
-      <w:r>
-        <w:t xml:space="preserve">While the Adaptive Bayesian model predicts differences in use-dependent biases across conditions, the Strategy plus Use-Dependent model predicts similar use-dependent biases </w:t>
-      </w:r>
-      <w:r>
-        <w:t xml:space="preserve">across </w:t>
-      </w:r>
-      <w:r>
-        <w:t>conditions. Therefore, we will also perform equivalence tests using the two</w:t>
-      </w:r>
-      <w:r>
-        <w:t xml:space="preserve"> </w:t>
-      </w:r>
-      <w:r>
-        <w:t>one</w:t>
-      </w:r>
-      <w:r>
-        <w:t>-</w:t>
-      </w:r>
-      <w:r>
-        <w:t>sided tests (TOST) procedure</w:t>
-      </w:r>
-      <w:r>
-        <w:t xml:space="preserve"> </w:t>
-      </w:r>
-      <w:r>
-        <w:fldChar w:fldCharType="begin"/>
-      </w:r>
-      <w:r>
-        <w:instrText xml:space="preserve"> ADDIN ZOTERO_ITEM CSL_CITATION {"citationID":"M9BV37dV","properties":{"formattedCitation":"(Lakens, 2017)","plainCitation":"(Lakens, 2017)","noteIndex":0},"citationItems":[{"id":"QlAkTmbR/4mA8FNdF","uris":["http://zotero.org/users/3643520/items/EYVDI4DY"],"uri":["http://zotero.org/users/3643520/items/EYVDI4DY"],"itemData":{"id":6094,"type":"article-journal","abstract":"Scientists should be able to provide support for the absence of a meaningful effect. Currently, researchers often incorrectly conclude an effect is absent based...","archive_location":"Sage CA: Los Angeles, CA","container-title":"Social Psychological and Personality Science","DOI":"10.1177/1948550617697177","language":"en","note":"publisher: SAGE PublicationsSage CA: Los Angeles, CA","source":"journals-sagepub-com.udel.idm.oclc.org","title":"Equivalence Tests: A Practical Primer for t Tests, Correlations, and Meta-Analyses","title-short":"Equivalence Tests","URL":"http://journals.sagepub.com/doi/10.1177/1948550617697177","author":[{"family":"Lakens","given":"Daniël"}],"accessed":{"date-parts":[["2020",5,30]]},"issued":{"date-parts":[["2017",5,5]]}}}],"schema":"https://github.com/citation-style-language/schema/raw/master/csl-citation.json"} </w:instrText>
-      </w:r>
-      <w:r>
-        <w:fldChar w:fldCharType="separate"/>
-      </w:r>
-      <w:r>
-        <w:rPr>
-          <w:noProof/>
-        </w:rPr>
-        <w:t>(Lakens, 2017)</w:t>
-      </w:r>
-      <w:r>
-        <w:fldChar w:fldCharType="end"/>
-      </w:r>
-      <w:r>
-        <w:t>.</w:t>
-      </w:r>
-      <w:r>
-        <w:t xml:space="preserve"> Briefly, the TOST procedure involves two composite null hypotheses that an observed effect is either below or above </w:t>
-      </w:r>
-      <w:r>
-        <w:t xml:space="preserve">chosen </w:t>
-      </w:r>
-      <w:r>
-        <w:t>equivalence bounds</w:t>
-      </w:r>
-      <w:r>
-        <w:t xml:space="preserve"> (Cohen’s </w:t>
-      </w:r>
-      <w:r>
-        <w:rPr>
-          <w:i/>
-        </w:rPr>
-        <w:t xml:space="preserve">d </w:t>
-      </w:r>
-      <w:r>
-        <w:t>of +/-0.3</w:t>
-      </w:r>
-      <w:r>
-        <w:t xml:space="preserve">; </w:t>
-      </w:r>
-      <w:r>
-        <w:t xml:space="preserve">see </w:t>
-      </w:r>
-      <w:r>
-        <w:fldChar w:fldCharType="begin"/>
-      </w:r>
-      <w:r>
-        <w:instrText xml:space="preserve"> ADDIN ZOTERO_ITEM CSL_CITATION {"citationID":"IrnOqxIh","properties":{"formattedCitation":"(Lakens, 2013)","plainCitation":"(Lakens, 2013)","noteIndex":0},"citationItems":[{"id":"QlAkTmbR/TXrAQLHC","uris":["http://zotero.org/users/3643520/items/IIEDZML3"],"uri":["http://zotero.org/users/3643520/items/IIEDZML3"],"itemData":{"id":3335,"type":"article-journal","abstract":"Effect sizes are the most important outcome of empirical studies. Most articles on effect sizes highlight their importance to communicate the practical significance of results. For scientists themselves, effect sizes are most useful because they facilitate cumulative science. Effect sizes can be used to determine the sample size for follow-up studies, or examining effects across studies. This article aims to provide a practical primer on how to calculate and report effect sizes for t-tests and ANOVA’s such that effect sizes can be used in a-priori power analyses and meta-analyses. Whereas many articles about effect sizes focus on between-subjects designs and address within-subjects designs only briefly, I provide a detailed overview of the similarities and differences between within- and between-subjects designs. I suggest that some research questions in experimental psychology examine inherently intra-individual effects, which makes effect sizes that incorporate the correlation between measures the best summary of the results. Finally, a supplementary spreadsheet is provided to make it as easy as possible for researchers to incorporate effect size calculations into their workflow.","container-title":"Frontiers in Psychology","DOI":"10.3389/fpsyg.2013.00863","ISSN":"1664-1078","journalAbbreviation":"Front. Psychol.","language":"English","source":"Frontiers","title":"Calculating and reporting effect sizes to facilitate cumulative science: a practical primer for t-tests and ANOVAs","title-short":"Calculating and reporting effect sizes to facilitate cumulative science","URL":"https://www.frontiersin.org/articles/10.3389/fpsyg.2013.00863/full","volume":"4","author":[{"family":"Lakens","given":"Daniel"}],"accessed":{"date-parts":[["2018",6,29]]},"issued":{"date-parts":[["2013"]]}}}],"schema":"https://github.com/citation-style-language/schema/raw/master/csl-citation.json"} </w:instrText>
-      </w:r>
-      <w:r>
-        <w:fldChar w:fldCharType="separate"/>
-      </w:r>
-      <w:r>
-        <w:rPr>
-          <w:noProof/>
-        </w:rPr>
-        <w:t>Lakens, 2013)</w:t>
-      </w:r>
-      <w:r>
-        <w:fldChar w:fldCharType="end"/>
-      </w:r>
-      <w:r>
-        <w:t>, and thus</w:t>
-      </w:r>
-      <w:r>
-        <w:t xml:space="preserve"> provides a </w:t>
-      </w:r>
-      <w:r>
-        <w:t xml:space="preserve">rigorous </w:t>
-      </w:r>
-      <w:r>
-        <w:t xml:space="preserve">means of </w:t>
-      </w:r>
-      <w:r>
-        <w:t>inferring</w:t>
-      </w:r>
-      <w:r>
-        <w:t xml:space="preserve"> the lack of a meaningful effect</w:t>
-      </w:r>
+        <w:t xml:space="preserve"> These assumptions will also be assessed using repeated measures ANOVA</w:t>
+      </w:r>
+      <w:ins w:id="29" w:author="Jonathan Wood" w:date="2020-06-10T09:51:00Z">
+        <w:r>
+          <w:t xml:space="preserve"> and post-hoc Bonferroni corrected pairwise comparisons if necessary</w:t>
+        </w:r>
+      </w:ins>
       <w:r>
         <w:t xml:space="preserve">. </w:t>
       </w:r>
-      <w:r>
-        <w:t xml:space="preserve"> </w:t>
-      </w:r>
+    </w:p>
+    <w:p>
+      <w:pPr>
+        <w:spacing w:line="480" w:lineRule="auto"/>
+      </w:pPr>
     </w:p>
     <w:p>
       <w:pPr>
@@ -3041,7 +3133,20 @@
         <w:t xml:space="preserve">. </w:t>
       </w:r>
       <w:r>
-        <w:t xml:space="preserve">Assumptions of normality and homoscedasticity will be tested with the Shapiro-Wilks test and </w:t>
+        <w:t xml:space="preserve">Assumptions of normality and </w:t>
+      </w:r>
+      <w:del w:id="30" w:author="Jonathan Wood" w:date="2020-06-10T09:53:00Z">
+        <w:r>
+          <w:delText xml:space="preserve">homoscedasticity </w:delText>
+        </w:r>
+      </w:del>
+      <w:ins w:id="31" w:author="Jonathan Wood" w:date="2020-06-10T09:53:00Z">
+        <w:r>
+          <w:t xml:space="preserve">equality of variances </w:t>
+        </w:r>
+      </w:ins>
+      <w:r>
+        <w:t xml:space="preserve">will be tested with the Shapiro-Wilks test and </w:t>
       </w:r>
       <w:proofErr w:type="spellStart"/>
       <w:r>
@@ -3049,7 +3154,23 @@
       </w:r>
       <w:proofErr w:type="spellEnd"/>
       <w:r>
-        <w:t xml:space="preserve"> test, respectively. In cases where assumptions of normality are not met, we will perform</w:t>
+        <w:t xml:space="preserve"> test, respectively. In cases where</w:t>
+      </w:r>
+      <w:ins w:id="32" w:author="Jonathan Wood" w:date="2020-06-10T10:49:00Z">
+        <w:r>
+          <w:t xml:space="preserve"> these</w:t>
+        </w:r>
+      </w:ins>
+      <w:r>
+        <w:t xml:space="preserve"> assumptions </w:t>
+      </w:r>
+      <w:del w:id="33" w:author="Jonathan Wood" w:date="2020-06-10T10:50:00Z">
+        <w:r>
+          <w:delText xml:space="preserve">of normality </w:delText>
+        </w:r>
+      </w:del>
+      <w:r>
+        <w:t>are not met, we will perform</w:t>
       </w:r>
       <w:r>
         <w:rPr>
@@ -3397,7 +3518,15 @@
         <w:t>5</w:t>
       </w:r>
       <w:r>
-        <w:t xml:space="preserve">-21 individuals for this study in order to account for possible attrition and to exceed the minimum acceptable power. </w:t>
+        <w:t xml:space="preserve">-21 individuals for this study </w:t>
+      </w:r>
+      <w:proofErr w:type="gramStart"/>
+      <w:r>
+        <w:t>in order to</w:t>
+      </w:r>
+      <w:proofErr w:type="gramEnd"/>
+      <w:r>
+        <w:t xml:space="preserve"> account for possible attrition and to exceed the minimum acceptable power. </w:t>
       </w:r>
       <w:r>
         <w:t>Th</w:t>
@@ -3496,7 +3625,14 @@
           <w:b/>
           <w:bCs/>
         </w:rPr>
-        <w:t>Based Analyses</w:t>
+        <w:t xml:space="preserve">Based </w:t>
+      </w:r>
+      <w:r>
+        <w:rPr>
+          <w:b/>
+          <w:bCs/>
+        </w:rPr>
+        <w:t>Methods:</w:t>
       </w:r>
     </w:p>
     <w:p>
@@ -3507,7 +3643,20 @@
         <w:t xml:space="preserve">We have adapted two computational models of use-dependent learning </w:t>
       </w:r>
       <w:r>
-        <w:t xml:space="preserve">that </w:t>
+        <w:t>that</w:t>
+      </w:r>
+      <w:ins w:id="34" w:author="Jonathan Wood" w:date="2020-06-09T13:51:00Z">
+        <w:r>
+          <w:t xml:space="preserve"> can explain behavior following training with consistent </w:t>
+        </w:r>
+      </w:ins>
+      <w:ins w:id="35" w:author="Jonathan Wood" w:date="2020-06-09T13:52:00Z">
+        <w:r>
+          <w:t>targets (see simulation section); however, they each</w:t>
+        </w:r>
+      </w:ins>
+      <w:r>
+        <w:t xml:space="preserve"> </w:t>
       </w:r>
       <w:r>
         <w:t xml:space="preserve">make dissociable predictions regarding the effect </w:t>
@@ -6239,14 +6388,14 @@
               </w:rPr>
               <m:t>1-</m:t>
             </m:r>
-            <w:bookmarkStart w:id="0" w:name="_Hlk37794084"/>
+            <w:bookmarkStart w:id="36" w:name="_Hlk37794084"/>
             <m:r>
               <w:rPr>
                 <w:rFonts w:ascii="Cambria Math" w:hAnsi="Cambria Math"/>
               </w:rPr>
               <m:t>β</m:t>
             </m:r>
-            <w:bookmarkEnd w:id="0"/>
+            <w:bookmarkEnd w:id="36"/>
           </m:e>
         </m:d>
         <m:r>
@@ -6537,11 +6686,16 @@
         </m:r>
       </m:oMath>
       <w:r>
-        <w:t xml:space="preserve"> is a free parameter representing the learning rate</w:t>
+        <w:t xml:space="preserve"> is a free parameter representing the learning </w:t>
+      </w:r>
+      <w:proofErr w:type="gramStart"/>
+      <w:r>
+        <w:t>rate</w:t>
       </w:r>
       <w:r>
         <w:t>.</w:t>
       </w:r>
+      <w:proofErr w:type="gramEnd"/>
       <w:r>
         <w:t xml:space="preserve"> </w:t>
       </w:r>
@@ -6579,7 +6733,7 @@
           <w:u w:val="single"/>
         </w:rPr>
       </w:pPr>
-      <w:bookmarkStart w:id="1" w:name="_Hlk41035246"/>
+      <w:bookmarkStart w:id="37" w:name="_Hlk41035246"/>
       <w:r>
         <w:t>Our two</w:t>
       </w:r>
@@ -6647,7 +6801,7 @@
         <w:t xml:space="preserve">. The MAP estimate may certainly result from contributions of implicit and explicit mechanisms, but the model does not distinguish between the two.  </w:t>
       </w:r>
     </w:p>
-    <w:bookmarkEnd w:id="1"/>
+    <w:bookmarkEnd w:id="37"/>
     <w:p>
       <w:pPr>
         <w:spacing w:line="480" w:lineRule="auto"/>
@@ -6690,6 +6844,9 @@
           <w:tab w:val="left" w:pos="3510"/>
         </w:tabs>
         <w:spacing w:line="480" w:lineRule="auto"/>
+        <w:rPr>
+          <w:ins w:id="38" w:author="Jonathan Wood" w:date="2020-06-10T11:25:00Z"/>
+        </w:rPr>
       </w:pPr>
       <w:r>
         <w:t>Model fitting and model selection</w:t>
@@ -6930,6 +7087,669 @@
       <w:r>
         <w:t xml:space="preserve"> percentile values. </w:t>
       </w:r>
+    </w:p>
+    <w:p>
+      <w:pPr>
+        <w:tabs>
+          <w:tab w:val="left" w:pos="3510"/>
+        </w:tabs>
+        <w:spacing w:line="480" w:lineRule="auto"/>
+        <w:rPr>
+          <w:ins w:id="39" w:author="Jonathan Wood" w:date="2020-06-10T11:25:00Z"/>
+        </w:rPr>
+      </w:pPr>
+    </w:p>
+    <w:p>
+      <w:pPr>
+        <w:tabs>
+          <w:tab w:val="left" w:pos="3510"/>
+        </w:tabs>
+        <w:spacing w:line="480" w:lineRule="auto"/>
+      </w:pPr>
+      <w:ins w:id="40" w:author="Jonathan Wood" w:date="2020-06-10T11:25:00Z">
+        <w:r>
+          <w:t>H</w:t>
+        </w:r>
+        <w:r>
+          <w:rPr>
+            <w:u w:val="single"/>
+            <w:rPrChange w:id="41" w:author="Jonathan Wood" w:date="2020-06-10T11:49:00Z">
+              <w:rPr/>
+            </w:rPrChange>
+          </w:rPr>
+          <w:t xml:space="preserve">ypothesis </w:t>
+        </w:r>
+      </w:ins>
+      <w:ins w:id="42" w:author="Jonathan Wood" w:date="2020-06-10T11:49:00Z">
+        <w:r>
+          <w:rPr>
+            <w:u w:val="single"/>
+          </w:rPr>
+          <w:t>T</w:t>
+        </w:r>
+      </w:ins>
+      <w:ins w:id="43" w:author="Jonathan Wood" w:date="2020-06-10T11:25:00Z">
+        <w:r>
+          <w:rPr>
+            <w:u w:val="single"/>
+            <w:rPrChange w:id="44" w:author="Jonathan Wood" w:date="2020-06-10T11:49:00Z">
+              <w:rPr/>
+            </w:rPrChange>
+          </w:rPr>
+          <w:t>esting</w:t>
+        </w:r>
+      </w:ins>
+      <w:ins w:id="45" w:author="Jonathan Wood" w:date="2020-06-10T11:39:00Z">
+        <w:r>
+          <w:rPr>
+            <w:u w:val="single"/>
+            <w:rPrChange w:id="46" w:author="Jonathan Wood" w:date="2020-06-10T11:49:00Z">
+              <w:rPr/>
+            </w:rPrChange>
+          </w:rPr>
+          <w:t xml:space="preserve">: </w:t>
+        </w:r>
+      </w:ins>
+      <w:ins w:id="47" w:author="Jonathan Wood" w:date="2020-06-10T11:25:00Z">
+        <w:r>
+          <w:rPr>
+            <w:u w:val="single"/>
+            <w:rPrChange w:id="48" w:author="Jonathan Wood" w:date="2020-06-10T11:49:00Z">
+              <w:rPr/>
+            </w:rPrChange>
+          </w:rPr>
+          <w:t xml:space="preserve">or </w:t>
+        </w:r>
+      </w:ins>
+      <w:ins w:id="49" w:author="Jonathan Wood" w:date="2020-06-10T11:40:00Z">
+        <w:r>
+          <w:rPr>
+            <w:u w:val="single"/>
+            <w:rPrChange w:id="50" w:author="Jonathan Wood" w:date="2020-06-10T11:49:00Z">
+              <w:rPr/>
+            </w:rPrChange>
+          </w:rPr>
+          <w:t>S</w:t>
+        </w:r>
+      </w:ins>
+      <w:ins w:id="51" w:author="Jonathan Wood" w:date="2020-06-10T11:26:00Z">
+        <w:r>
+          <w:rPr>
+            <w:u w:val="single"/>
+            <w:rPrChange w:id="52" w:author="Jonathan Wood" w:date="2020-06-10T11:49:00Z">
+              <w:rPr/>
+            </w:rPrChange>
+          </w:rPr>
+          <w:t>tatistic</w:t>
+        </w:r>
+      </w:ins>
+      <w:ins w:id="53" w:author="Jonathan Wood" w:date="2020-06-10T11:27:00Z">
+        <w:r>
+          <w:rPr>
+            <w:u w:val="single"/>
+            <w:rPrChange w:id="54" w:author="Jonathan Wood" w:date="2020-06-10T11:49:00Z">
+              <w:rPr/>
+            </w:rPrChange>
+          </w:rPr>
+          <w:t xml:space="preserve">al </w:t>
+        </w:r>
+      </w:ins>
+      <w:ins w:id="55" w:author="Jonathan Wood" w:date="2020-06-10T11:49:00Z">
+        <w:r>
+          <w:rPr>
+            <w:u w:val="single"/>
+          </w:rPr>
+          <w:t>A</w:t>
+        </w:r>
+      </w:ins>
+      <w:ins w:id="56" w:author="Jonathan Wood" w:date="2020-06-10T11:27:00Z">
+        <w:r>
+          <w:rPr>
+            <w:u w:val="single"/>
+            <w:rPrChange w:id="57" w:author="Jonathan Wood" w:date="2020-06-10T11:49:00Z">
+              <w:rPr/>
+            </w:rPrChange>
+          </w:rPr>
+          <w:t xml:space="preserve">nalysis and </w:t>
+        </w:r>
+      </w:ins>
+      <w:ins w:id="58" w:author="Jonathan Wood" w:date="2020-06-10T11:49:00Z">
+        <w:r>
+          <w:rPr>
+            <w:u w:val="single"/>
+          </w:rPr>
+          <w:t>M</w:t>
+        </w:r>
+      </w:ins>
+      <w:ins w:id="59" w:author="Jonathan Wood" w:date="2020-06-10T11:27:00Z">
+        <w:r>
+          <w:rPr>
+            <w:u w:val="single"/>
+            <w:rPrChange w:id="60" w:author="Jonathan Wood" w:date="2020-06-10T11:49:00Z">
+              <w:rPr/>
+            </w:rPrChange>
+          </w:rPr>
+          <w:t xml:space="preserve">odel </w:t>
+        </w:r>
+      </w:ins>
+      <w:ins w:id="61" w:author="Jonathan Wood" w:date="2020-06-10T11:49:00Z">
+        <w:r>
+          <w:rPr>
+            <w:u w:val="single"/>
+          </w:rPr>
+          <w:t>C</w:t>
+        </w:r>
+      </w:ins>
+      <w:ins w:id="62" w:author="Jonathan Wood" w:date="2020-06-10T11:27:00Z">
+        <w:r>
+          <w:rPr>
+            <w:u w:val="single"/>
+            <w:rPrChange w:id="63" w:author="Jonathan Wood" w:date="2020-06-10T11:49:00Z">
+              <w:rPr/>
+            </w:rPrChange>
+          </w:rPr>
+          <w:t>omparisons:</w:t>
+        </w:r>
+        <w:r>
+          <w:t xml:space="preserve"> </w:t>
+        </w:r>
+      </w:ins>
+    </w:p>
+    <w:p>
+      <w:pPr>
+        <w:spacing w:line="480" w:lineRule="auto"/>
+        <w:rPr>
+          <w:ins w:id="64" w:author="Jonathan Wood" w:date="2020-06-10T11:29:00Z"/>
+        </w:rPr>
+      </w:pPr>
+      <w:ins w:id="65" w:author="Jonathan Wood" w:date="2020-06-10T11:23:00Z">
+        <w:r>
+          <w:t xml:space="preserve">Our competing hypotheses are encapsulated by our two computational models, the Strategy plus Use-Dependent model (Model 1) and the Adaptive Bayesian model (Model 2), and their corresponding predictions regarding use-dependent biases. </w:t>
+        </w:r>
+      </w:ins>
+      <w:ins w:id="66" w:author="Jonathan Wood" w:date="2020-06-10T11:30:00Z">
+        <w:r>
+          <w:t xml:space="preserve">Relative support for one model over the other will be formally assessed using model selection criteria, specifically Akaike Information Criterion (AIC) scores. </w:t>
+        </w:r>
+      </w:ins>
+      <w:ins w:id="67" w:author="Jonathan Wood" w:date="2020-06-10T11:28:00Z">
+        <w:r>
+          <w:t xml:space="preserve">After data are collected, we will fit both models to individual participant data from all three conditions combined, using the </w:t>
+        </w:r>
+        <w:proofErr w:type="spellStart"/>
+        <w:r>
+          <w:t>fmincon</w:t>
+        </w:r>
+        <w:proofErr w:type="spellEnd"/>
+        <w:r>
+          <w:t xml:space="preserve"> function in MATLAB. This will allow us to obtain one set of parameter values for each model for each individual participant. </w:t>
+        </w:r>
+      </w:ins>
+    </w:p>
+    <w:p>
+      <w:pPr>
+        <w:tabs>
+          <w:tab w:val="left" w:pos="3510"/>
+        </w:tabs>
+        <w:spacing w:line="480" w:lineRule="auto"/>
+        <w:rPr>
+          <w:ins w:id="68" w:author="Jonathan Wood" w:date="2020-06-10T11:28:00Z"/>
+        </w:rPr>
+      </w:pPr>
+      <w:ins w:id="69" w:author="Jonathan Wood" w:date="2020-06-10T11:28:00Z">
+        <w:r>
+          <w:t xml:space="preserve">We will use AIC to objectively compare the model fits and compare these AIC values between the two models using a paired t-test. </w:t>
+        </w:r>
+      </w:ins>
+      <w:ins w:id="70" w:author="Jonathan Wood" w:date="2020-06-10T11:35:00Z">
+        <w:r>
+          <w:t>Quality of model fits will be reported using R-squared values.</w:t>
+        </w:r>
+        <w:r>
+          <w:t xml:space="preserve"> </w:t>
+        </w:r>
+      </w:ins>
+      <w:ins w:id="71" w:author="Jonathan Wood" w:date="2020-06-10T11:28:00Z">
+        <w:r>
+          <w:t xml:space="preserve">The number of subjects best fit by each model will be visualized in a figure. As fits to individual data can be noisy </w:t>
+        </w:r>
+        <w:r>
+          <w:fldChar w:fldCharType="begin"/>
+        </w:r>
+        <w:r>
+          <w:instrText xml:space="preserve"> ADDIN ZOTERO_ITEM CSL_CITATION {"citationID":"e8eyoKpK","properties":{"formattedCitation":"(Wilson and Collins, 2019)","plainCitation":"(Wilson and Collins, 2019)","noteIndex":0},"citationItems":[{"id":1536,"uris":["http://zotero.org/users/5226272/items/SIXV25UW"],"uri":["http://zotero.org/users/5226272/items/SIXV25UW"],"itemData":{"id":1536,"type":"article-journal","abstract":"Computational modeling of behavior has revolutionized psychology and neuroscience. By fitting models to experimental data we can probe the algorithms underlying behavior, find neural correlates of computational variables and better understand the effects of drugs, illness and interventions. But with great power comes great responsibility. Here, we offer ten simple rules to ensure that computational modeling is used with care and yields meaningful insights. In particular, we present a beginner-friendly, pragmatic and details-oriented introduction on how to relate models to data. What, exactly, can a model tell us about the mind? To answer this, we apply our rules to the simplest modeling techniques most accessible to beginning modelers and illustrate them with examples and code available online. However, most rules apply to more advanced techniques. Our hope is that by following our guidelines, researchers will avoid many pitfalls and unleash the power of computational modeling on their own data.","container-title":"eLife","DOI":"10.7554/eLife.49547","ISSN":"2050-084X","language":"en","page":"e49547","source":"DOI.org (Crossref)","title":"Ten simple rules for the computational modeling of behavioral data","volume":"8","author":[{"family":"Wilson","given":"Robert C"},{"family":"Collins","given":"Anne GE"}],"issued":{"date-parts":[["2019",11,26]]}}}],"schema":"https://github.com/citation-style-language/schema/raw/master/csl-citation.json"} </w:instrText>
+        </w:r>
+        <w:r>
+          <w:fldChar w:fldCharType="separate"/>
+        </w:r>
+        <w:r>
+          <w:t>(Wilson and Collins, 2019)</w:t>
+        </w:r>
+        <w:r>
+          <w:fldChar w:fldCharType="end"/>
+        </w:r>
+        <w:r>
+          <w:t>, we will also calculate AIC scores on fits to the average learning functions across conditions. To provide confidence intervals on parameter estimates, we will fit the average learning function for each of 10,000 bootstrapped samples and report the empirical 2.5</w:t>
+        </w:r>
+        <w:r>
+          <w:rPr>
+            <w:vertAlign w:val="superscript"/>
+          </w:rPr>
+          <w:t>th</w:t>
+        </w:r>
+        <w:r>
+          <w:t xml:space="preserve"> and 97.5</w:t>
+        </w:r>
+        <w:r>
+          <w:rPr>
+            <w:vertAlign w:val="superscript"/>
+          </w:rPr>
+          <w:t>th</w:t>
+        </w:r>
+        <w:r>
+          <w:t xml:space="preserve"> percentile values. </w:t>
+        </w:r>
+      </w:ins>
+    </w:p>
+    <w:p>
+      <w:pPr>
+        <w:spacing w:line="480" w:lineRule="auto"/>
+        <w:rPr>
+          <w:ins w:id="72" w:author="Jonathan Wood" w:date="2020-06-10T11:28:00Z"/>
+        </w:rPr>
+      </w:pPr>
+    </w:p>
+    <w:p>
+      <w:pPr>
+        <w:spacing w:line="480" w:lineRule="auto"/>
+        <w:rPr>
+          <w:ins w:id="73" w:author="Jonathan Wood" w:date="2020-06-10T11:23:00Z"/>
+        </w:rPr>
+      </w:pPr>
+      <w:ins w:id="74" w:author="Jonathan Wood" w:date="2020-06-10T11:23:00Z">
+        <w:r>
+          <w:t xml:space="preserve">As </w:t>
+        </w:r>
+      </w:ins>
+      <w:ins w:id="75" w:author="Jonathan Wood" w:date="2020-06-10T11:50:00Z">
+        <w:r>
+          <w:t>the</w:t>
+        </w:r>
+      </w:ins>
+      <w:ins w:id="76" w:author="Jonathan Wood" w:date="2020-06-10T11:23:00Z">
+        <w:r>
+          <w:t xml:space="preserve"> two models make different predictions regarding the effects of movement consistency on use-dependent biases, we will also perform statistical analyses of Initial Bias, Early Washout and washout rate using separate repeated measures ANOVAs. In cases of a significant ANOVA, post-hoc pairwise comparisons will be performed with Bonferroni-corrected t-tests. </w:t>
+        </w:r>
+        <w:r>
+          <w:t xml:space="preserve">While the Adaptive Bayesian model predicts differences in use-dependent biases across conditions, the Strategy plus Use-Dependent model predicts similar use-dependent biases across conditions. Therefore, we will also perform equivalence tests on Initial Bias, Early Washout and washout rate using the two one-sided tests (TOST) procedure </w:t>
+        </w:r>
+        <w:r>
+          <w:fldChar w:fldCharType="begin"/>
+        </w:r>
+        <w:r>
+          <w:instrText xml:space="preserve"> ADDIN ZOTERO_ITEM CSL_CITATION {"citationID":"M9BV37dV","properties":{"formattedCitation":"(Lakens, 2017)","plainCitation":"(Lakens, 2017)","noteIndex":0},"citationItems":[{"id":"QlAkTmbR/4mA8FNdF","uris":["http://zotero.org/users/3643520/items/EYVDI4DY"],"uri":["http://zotero.org/users/3643520/items/EYVDI4DY"],"itemData":{"id":6094,"type":"article-journal","abstract":"Scientists should be able to provide support for the absence of a meaningful effect. Currently, researchers often incorrectly conclude an effect is absent based...","archive_location":"Sage CA: Los Angeles, CA","container-title":"Social Psychological and Personality Science","DOI":"10.1177/1948550617697177","language":"en","note":"publisher: SAGE PublicationsSage CA: Los Angeles, CA","source":"journals-sagepub-com.udel.idm.oclc.org","title":"Equivalence Tests: A Practical Primer for t Tests, Correlations, and Meta-Analyses","title-short":"Equivalence Tests","URL":"http://journals.sagepub.com/doi/10.1177/1948550617697177","author":[{"family":"Lakens","given":"Daniël"}],"accessed":{"date-parts":[["2020",5,30]]},"issued":{"date-parts":[["2017",5,5]]}}}],"schema":"https://github.com/citation-style-language/schema/raw/master/csl-citation.json"} </w:instrText>
+        </w:r>
+        <w:r>
+          <w:fldChar w:fldCharType="separate"/>
+        </w:r>
+        <w:r>
+          <w:rPr>
+            <w:noProof/>
+          </w:rPr>
+          <w:t>(Lakens, 2017)</w:t>
+        </w:r>
+        <w:r>
+          <w:fldChar w:fldCharType="end"/>
+        </w:r>
+        <w:r>
+          <w:t xml:space="preserve">. Briefly, the TOST procedure involves two composite null hypotheses that an observed effect is either below or above chosen equivalence bounds (Cohen’s </w:t>
+        </w:r>
+        <w:r>
+          <w:rPr>
+            <w:i/>
+          </w:rPr>
+          <w:t xml:space="preserve">d </w:t>
+        </w:r>
+        <w:r>
+          <w:t xml:space="preserve">of +/-0.3; see </w:t>
+        </w:r>
+        <w:r>
+          <w:fldChar w:fldCharType="begin"/>
+        </w:r>
+        <w:r>
+          <w:instrText xml:space="preserve"> ADDIN ZOTERO_ITEM CSL_CITATION {"citationID":"IrnOqxIh","properties":{"formattedCitation":"(Lakens, 2013)","plainCitation":"(Lakens, 2013)","noteIndex":0},"citationItems":[{"id":"QlAkTmbR/TXrAQLHC","uris":["http://zotero.org/users/3643520/items/IIEDZML3"],"uri":["http://zotero.org/users/3643520/items/IIEDZML3"],"itemData":{"id":3335,"type":"article-journal","abstract":"Effect sizes are the most important outcome of empirical studies. Most articles on effect sizes highlight their importance to communicate the practical significance of results. For scientists themselves, effect sizes are most useful because they facilitate cumulative science. Effect sizes can be used to determine the sample size for follow-up studies, or examining effects across studies. This article aims to provide a practical primer on how to calculate and report effect sizes for t-tests and ANOVA’s such that effect sizes can be used in a-priori power analyses and meta-analyses. Whereas many articles about effect sizes focus on between-subjects designs and address within-subjects designs only briefly, I provide a detailed overview of the similarities and differences between within- and between-subjects designs. I suggest that some research questions in experimental psychology examine inherently intra-individual effects, which makes effect sizes that incorporate the correlation between measures the best summary of the results. Finally, a supplementary spreadsheet is provided to make it as easy as possible for researchers to incorporate effect size calculations into their workflow.","container-title":"Frontiers in Psychology","DOI":"10.3389/fpsyg.2013.00863","ISSN":"1664-1078","journalAbbreviation":"Front. Psychol.","language":"English","source":"Frontiers","title":"Calculating and reporting effect sizes to facilitate cumulative science: a practical primer for t-tests and ANOVAs","title-short":"Calculating and reporting effect sizes to facilitate cumulative science","URL":"https://www.frontiersin.org/articles/10.3389/fpsyg.2013.00863/full","volume":"4","author":[{"family":"Lakens","given":"Daniel"}],"accessed":{"date-parts":[["2018",6,29]]},"issued":{"date-parts":[["2013"]]}}}],"schema":"https://github.com/citation-style-language/schema/raw/master/csl-citation.json"} </w:instrText>
+        </w:r>
+        <w:r>
+          <w:fldChar w:fldCharType="separate"/>
+        </w:r>
+        <w:r>
+          <w:rPr>
+            <w:noProof/>
+          </w:rPr>
+          <w:t>Lakens, 2013)</w:t>
+        </w:r>
+        <w:r>
+          <w:fldChar w:fldCharType="end"/>
+        </w:r>
+        <w:r>
+          <w:t xml:space="preserve">, and thus provides a rigorous means of inferring the lack of a meaningful effect.  </w:t>
+        </w:r>
+      </w:ins>
+    </w:p>
+    <w:p>
+      <w:pPr>
+        <w:spacing w:line="480" w:lineRule="auto"/>
+        <w:rPr>
+          <w:ins w:id="77" w:author="Jonathan Wood" w:date="2020-06-10T11:23:00Z"/>
+        </w:rPr>
+      </w:pPr>
+    </w:p>
+    <w:p>
+      <w:pPr>
+        <w:spacing w:line="480" w:lineRule="auto"/>
+        <w:rPr>
+          <w:ins w:id="78" w:author="Jonathan Wood" w:date="2020-06-10T11:23:00Z"/>
+        </w:rPr>
+      </w:pPr>
+      <w:ins w:id="79" w:author="Jonathan Wood" w:date="2020-06-10T11:23:00Z">
+        <w:r>
+          <w:t xml:space="preserve">We do not have competing hypotheses regarding the Learning phase, as we expect participants to accurately follow the visual targets. As stated above, this should result in </w:t>
+        </w:r>
+        <w:r>
+          <w:t>Learning SAI mean</w:t>
+        </w:r>
+        <w:r>
+          <w:t xml:space="preserve"> values that do not differ across conditions, but larger </w:t>
+        </w:r>
+        <w:r>
+          <w:t xml:space="preserve">Learning SAI </w:t>
+        </w:r>
+        <w:r>
+          <w:sym w:font="Symbol" w:char="F073"/>
+        </w:r>
+        <w:r>
+          <w:t xml:space="preserve"> values when going from Constant to Low Variability and High Variability conditions (see Pilot Data section and Figure 4). These assumptions will also be assessed using repeated measures ANOVA and post-hoc Bonferroni corrected pairwise comparisons if necessary. </w:t>
+        </w:r>
+      </w:ins>
+    </w:p>
+    <w:p>
+      <w:pPr>
+        <w:spacing w:line="480" w:lineRule="auto"/>
+        <w:rPr>
+          <w:ins w:id="80" w:author="Jonathan Wood" w:date="2020-06-10T11:23:00Z"/>
+        </w:rPr>
+      </w:pPr>
+    </w:p>
+    <w:p>
+      <w:pPr>
+        <w:spacing w:line="480" w:lineRule="auto"/>
+        <w:rPr>
+          <w:ins w:id="81" w:author="Jonathan Wood" w:date="2020-06-10T11:23:00Z"/>
+          <w:rFonts w:eastAsia="Times New Roman"/>
+          <w:szCs w:val="24"/>
+        </w:rPr>
+      </w:pPr>
+      <w:ins w:id="82" w:author="Jonathan Wood" w:date="2020-06-10T11:23:00Z">
+        <w:r>
+          <w:t xml:space="preserve">We will report t- and F- statistics, exact p-values, means, 95% confidence intervals and standardized effect sizes (Cohen’s </w:t>
+        </w:r>
+        <w:r>
+          <w:rPr>
+            <w:i/>
+          </w:rPr>
+          <w:t>d</w:t>
+        </w:r>
+        <w:r>
+          <w:t xml:space="preserve"> for t-tests and ƞ</w:t>
+        </w:r>
+        <w:r>
+          <w:rPr>
+            <w:vertAlign w:val="subscript"/>
+          </w:rPr>
+          <w:t>p</w:t>
+        </w:r>
+        <w:r>
+          <w:rPr>
+            <w:vertAlign w:val="superscript"/>
+          </w:rPr>
+          <w:t>2</w:t>
+        </w:r>
+        <w:r>
+          <w:t xml:space="preserve"> for ANOVAs). For equivalence testing, we will also report the empirical equivalence bounds for which we would be able to reject the null hypothesis that there is an effect of condition. Assumptions of normality and equality of variances will be tested with the Shapiro-Wilks test and </w:t>
+        </w:r>
+        <w:proofErr w:type="spellStart"/>
+        <w:r>
+          <w:t>Levene’s</w:t>
+        </w:r>
+        <w:proofErr w:type="spellEnd"/>
+        <w:r>
+          <w:t xml:space="preserve"> test, respectively. In cases where these assumptions are not met, we will perform</w:t>
+        </w:r>
+        <w:r>
+          <w:rPr>
+            <w:rFonts w:eastAsia="Times New Roman"/>
+            <w:szCs w:val="24"/>
+          </w:rPr>
+          <w:t xml:space="preserve"> non-parametric permutation tests</w:t>
+        </w:r>
+        <w:r>
+          <w:rPr>
+            <w:rFonts w:eastAsia="Times New Roman"/>
+            <w:szCs w:val="24"/>
+          </w:rPr>
+          <w:t>.</w:t>
+        </w:r>
+        <w:r>
+          <w:rPr>
+            <w:rFonts w:eastAsia="Times New Roman"/>
+            <w:szCs w:val="24"/>
+          </w:rPr>
+          <w:t xml:space="preserve"> </w:t>
+        </w:r>
+        <w:r>
+          <w:rPr>
+            <w:rFonts w:eastAsia="Times New Roman"/>
+            <w:szCs w:val="24"/>
+          </w:rPr>
+          <w:t>For pairwise comparisons,</w:t>
+        </w:r>
+        <w:r>
+          <w:rPr>
+            <w:rFonts w:eastAsia="Times New Roman"/>
+            <w:szCs w:val="24"/>
+          </w:rPr>
+          <w:t xml:space="preserve"> </w:t>
+        </w:r>
+        <w:r>
+          <w:rPr>
+            <w:rFonts w:eastAsia="Times New Roman"/>
+            <w:szCs w:val="24"/>
+          </w:rPr>
+          <w:t>we will use</w:t>
+        </w:r>
+        <w:r>
+          <w:rPr>
+            <w:rFonts w:eastAsia="Times New Roman"/>
+            <w:szCs w:val="24"/>
+          </w:rPr>
+          <w:t xml:space="preserve"> the difference between group means as our test statistic</w:t>
+        </w:r>
+        <w:r>
+          <w:rPr>
+            <w:rFonts w:eastAsia="Times New Roman"/>
+            <w:szCs w:val="24"/>
+          </w:rPr>
+          <w:t>, to be</w:t>
+        </w:r>
+        <w:r>
+          <w:rPr>
+            <w:rFonts w:eastAsia="Times New Roman"/>
+            <w:szCs w:val="24"/>
+          </w:rPr>
+          <w:t xml:space="preserve"> compared to a null distribution</w:t>
+        </w:r>
+        <w:r>
+          <w:rPr>
+            <w:rFonts w:eastAsia="Times New Roman"/>
+            <w:szCs w:val="24"/>
+          </w:rPr>
+          <w:t xml:space="preserve"> </w:t>
+        </w:r>
+        <w:r>
+          <w:rPr>
+            <w:rFonts w:eastAsia="Times New Roman"/>
+            <w:szCs w:val="24"/>
+          </w:rPr>
+          <w:t xml:space="preserve">created by random shuffling of group assignment in 10,000 Monte Carlo simulations (resampling with replacement), to obtain an exact p-value. </w:t>
+        </w:r>
+        <w:r>
+          <w:rPr>
+            <w:rFonts w:eastAsia="Times New Roman"/>
+            <w:szCs w:val="24"/>
+          </w:rPr>
+          <w:t>For comparisons involving more than two conditions</w:t>
+        </w:r>
+        <w:r>
+          <w:rPr>
+            <w:rFonts w:eastAsia="Times New Roman"/>
+            <w:szCs w:val="24"/>
+          </w:rPr>
+          <w:t xml:space="preserve">, we </w:t>
+        </w:r>
+        <w:r>
+          <w:rPr>
+            <w:rFonts w:eastAsia="Times New Roman"/>
+            <w:szCs w:val="24"/>
+          </w:rPr>
+          <w:t xml:space="preserve">will implement </w:t>
+        </w:r>
+        <w:r>
+          <w:rPr>
+            <w:rFonts w:eastAsia="Times New Roman"/>
+            <w:szCs w:val="24"/>
+          </w:rPr>
+          <w:t>a similar approach</w:t>
+        </w:r>
+        <w:r>
+          <w:rPr>
+            <w:rFonts w:eastAsia="Times New Roman"/>
+            <w:szCs w:val="24"/>
+          </w:rPr>
+          <w:t xml:space="preserve"> </w:t>
+        </w:r>
+        <w:r>
+          <w:rPr>
+            <w:rFonts w:eastAsia="Times New Roman"/>
+            <w:szCs w:val="24"/>
+          </w:rPr>
+          <w:t xml:space="preserve">but use the F-value obtained from a </w:t>
+        </w:r>
+        <w:r>
+          <w:rPr>
+            <w:rFonts w:eastAsia="Times New Roman"/>
+            <w:szCs w:val="24"/>
+          </w:rPr>
+          <w:t xml:space="preserve">repeated-measure ANOVA as our test statistic. </w:t>
+        </w:r>
+      </w:ins>
+    </w:p>
+    <w:p>
+      <w:pPr>
+        <w:spacing w:line="480" w:lineRule="auto"/>
+        <w:rPr>
+          <w:ins w:id="83" w:author="Jonathan Wood" w:date="2020-06-10T11:23:00Z"/>
+        </w:rPr>
+      </w:pPr>
+    </w:p>
+    <w:p>
+      <w:pPr>
+        <w:spacing w:line="480" w:lineRule="auto"/>
+        <w:rPr>
+          <w:ins w:id="84" w:author="Jonathan Wood" w:date="2020-06-10T11:23:00Z"/>
+        </w:rPr>
+      </w:pPr>
+      <w:ins w:id="85" w:author="Jonathan Wood" w:date="2020-06-10T11:23:00Z">
+        <w:r>
+          <w:t xml:space="preserve">In addition to our parametric analyses of pre-selected epochs, we will also employ a cluster permutation analysis in order to assess potential SAI differences across the entire Washout phases for each condition </w:t>
+        </w:r>
+        <w:r>
+          <w:fldChar w:fldCharType="begin"/>
+        </w:r>
+        <w:r>
+          <w:instrText xml:space="preserve"> ADDIN ZOTERO_ITEM CSL_CITATION {"citationID":"285qrc6L","properties":{"formattedCitation":"(Holmes et al., 1996; Maris and Oostenveld, 2007)","plainCitation":"(Holmes et al., 1996; Maris and Oostenveld, 2007)","noteIndex":0},"citationItems":[{"id":1825,"uris":["http://zotero.org/users/5226272/items/W4MRIXQT"],"uri":["http://zotero.org/users/5226272/items/W4MRIXQT"],"itemData":{"id":1825,"type":"article-journal","abstract":"The analysis of functional mapping experiments in positron emission tomography involves the formation of images displaying the values of a suitable statistic, summarising the evidence in the data for a particular effect at each voxel. These statistic images must then be scrutinised to locate regions showing statistically significant effects. The methods most commonly used are parametric, assuming a particular form of probability distribution for the voxel values in the statistic image. Scientific hypotheses, formulated in terms of parameters describing these distributions, are then tested on the basis of the assumptions. Images of statistics are usually considered as lattice representations of continuous random fields. These are more amenable to statistical analysis. There are various shortcomings associated with these methods of analysis. The many assumptions and approximations involved may not be true. The low numbers of subjects and scans, in typical experiments, lead to noisy statistic images with low degrees of freedom, which are not well approximated by continuous random fields. Thus, the methods are only approximately valid at best and are most suspect in single-subject studies. In contrast to the existing methods, we present a nonparametric approach to significance testing for statistic images from activation studies. Formal assumptions are replaced by a computationally expensive approach. In a simple rest-activation study, if there is really no activation effect, the labelling of the scans as \"active\" or \"rest\" is artificial, and a statistic image formed with some other labelling is as likely as the observed one. Thus, considering all possible relabellings, a p value can be computed for any suitable statistic describing the statistic image. Consideration of the maximal statistic leads to a simple nonparametric single-threshold test. This randomisation test relies only on minimal assumptions about the design of the experiment, is (almost) exact, with Type I error (almost) exactly that specified, and hence is always valid. The absence of distributional assumptions permits the consideration of a wide range of test statistics, for instance, \"pseudo\" t statistic images formed with smoothed variance images. The approach presented extends easily to other paradigms, permitting nonparametric analysis of most functional mapping experiments. When the assumptions of the parametric methods are true, these new nonparametric methods, at worst, provide for their validation. When the assumptions of the parametric methods are dubious, the nonparametric methods provide the only analysis that can be guaranteed valid and exact.","container-title":"Journal of Cerebral Blood Flow and Metabolism: Official Journal of the International Society of Cerebral Blood Flow and Metabolism","DOI":"10.1097/00004647-199601000-00002","ISSN":"0271-678X","issue":"1","journalAbbreviation":"J. Cereb. Blood Flow Metab.","language":"eng","note":"PMID: 8530558","page":"7-22","source":"PubMed","title":"Nonparametric analysis of statistic images from functional mapping experiments","volume":"16","author":[{"family":"Holmes","given":"A. P."},{"family":"Blair","given":"R. C."},{"family":"Watson","given":"J. D."},{"family":"Ford","given":"I."}],"issued":{"date-parts":[["1996",1]]}}},{"id":1850,"uris":["http://zotero.org/users/5226272/items/4HMTZUGR"],"uri":["http://zotero.org/users/5226272/items/4HMTZUGR"],"itemData":{"id":1850,"type":"article-journal","abstract":"In this paper, we show how ElectroEncephaloGraphic (EEG) and MagnetoEncephaloGraphic (MEG) data can be analyzed statistically using nonparametric techniques. Nonparametric statistical tests offer complete freedom to the user with respect to the test statistic by means of which the experimental conditions are compared. This freedom provides a straightforward way to solve the multiple comparisons problem (MCP) and it allows to incorporate biophysically motivated constraints in the test statistic, which may drastically increase the sensitivity of the statistical test. The paper is written for two audiences: (1) empirical neuroscientists looking for the most appropriate data analysis method, and (2) methodologists interested in the theoretical concepts behind nonparametric statistical tests. For the empirical neuroscientist, a large part of the paper is written in a tutorial-like fashion, enabling neuroscientists to construct their own statistical test, maximizing the sensitivity to the expected effect. And for the methodologist, it is explained why the nonparametric test is formally correct. This means that we formulate a null hypothesis (identical probability distribution in the different experimental conditions) and show that the nonparametric test controls the false alarm rate under this null hypothesis. © 2007 Elsevier B.V. All rights reserved.","container-title":"Journal of Neuroscience Methods","DOI":"10.1016/j.jneumeth.2007.03.024","ISSN":"01650270","issue":"1","journalAbbreviation":"Journal of Neuroscience Methods","language":"en","page":"177-190","source":"DOI.org (Crossref)","title":"Nonparametric statistical testing of EEG- and MEG-data","volume":"164","author":[{"family":"Maris","given":"Eric"},{"family":"Oostenveld","given":"Robert"}],"issued":{"date-parts":[["2007",8]]}}}],"schema":"https://github.com/citation-style-language/schema/raw/master/csl-citation.json"} </w:instrText>
+        </w:r>
+        <w:r>
+          <w:fldChar w:fldCharType="separate"/>
+        </w:r>
+        <w:r>
+          <w:t xml:space="preserve">(Holmes et al., 1996; Maris and </w:t>
+        </w:r>
+        <w:proofErr w:type="spellStart"/>
+        <w:r>
+          <w:t>Oostenveld</w:t>
+        </w:r>
+        <w:proofErr w:type="spellEnd"/>
+        <w:r>
+          <w:t>, 2007)</w:t>
+        </w:r>
+        <w:r>
+          <w:fldChar w:fldCharType="end"/>
+        </w:r>
+        <w:r>
+          <w:t xml:space="preserve">. In this analysis, we will compare SAI differences between two conditions at a time with paired t-tests </w:t>
+        </w:r>
+      </w:ins>
+      <w:ins w:id="86" w:author="Jonathan Wood" w:date="2020-06-10T11:38:00Z">
+        <w:r>
+          <w:t xml:space="preserve">between bins of </w:t>
+        </w:r>
+      </w:ins>
+      <w:ins w:id="87" w:author="Jonathan Wood" w:date="2020-06-10T11:49:00Z">
+        <w:r>
+          <w:t xml:space="preserve">3 </w:t>
+        </w:r>
+      </w:ins>
+      <w:ins w:id="88" w:author="Jonathan Wood" w:date="2020-06-10T11:23:00Z">
+        <w:r>
+          <w:t>stride</w:t>
+        </w:r>
+      </w:ins>
+      <w:ins w:id="89" w:author="Jonathan Wood" w:date="2020-06-10T11:38:00Z">
+        <w:r>
+          <w:t>s</w:t>
+        </w:r>
+      </w:ins>
+      <w:ins w:id="90" w:author="Jonathan Wood" w:date="2020-06-10T11:23:00Z">
+        <w:r>
+          <w:t xml:space="preserve">. The largest cluster of significant paired t-tests (p &lt; 0.05) in a row will be determined and the t-statistics for this cluster will be summed. The summed t-statistics will be compared to a null distribution of summed t-statistics. The null distribution is built from resampling each group without replacement 10,000 times and computing the largest cluster’s t-statistic for each sample. This null distribution serves as the null hypothesis which states that each group is sampled from the same distribution. The cluster size from the empirical data is then compared to the null distribution of 10,000 samples. This comparison provides a probability that the empirical cluster is different from the null distribution while controlling for type I error </w:t>
+        </w:r>
+        <w:r>
+          <w:fldChar w:fldCharType="begin"/>
+        </w:r>
+        <w:r>
+          <w:instrText xml:space="preserve"> ADDIN ZOTERO_ITEM CSL_CITATION {"citationID":"7bBVPTiH","properties":{"formattedCitation":"(Maris and Oostenveld, 2007; Nichols and Holmes, 2002)","plainCitation":"(Maris and Oostenveld, 2007; Nichols and Holmes, 2002)","noteIndex":0},"citationItems":[{"id":1850,"uris":["http://zotero.org/users/5226272/items/4HMTZUGR"],"uri":["http://zotero.org/users/5226272/items/4HMTZUGR"],"itemData":{"id":1850,"type":"article-journal","abstract":"In this paper, we show how ElectroEncephaloGraphic (EEG) and MagnetoEncephaloGraphic (MEG) data can be analyzed statistically using nonparametric techniques. Nonparametric statistical tests offer complete freedom to the user with respect to the test statistic by means of which the experimental conditions are compared. This freedom provides a straightforward way to solve the multiple comparisons problem (MCP) and it allows to incorporate biophysically motivated constraints in the test statistic, which may drastically increase the sensitivity of the statistical test. The paper is written for two audiences: (1) empirical neuroscientists looking for the most appropriate data analysis method, and (2) methodologists interested in the theoretical concepts behind nonparametric statistical tests. For the empirical neuroscientist, a large part of the paper is written in a tutorial-like fashion, enabling neuroscientists to construct their own statistical test, maximizing the sensitivity to the expected effect. And for the methodologist, it is explained why the nonparametric test is formally correct. This means that we formulate a null hypothesis (identical probability distribution in the different experimental conditions) and show that the nonparametric test controls the false alarm rate under this null hypothesis. © 2007 Elsevier B.V. All rights reserved.","container-title":"Journal of Neuroscience Methods","DOI":"10.1016/j.jneumeth.2007.03.024","ISSN":"01650270","issue":"1","journalAbbreviation":"Journal of Neuroscience Methods","language":"en","page":"177-190","source":"DOI.org (Crossref)","title":"Nonparametric statistical testing of EEG- and MEG-data","volume":"164","author":[{"family":"Maris","given":"Eric"},{"family":"Oostenveld","given":"Robert"}],"issued":{"date-parts":[["2007",8]]}}},{"id":1790,"uris":["http://zotero.org/users/5226272/items/XYUMN3TP"],"uri":["http://zotero.org/users/5226272/items/XYUMN3TP"],"itemData":{"id":1790,"type":"article-journal","abstract":"Requiring only minimal assumptions for validity, nonparametric permutation testing provides a ﬂexible and intuitive methodology for the statistical analysis of data from functional neuroimaging experiments, at some computational expense. Introduced into the functional neuroimaging literature by Holmes et al. ([1996]: J Cereb Blood Flow Metab 16:7–22), the permutation approach readily accounts for the multiple comparisons problem implicit in the standard voxel-by-voxel hypothesis testing framework. When the appropriate assumptions hold, the nonparametric permutation approach gives results similar to those obtained from a comparable Statistical Parametric Mapping approach using a general linear model with multiple comparisons corrections derived from random ﬁeld theory. For analyses with low degrees of freedom, such as single subject PET/SPECT experiments or multi-subject PET/SPECT or fMRI designs assessed for population effects, the nonparametric approach employing a locally pooled (smoothed) variance estimate can outperform the comparable Statistical Parametric Mapping approach. Thus, these nonparametric techniques can be used to verify the validity of less computationally expensive parametric approaches. Although the theory and relative advantages of permutation approaches have been discussed by various authors, there has been no accessible explication of the method, and no freely distributed software implementing it. Consequently, there have been few practical applications of the technique. This article, and the accompanying MATLAB software, attempts to address these issues. The standard nonparametric randomization and permutation testing ideas are developed at an accessible level, using practical examples from functional neuroimaging, and the extensions for multiple comparisons described. Three worked examples from PET and fMRI are presented, with discussion, and comparisons with standard parametric approaches made where appropriate. Practical considerations are given throughout, and relevant statistical concepts are expounded in appendices. Hum. Brain Mapping 15:1–25, 2001. © 2001 Wiley-Liss, Inc.","container-title":"Human Brain Mapping","DOI":"10.1002/hbm.1058","ISSN":"1065-9471, 1097-0193","issue":"1","journalAbbreviation":"Hum. Brain Mapp.","language":"en","page":"1-25","source":"DOI.org (Crossref)","title":"Nonparametric permutation tests for functional neuroimaging: A primer with examples","title-short":"Nonparametric permutation tests for functional neuroimaging","volume":"15","author":[{"family":"Nichols","given":"Thomas E."},{"family":"Holmes","given":"Andrew P."}],"issued":{"date-parts":[["2002",1]]}}}],"schema":"https://github.com/citation-style-language/schema/raw/master/csl-citation.json"} </w:instrText>
+        </w:r>
+        <w:r>
+          <w:fldChar w:fldCharType="separate"/>
+        </w:r>
+        <w:r>
+          <w:t xml:space="preserve">(Maris and </w:t>
+        </w:r>
+        <w:proofErr w:type="spellStart"/>
+        <w:r>
+          <w:t>Oostenveld</w:t>
+        </w:r>
+        <w:proofErr w:type="spellEnd"/>
+        <w:r>
+          <w:t>, 2007; Nichols and Holmes, 2002)</w:t>
+        </w:r>
+        <w:r>
+          <w:fldChar w:fldCharType="end"/>
+        </w:r>
+        <w:r>
+          <w:t xml:space="preserve">. This analysis will be performed three times to compare differences between each condition. </w:t>
+        </w:r>
+      </w:ins>
     </w:p>
     <w:p>
       <w:pPr>
@@ -7047,7 +7867,15 @@
         <w:spacing w:line="480" w:lineRule="auto"/>
       </w:pPr>
       <w:r>
-        <w:t xml:space="preserve">We simulated both models to demonstrate how each accounts for the </w:t>
+        <w:t xml:space="preserve">We simulated both models to demonstrate how each </w:t>
+      </w:r>
+      <w:proofErr w:type="gramStart"/>
+      <w:r>
+        <w:t>accounts</w:t>
+      </w:r>
+      <w:proofErr w:type="gramEnd"/>
+      <w:r>
+        <w:t xml:space="preserve"> for the </w:t>
       </w:r>
       <w:r>
         <w:t xml:space="preserve">consistency </w:t>
@@ -7087,7 +7915,126 @@
         <w:t xml:space="preserve">We </w:t>
       </w:r>
       <w:r>
-        <w:t xml:space="preserve">obtained parameters for model simulation by fitting the models to each individual from a previously collected dataset. We then simulated our proposed experiment 1000 </w:t>
+        <w:t xml:space="preserve">obtained parameters for model simulation by fitting the models to </w:t>
+      </w:r>
+      <w:proofErr w:type="gramStart"/>
+      <w:r>
+        <w:t>each individual</w:t>
+      </w:r>
+      <w:proofErr w:type="gramEnd"/>
+      <w:r>
+        <w:t xml:space="preserve"> from a previously collected dataset</w:t>
+      </w:r>
+      <w:ins w:id="91" w:author="Jonathan Wood" w:date="2020-06-09T13:52:00Z">
+        <w:r>
+          <w:t xml:space="preserve"> (</w:t>
+        </w:r>
+      </w:ins>
+      <w:ins w:id="92" w:author="Jonathan Wood" w:date="2020-06-09T13:53:00Z">
+        <w:r>
+          <w:t>mean r</w:t>
+        </w:r>
+        <w:r>
+          <w:rPr>
+            <w:vertAlign w:val="superscript"/>
+          </w:rPr>
+          <w:t>2</w:t>
+        </w:r>
+        <w:r>
+          <w:t xml:space="preserve"> </w:t>
+        </w:r>
+      </w:ins>
+      <w:ins w:id="93" w:author="Jonathan Wood" w:date="2020-06-10T11:21:00Z">
+        <w:r>
+          <w:t xml:space="preserve">Adaptive </w:t>
+        </w:r>
+      </w:ins>
+      <w:ins w:id="94" w:author="Jonathan Wood" w:date="2020-06-09T13:53:00Z">
+        <w:r>
+          <w:t>Bayes</w:t>
+        </w:r>
+      </w:ins>
+      <w:ins w:id="95" w:author="Jonathan Wood" w:date="2020-06-10T11:21:00Z">
+        <w:r>
+          <w:t>ian model</w:t>
+        </w:r>
+      </w:ins>
+      <w:ins w:id="96" w:author="Jonathan Wood" w:date="2020-06-09T13:53:00Z">
+        <w:r>
+          <w:t xml:space="preserve"> </w:t>
+        </w:r>
+      </w:ins>
+      <w:ins w:id="97" w:author="Jonathan Wood" w:date="2020-06-09T16:27:00Z">
+        <w:r>
+          <w:t>= 0.89</w:t>
+        </w:r>
+      </w:ins>
+      <w:ins w:id="98" w:author="Jonathan Wood" w:date="2020-06-09T16:30:00Z">
+        <w:r>
+          <w:t>5</w:t>
+        </w:r>
+      </w:ins>
+      <w:ins w:id="99" w:author="Jonathan Wood" w:date="2020-06-09T16:32:00Z">
+        <w:r>
+          <w:t xml:space="preserve">; </w:t>
+        </w:r>
+      </w:ins>
+      <w:ins w:id="100" w:author="Jonathan Wood" w:date="2020-06-09T16:27:00Z">
+        <w:r>
+          <w:t>mean r</w:t>
+        </w:r>
+        <w:r>
+          <w:rPr>
+            <w:vertAlign w:val="superscript"/>
+          </w:rPr>
+          <w:t>2</w:t>
+        </w:r>
+        <w:r>
+          <w:t xml:space="preserve"> S</w:t>
+        </w:r>
+      </w:ins>
+      <w:ins w:id="101" w:author="Jonathan Wood" w:date="2020-06-09T16:32:00Z">
+        <w:r>
+          <w:t xml:space="preserve">trategy </w:t>
+        </w:r>
+      </w:ins>
+      <w:ins w:id="102" w:author="Jonathan Wood" w:date="2020-06-09T16:34:00Z">
+        <w:r>
+          <w:t>plus</w:t>
+        </w:r>
+      </w:ins>
+      <w:ins w:id="103" w:author="Jonathan Wood" w:date="2020-06-09T16:32:00Z">
+        <w:r>
+          <w:t xml:space="preserve"> </w:t>
+        </w:r>
+      </w:ins>
+      <w:ins w:id="104" w:author="Jonathan Wood" w:date="2020-06-09T16:27:00Z">
+        <w:r>
+          <w:t>U</w:t>
+        </w:r>
+      </w:ins>
+      <w:ins w:id="105" w:author="Jonathan Wood" w:date="2020-06-09T16:32:00Z">
+        <w:r>
+          <w:t>se-Dependent</w:t>
+        </w:r>
+      </w:ins>
+      <w:ins w:id="106" w:author="Jonathan Wood" w:date="2020-06-09T16:27:00Z">
+        <w:r>
+          <w:t xml:space="preserve"> = </w:t>
+        </w:r>
+      </w:ins>
+      <w:ins w:id="107" w:author="Jonathan Wood" w:date="2020-06-09T16:28:00Z">
+        <w:r>
+          <w:t>0.870</w:t>
+        </w:r>
+      </w:ins>
+      <w:ins w:id="108" w:author="Jonathan Wood" w:date="2020-06-09T13:53:00Z">
+        <w:r>
+          <w:t>)</w:t>
+        </w:r>
+      </w:ins>
+      <w:r>
+        <w:t xml:space="preserve">. We then simulated our proposed experiment 1000 </w:t>
       </w:r>
       <w:r>
         <w:t>times</w:t>
@@ -7241,7 +8188,13 @@
         <w:t>Washout</w:t>
       </w:r>
       <w:r>
-        <w:t xml:space="preserve">. However, the Adaptive Bayesian model demonstrates consistently decreasing aftereffects when the conditions become less stable during the Learning phase. We also analyzed the washout rates for each model. </w:t>
+        <w:t>. However, the Adaptive Bayesian model demonstrates consistently decreasing aftereffects when the conditions become less stable during the Learning phase. We also analyzed the washout rates for each model</w:t>
+      </w:r>
+      <w:r>
+        <w:t xml:space="preserve"> (Figure 3D)</w:t>
+      </w:r>
+      <w:r>
+        <w:t xml:space="preserve">. </w:t>
       </w:r>
       <w:r>
         <w:t xml:space="preserve">The Strategy plus Use-Dependent model predicts a consistent washout rate across conditions. </w:t>
@@ -7323,10 +8276,25 @@
         <w:t>,</w:t>
       </w:r>
       <w:r>
-        <w:t xml:space="preserve"> we collected pilot data from 3 individuals for the Uniform condition</w:t>
-      </w:r>
-      <w:r>
-        <w:t>, with 2/3 of these individual also completing the Repeated condition</w:t>
+        <w:t xml:space="preserve"> we collected pilot data from 3 individuals for the </w:t>
+      </w:r>
+      <w:r>
+        <w:t xml:space="preserve">High Variability </w:t>
+      </w:r>
+      <w:r>
+        <w:t>condition</w:t>
+      </w:r>
+      <w:r>
+        <w:t xml:space="preserve">, with 2/3 of these individual also completing the </w:t>
+      </w:r>
+      <w:r>
+        <w:t xml:space="preserve">Constant </w:t>
+      </w:r>
+      <w:r>
+        <w:t>condition</w:t>
+      </w:r>
+      <w:r>
+        <w:t xml:space="preserve"> (see Figure 4)</w:t>
       </w:r>
       <w:r>
         <w:t xml:space="preserve">. </w:t>
@@ -7344,7 +8312,13 @@
         <w:t xml:space="preserve"> were able to follow the feedback </w:t>
       </w:r>
       <w:r>
-        <w:t xml:space="preserve">during the Uniform condition </w:t>
+        <w:t xml:space="preserve">during the </w:t>
+      </w:r>
+      <w:r>
+        <w:t xml:space="preserve">High Variability </w:t>
+      </w:r>
+      <w:r>
+        <w:t xml:space="preserve">condition </w:t>
       </w:r>
       <w:r>
         <w:t>with a mean</w:t>
@@ -7861,7 +8835,15 @@
         <w:t xml:space="preserve">(A) </w:t>
       </w:r>
       <w:r>
-        <w:t xml:space="preserve">Participants will walk on a treadmill while watching feedback of their step length. Their step lengths will be represented as a blue (left) and green (right) bar which increases in height during the swing phase and holds on the screen at the moment of heel strike. </w:t>
+        <w:t xml:space="preserve">Participants will walk on a treadmill while watching feedback of their step length. Their step lengths will be represented as a blue (left) and green (right) bar which increases in height during the swing phase and holds on the screen </w:t>
+      </w:r>
+      <w:proofErr w:type="gramStart"/>
+      <w:r>
+        <w:t>at the moment</w:t>
+      </w:r>
+      <w:proofErr w:type="gramEnd"/>
+      <w:r>
+        <w:t xml:space="preserve"> of heel strike. </w:t>
       </w:r>
       <w:r>
         <w:rPr>
@@ -7904,7 +8886,13 @@
         <w:t>Target distribution for each c</w:t>
       </w:r>
       <w:r>
-        <w:t xml:space="preserve">ondition: During the Repeated condition targets will </w:t>
+        <w:t xml:space="preserve">ondition: During the </w:t>
+      </w:r>
+      <w:r>
+        <w:t xml:space="preserve">Constant </w:t>
+      </w:r>
+      <w:r>
+        <w:t xml:space="preserve">condition targets will </w:t>
       </w:r>
       <w:r>
         <w:t>always be at</w:t>
@@ -7922,14 +8910,35 @@
         <w:t xml:space="preserve">. </w:t>
       </w:r>
       <w:r>
-        <w:t>During the 5</w:t>
-      </w:r>
-      <w:r>
-        <w:t xml:space="preserve">% </w:t>
-      </w:r>
-      <w:r>
-        <w:t xml:space="preserve">σ condition targets will be drawn from a normal distribution centered around 22% SAI and a standard deviation of 5% SAI. During the Uniform condition targets will be drawn from a uniform distribution between 5% and 39% SAI. </w:t>
-      </w:r>
+        <w:t xml:space="preserve">During the </w:t>
+      </w:r>
+      <w:r>
+        <w:t>Low Variability</w:t>
+      </w:r>
+      <w:r>
+        <w:t xml:space="preserve"> condition targets will be drawn from a normal distribution centered around 22% SAI and a standard deviation of 5% SAI. During the </w:t>
+      </w:r>
+      <w:r>
+        <w:t xml:space="preserve">High Variability </w:t>
+      </w:r>
+      <w:r>
+        <w:t xml:space="preserve">condition targets will be drawn from a uniform distribution between 5% and 39% SAI. </w:t>
+      </w:r>
+      <w:ins w:id="109" w:author="Jonathan Wood" w:date="2020-06-09T16:37:00Z">
+        <w:r>
+          <w:t>Note the different scales for the y-axes</w:t>
+        </w:r>
+      </w:ins>
+      <w:ins w:id="110" w:author="Jonathan Wood" w:date="2020-06-10T11:00:00Z">
+        <w:r>
+          <w:t>.</w:t>
+        </w:r>
+      </w:ins>
+      <w:ins w:id="111" w:author="Jonathan Wood" w:date="2020-06-09T16:37:00Z">
+        <w:r>
+          <w:t xml:space="preserve"> </w:t>
+        </w:r>
+      </w:ins>
       <w:r>
         <w:rPr>
           <w:b/>
@@ -8125,14 +9134,13 @@
         <w:t>Washout is</w:t>
       </w:r>
       <w:r>
-        <w:t xml:space="preserve"> strides 6-30 of the Washout phase. </w:t>
-      </w:r>
-      <w:r>
-        <w:t>Filled circles represent the mean and error bars represent one standard deviation</w:t>
-      </w:r>
-      <w:r>
-        <w:t xml:space="preserve"> of bootstrapped sample means</w:t>
-      </w:r>
+        <w:t xml:space="preserve"> strides 6-30 of the Washout </w:t>
+      </w:r>
+      <w:proofErr w:type="gramStart"/>
+      <w:r>
+        <w:t>phase</w:t>
+      </w:r>
+      <w:proofErr w:type="gramEnd"/>
       <w:r>
         <w:t xml:space="preserve">. </w:t>
       </w:r>
@@ -8153,7 +9161,16 @@
         <w:t xml:space="preserve">ashout rates for each model across conditions. </w:t>
       </w:r>
       <w:r>
-        <w:t xml:space="preserve">For panels B-D, some error bars are not visible as their values are small and thus obscured by dots representing mean values. </w:t>
+        <w:t xml:space="preserve">For panels B-D, </w:t>
+      </w:r>
+      <w:r>
+        <w:t xml:space="preserve">filled circles represent the mean and error bars represent one standard deviation of bootstrapped sample means. </w:t>
+      </w:r>
+      <w:r>
+        <w:t xml:space="preserve">Some </w:t>
+      </w:r>
+      <w:r>
+        <w:t xml:space="preserve">error bars are not visible as their values are small and thus obscured by dots representing mean values. </w:t>
       </w:r>
     </w:p>
     <w:p>
@@ -8191,13 +9208,37 @@
         <w:t xml:space="preserve"> individual participants as dots. </w:t>
       </w:r>
       <w:r>
-        <w:t>SAI was averaged across the entire Leaning phase for each participant for the Repeated and Uniform conditions</w:t>
+        <w:t xml:space="preserve">SAI was averaged across the entire Leaning phase for each participant for the </w:t>
+      </w:r>
+      <w:r>
+        <w:t xml:space="preserve">Constant </w:t>
+      </w:r>
+      <w:r>
+        <w:t xml:space="preserve">and </w:t>
+      </w:r>
+      <w:r>
+        <w:t xml:space="preserve">High Variability </w:t>
+      </w:r>
+      <w:r>
+        <w:t>conditions</w:t>
       </w:r>
       <w:r>
         <w:t xml:space="preserve"> (Learning SAI mean). </w:t>
       </w:r>
       <w:r>
-        <w:t>SAI standard deviation was calculated across the entire Learning phase for each participant for the Repeated and Uniform conditions</w:t>
+        <w:t xml:space="preserve">SAI standard deviation was calculated across the entire Learning phase for each participant for the </w:t>
+      </w:r>
+      <w:r>
+        <w:t xml:space="preserve">Constant </w:t>
+      </w:r>
+      <w:r>
+        <w:t xml:space="preserve">and </w:t>
+      </w:r>
+      <w:r>
+        <w:t xml:space="preserve">High Variability </w:t>
+      </w:r>
+      <w:r>
+        <w:t>conditions</w:t>
       </w:r>
       <w:r>
         <w:t xml:space="preserve"> (Learning SAI </w:t>
@@ -8214,7 +9255,7 @@
     </w:p>
     <w:p/>
     <w:sectPr>
-      <w:footerReference w:type="default" r:id="rId8"/>
+      <w:footerReference w:type="default" r:id="rId12"/>
       <w:pgSz w:w="12240" w:h="15840"/>
       <w:pgMar w:top="1440" w:right="1440" w:bottom="1440" w:left="1440" w:header="720" w:footer="720" w:gutter="0"/>
       <w:lnNumType w:countBy="1" w:restart="continuous"/>
@@ -8223,6 +9264,51 @@
     </w:sectPr>
   </w:body>
 </w:document>
+</file>
+
+<file path=word/comments.xml><?xml version="1.0" encoding="utf-8"?>
+<w:comments xmlns:wpc="http://schemas.microsoft.com/office/word/2010/wordprocessingCanvas" xmlns:cx="http://schemas.microsoft.com/office/drawing/2014/chartex" xmlns:cx1="http://schemas.microsoft.com/office/drawing/2015/9/8/chartex" xmlns:cx2="http://schemas.microsoft.com/office/drawing/2015/10/21/chartex" xmlns:cx3="http://schemas.microsoft.com/office/drawing/2016/5/9/chartex" xmlns:cx4="http://schemas.microsoft.com/office/drawing/2016/5/10/chartex" xmlns:cx5="http://schemas.microsoft.com/office/drawing/2016/5/11/chartex" xmlns:cx6="http://schemas.microsoft.com/office/drawing/2016/5/12/chartex" xmlns:cx7="http://schemas.microsoft.com/office/drawing/2016/5/13/chartex" xmlns:cx8="http://schemas.microsoft.com/office/drawing/2016/5/14/chartex" xmlns:mc="http://schemas.openxmlformats.org/markup-compatibility/2006" xmlns:aink="http://schemas.microsoft.com/office/drawing/2016/ink" xmlns:am3d="http://schemas.microsoft.com/office/drawing/2017/model3d" xmlns:o="urn:schemas-microsoft-com:office:office" xmlns:r="http://schemas.openxmlformats.org/officeDocument/2006/relationships" xmlns:m="http://schemas.openxmlformats.org/officeDocument/2006/math" xmlns:v="urn:schemas-microsoft-com:vml" xmlns:wp14="http://schemas.microsoft.com/office/word/2010/wordprocessingDrawing" xmlns:wp="http://schemas.openxmlformats.org/drawingml/2006/wordprocessingDrawing" xmlns:w10="urn:schemas-microsoft-com:office:word" xmlns:w="http://schemas.openxmlformats.org/wordprocessingml/2006/main" xmlns:w14="http://schemas.microsoft.com/office/word/2010/wordml" xmlns:w15="http://schemas.microsoft.com/office/word/2012/wordml" xmlns:w16cex="http://schemas.microsoft.com/office/word/2018/wordml/cex" xmlns:w16cid="http://schemas.microsoft.com/office/word/2016/wordml/cid" xmlns:w16="http://schemas.microsoft.com/office/word/2018/wordml" xmlns:w16se="http://schemas.microsoft.com/office/word/2015/wordml/symex" xmlns:wpg="http://schemas.microsoft.com/office/word/2010/wordprocessingGroup" xmlns:wpi="http://schemas.microsoft.com/office/word/2010/wordprocessingInk" xmlns:wne="http://schemas.microsoft.com/office/word/2006/wordml" xmlns:wps="http://schemas.microsoft.com/office/word/2010/wordprocessingShape" mc:Ignorable="w14 w15 w16se w16cid w16 w16cex wp14">
+  <w:comment w:id="26" w:author="Jonathan Wood" w:date="2020-06-10T11:44:00Z" w:initials="JW">
+    <w:p>
+      <w:pPr>
+        <w:pStyle w:val="CommentText"/>
+      </w:pPr>
+      <w:r>
+        <w:rPr>
+          <w:rStyle w:val="CommentReference"/>
+        </w:rPr>
+        <w:annotationRef/>
+      </w:r>
+      <w:r>
+        <w:rPr>
+          <w:rStyle w:val="CommentReference"/>
+        </w:rPr>
+        <w:annotationRef/>
+      </w:r>
+      <w:r>
+        <w:t>I removed a discussion of the learning phase here because we say something about it in the first sentence of the next paragraph</w:t>
+      </w:r>
+    </w:p>
+  </w:comment>
+</w:comments>
+</file>
+
+<file path=word/commentsExtended.xml><?xml version="1.0" encoding="utf-8"?>
+<w15:commentsEx xmlns:wpc="http://schemas.microsoft.com/office/word/2010/wordprocessingCanvas" xmlns:cx="http://schemas.microsoft.com/office/drawing/2014/chartex" xmlns:cx1="http://schemas.microsoft.com/office/drawing/2015/9/8/chartex" xmlns:cx2="http://schemas.microsoft.com/office/drawing/2015/10/21/chartex" xmlns:cx3="http://schemas.microsoft.com/office/drawing/2016/5/9/chartex" xmlns:cx4="http://schemas.microsoft.com/office/drawing/2016/5/10/chartex" xmlns:cx5="http://schemas.microsoft.com/office/drawing/2016/5/11/chartex" xmlns:cx6="http://schemas.microsoft.com/office/drawing/2016/5/12/chartex" xmlns:cx7="http://schemas.microsoft.com/office/drawing/2016/5/13/chartex" xmlns:cx8="http://schemas.microsoft.com/office/drawing/2016/5/14/chartex" xmlns:mc="http://schemas.openxmlformats.org/markup-compatibility/2006" xmlns:aink="http://schemas.microsoft.com/office/drawing/2016/ink" xmlns:am3d="http://schemas.microsoft.com/office/drawing/2017/model3d" xmlns:o="urn:schemas-microsoft-com:office:office" xmlns:r="http://schemas.openxmlformats.org/officeDocument/2006/relationships" xmlns:m="http://schemas.openxmlformats.org/officeDocument/2006/math" xmlns:v="urn:schemas-microsoft-com:vml" xmlns:wp14="http://schemas.microsoft.com/office/word/2010/wordprocessingDrawing" xmlns:wp="http://schemas.openxmlformats.org/drawingml/2006/wordprocessingDrawing" xmlns:w10="urn:schemas-microsoft-com:office:word" xmlns:w="http://schemas.openxmlformats.org/wordprocessingml/2006/main" xmlns:w14="http://schemas.microsoft.com/office/word/2010/wordml" xmlns:w15="http://schemas.microsoft.com/office/word/2012/wordml" xmlns:w16cex="http://schemas.microsoft.com/office/word/2018/wordml/cex" xmlns:w16cid="http://schemas.microsoft.com/office/word/2016/wordml/cid" xmlns:w16="http://schemas.microsoft.com/office/word/2018/wordml" xmlns:w16se="http://schemas.microsoft.com/office/word/2015/wordml/symex" xmlns:wpg="http://schemas.microsoft.com/office/word/2010/wordprocessingGroup" xmlns:wpi="http://schemas.microsoft.com/office/word/2010/wordprocessingInk" xmlns:wne="http://schemas.microsoft.com/office/word/2006/wordml" xmlns:wps="http://schemas.microsoft.com/office/word/2010/wordprocessingShape" mc:Ignorable="w14 w15 w16se w16cid w16 w16cex wp14">
+  <w15:commentEx w15:paraId="7E0DFCEB" w15:done="0"/>
+</w15:commentsEx>
+</file>
+
+<file path=word/commentsExtensible.xml><?xml version="1.0" encoding="utf-8"?>
+<w16cex:commentsExtensible xmlns:wpc="http://schemas.microsoft.com/office/word/2010/wordprocessingCanvas" xmlns:cx="http://schemas.microsoft.com/office/drawing/2014/chartex" xmlns:cx1="http://schemas.microsoft.com/office/drawing/2015/9/8/chartex" xmlns:cx2="http://schemas.microsoft.com/office/drawing/2015/10/21/chartex" xmlns:cx3="http://schemas.microsoft.com/office/drawing/2016/5/9/chartex" xmlns:cx4="http://schemas.microsoft.com/office/drawing/2016/5/10/chartex" xmlns:cx5="http://schemas.microsoft.com/office/drawing/2016/5/11/chartex" xmlns:cx6="http://schemas.microsoft.com/office/drawing/2016/5/12/chartex" xmlns:cx7="http://schemas.microsoft.com/office/drawing/2016/5/13/chartex" xmlns:cx8="http://schemas.microsoft.com/office/drawing/2016/5/14/chartex" xmlns:mc="http://schemas.openxmlformats.org/markup-compatibility/2006" xmlns:aink="http://schemas.microsoft.com/office/drawing/2016/ink" xmlns:am3d="http://schemas.microsoft.com/office/drawing/2017/model3d" xmlns:o="urn:schemas-microsoft-com:office:office" xmlns:r="http://schemas.openxmlformats.org/officeDocument/2006/relationships" xmlns:m="http://schemas.openxmlformats.org/officeDocument/2006/math" xmlns:v="urn:schemas-microsoft-com:vml" xmlns:wp14="http://schemas.microsoft.com/office/word/2010/wordprocessingDrawing" xmlns:wp="http://schemas.openxmlformats.org/drawingml/2006/wordprocessingDrawing" xmlns:w10="urn:schemas-microsoft-com:office:word" xmlns:w="http://schemas.openxmlformats.org/wordprocessingml/2006/main" xmlns:w14="http://schemas.microsoft.com/office/word/2010/wordml" xmlns:w15="http://schemas.microsoft.com/office/word/2012/wordml" xmlns:w16cex="http://schemas.microsoft.com/office/word/2018/wordml/cex" xmlns:w16cid="http://schemas.microsoft.com/office/word/2016/wordml/cid" xmlns:w16="http://schemas.microsoft.com/office/word/2018/wordml" xmlns:w16se="http://schemas.microsoft.com/office/word/2015/wordml/symex" xmlns:wpg="http://schemas.microsoft.com/office/word/2010/wordprocessingGroup" xmlns:wpi="http://schemas.microsoft.com/office/word/2010/wordprocessingInk" xmlns:wne="http://schemas.microsoft.com/office/word/2006/wordml" xmlns:wps="http://schemas.microsoft.com/office/word/2010/wordprocessingShape" mc:Ignorable="w14 w15 w16se w16cid w16 w16cex wp14">
+  <w16cex:commentExtensible w16cex:durableId="228B462A" w16cex:dateUtc="2020-06-10T15:44:00Z"/>
+</w16cex:commentsExtensible>
+</file>
+
+<file path=word/commentsIds.xml><?xml version="1.0" encoding="utf-8"?>
+<w16cid:commentsIds xmlns:wpc="http://schemas.microsoft.com/office/word/2010/wordprocessingCanvas" xmlns:cx="http://schemas.microsoft.com/office/drawing/2014/chartex" xmlns:cx1="http://schemas.microsoft.com/office/drawing/2015/9/8/chartex" xmlns:cx2="http://schemas.microsoft.com/office/drawing/2015/10/21/chartex" xmlns:cx3="http://schemas.microsoft.com/office/drawing/2016/5/9/chartex" xmlns:cx4="http://schemas.microsoft.com/office/drawing/2016/5/10/chartex" xmlns:cx5="http://schemas.microsoft.com/office/drawing/2016/5/11/chartex" xmlns:cx6="http://schemas.microsoft.com/office/drawing/2016/5/12/chartex" xmlns:cx7="http://schemas.microsoft.com/office/drawing/2016/5/13/chartex" xmlns:cx8="http://schemas.microsoft.com/office/drawing/2016/5/14/chartex" xmlns:mc="http://schemas.openxmlformats.org/markup-compatibility/2006" xmlns:aink="http://schemas.microsoft.com/office/drawing/2016/ink" xmlns:am3d="http://schemas.microsoft.com/office/drawing/2017/model3d" xmlns:o="urn:schemas-microsoft-com:office:office" xmlns:r="http://schemas.openxmlformats.org/officeDocument/2006/relationships" xmlns:m="http://schemas.openxmlformats.org/officeDocument/2006/math" xmlns:v="urn:schemas-microsoft-com:vml" xmlns:wp14="http://schemas.microsoft.com/office/word/2010/wordprocessingDrawing" xmlns:wp="http://schemas.openxmlformats.org/drawingml/2006/wordprocessingDrawing" xmlns:w10="urn:schemas-microsoft-com:office:word" xmlns:w="http://schemas.openxmlformats.org/wordprocessingml/2006/main" xmlns:w14="http://schemas.microsoft.com/office/word/2010/wordml" xmlns:w15="http://schemas.microsoft.com/office/word/2012/wordml" xmlns:w16cex="http://schemas.microsoft.com/office/word/2018/wordml/cex" xmlns:w16cid="http://schemas.microsoft.com/office/word/2016/wordml/cid" xmlns:w16="http://schemas.microsoft.com/office/word/2018/wordml" xmlns:w16se="http://schemas.microsoft.com/office/word/2015/wordml/symex" xmlns:wpg="http://schemas.microsoft.com/office/word/2010/wordprocessingGroup" xmlns:wpi="http://schemas.microsoft.com/office/word/2010/wordprocessingInk" xmlns:wne="http://schemas.microsoft.com/office/word/2006/wordml" xmlns:wps="http://schemas.microsoft.com/office/word/2010/wordprocessingShape" mc:Ignorable="w14 w15 w16se w16cid w16 w16cex wp14">
+  <w16cid:commentId w16cid:paraId="7E0DFCEB" w16cid:durableId="228B462A"/>
+</w16cid:commentsIds>
 </file>
 
 <file path=word/endnotes.xml><?xml version="1.0" encoding="utf-8"?>
@@ -9337,6 +10423,14 @@
     <w:abstractNumId w:val="8"/>
   </w:num>
 </w:numbering>
+</file>
+
+<file path=word/people.xml><?xml version="1.0" encoding="utf-8"?>
+<w15:people xmlns:wpc="http://schemas.microsoft.com/office/word/2010/wordprocessingCanvas" xmlns:cx="http://schemas.microsoft.com/office/drawing/2014/chartex" xmlns:cx1="http://schemas.microsoft.com/office/drawing/2015/9/8/chartex" xmlns:cx2="http://schemas.microsoft.com/office/drawing/2015/10/21/chartex" xmlns:cx3="http://schemas.microsoft.com/office/drawing/2016/5/9/chartex" xmlns:cx4="http://schemas.microsoft.com/office/drawing/2016/5/10/chartex" xmlns:cx5="http://schemas.microsoft.com/office/drawing/2016/5/11/chartex" xmlns:cx6="http://schemas.microsoft.com/office/drawing/2016/5/12/chartex" xmlns:cx7="http://schemas.microsoft.com/office/drawing/2016/5/13/chartex" xmlns:cx8="http://schemas.microsoft.com/office/drawing/2016/5/14/chartex" xmlns:mc="http://schemas.openxmlformats.org/markup-compatibility/2006" xmlns:aink="http://schemas.microsoft.com/office/drawing/2016/ink" xmlns:am3d="http://schemas.microsoft.com/office/drawing/2017/model3d" xmlns:o="urn:schemas-microsoft-com:office:office" xmlns:r="http://schemas.openxmlformats.org/officeDocument/2006/relationships" xmlns:m="http://schemas.openxmlformats.org/officeDocument/2006/math" xmlns:v="urn:schemas-microsoft-com:vml" xmlns:wp14="http://schemas.microsoft.com/office/word/2010/wordprocessingDrawing" xmlns:wp="http://schemas.openxmlformats.org/drawingml/2006/wordprocessingDrawing" xmlns:w10="urn:schemas-microsoft-com:office:word" xmlns:w="http://schemas.openxmlformats.org/wordprocessingml/2006/main" xmlns:w14="http://schemas.microsoft.com/office/word/2010/wordml" xmlns:w15="http://schemas.microsoft.com/office/word/2012/wordml" xmlns:w16cex="http://schemas.microsoft.com/office/word/2018/wordml/cex" xmlns:w16cid="http://schemas.microsoft.com/office/word/2016/wordml/cid" xmlns:w16="http://schemas.microsoft.com/office/word/2018/wordml" xmlns:w16se="http://schemas.microsoft.com/office/word/2015/wordml/symex" xmlns:wpg="http://schemas.microsoft.com/office/word/2010/wordprocessingGroup" xmlns:wpi="http://schemas.microsoft.com/office/word/2010/wordprocessingInk" xmlns:wne="http://schemas.microsoft.com/office/word/2006/wordml" xmlns:wps="http://schemas.microsoft.com/office/word/2010/wordprocessingShape" mc:Ignorable="w14 w15 w16se w16cid w16 w16cex wp14">
+  <w15:person w15:author="Jonathan Wood">
+    <w15:presenceInfo w15:providerId="Windows Live" w15:userId="347fa1a50d2d183f"/>
+  </w15:person>
+</w15:people>
 </file>
 
 <file path=word/styles.xml><?xml version="1.0" encoding="utf-8"?>
@@ -10228,7 +11322,7 @@
 </file>
 
 <file path=customXml/itemProps1.xml><?xml version="1.0" encoding="utf-8"?>
-<ds:datastoreItem xmlns:ds="http://schemas.openxmlformats.org/officeDocument/2006/customXml" ds:itemID="{E3CBBF90-BE94-41EA-8EB1-DB47683126BE}">
+<ds:datastoreItem xmlns:ds="http://schemas.openxmlformats.org/officeDocument/2006/customXml" ds:itemID="{C7681556-1E34-774D-8F2D-DE059FF458FE}">
   <ds:schemaRefs>
     <ds:schemaRef ds:uri="http://schemas.openxmlformats.org/officeDocument/2006/bibliography"/>
   </ds:schemaRefs>

</xml_diff>

<commit_message>
minor fig change, other minor ms change
</commit_message>
<xml_diff>
--- a/Writing/UDPV_RR_ms.docx
+++ b/Writing/UDPV_RR_ms.docx
@@ -1,40 +1,7 @@
 
 <file path=word/document.xml><?xml version="1.0" encoding="utf-8"?>
-<w:document xmlns:wpc="http://schemas.microsoft.com/office/word/2010/wordprocessingCanvas" xmlns:cx="http://schemas.microsoft.com/office/drawing/2014/chartex" xmlns:cx1="http://schemas.microsoft.com/office/drawing/2015/9/8/chartex" xmlns:cx2="http://schemas.microsoft.com/office/drawing/2015/10/21/chartex" xmlns:cx3="http://schemas.microsoft.com/office/drawing/2016/5/9/chartex" xmlns:cx4="http://schemas.microsoft.com/office/drawing/2016/5/10/chartex" xmlns:cx5="http://schemas.microsoft.com/office/drawing/2016/5/11/chartex" xmlns:cx6="http://schemas.microsoft.com/office/drawing/2016/5/12/chartex" xmlns:cx7="http://schemas.microsoft.com/office/drawing/2016/5/13/chartex" xmlns:cx8="http://schemas.microsoft.com/office/drawing/2016/5/14/chartex" xmlns:mc="http://schemas.openxmlformats.org/markup-compatibility/2006" xmlns:aink="http://schemas.microsoft.com/office/drawing/2016/ink" xmlns:am3d="http://schemas.microsoft.com/office/drawing/2017/model3d" xmlns:o="urn:schemas-microsoft-com:office:office" xmlns:r="http://schemas.openxmlformats.org/officeDocument/2006/relationships" xmlns:m="http://schemas.openxmlformats.org/officeDocument/2006/math" xmlns:v="urn:schemas-microsoft-com:vml" xmlns:wp14="http://schemas.microsoft.com/office/word/2010/wordprocessingDrawing" xmlns:wp="http://schemas.openxmlformats.org/drawingml/2006/wordprocessingDrawing" xmlns:w10="urn:schemas-microsoft-com:office:word" xmlns:w="http://schemas.openxmlformats.org/wordprocessingml/2006/main" xmlns:w14="http://schemas.microsoft.com/office/word/2010/wordml" xmlns:w15="http://schemas.microsoft.com/office/word/2012/wordml" xmlns:w16cid="http://schemas.microsoft.com/office/word/2016/wordml/cid" xmlns:w16se="http://schemas.microsoft.com/office/word/2015/wordml/symex" xmlns:wpg="http://schemas.microsoft.com/office/word/2010/wordprocessingGroup" xmlns:wpi="http://schemas.microsoft.com/office/word/2010/wordprocessingInk" xmlns:wne="http://schemas.microsoft.com/office/word/2006/wordml" xmlns:wps="http://schemas.microsoft.com/office/word/2010/wordprocessingShape" mc:Ignorable="w14 w15 w16se w16cid wp14">
+<w:document xmlns:wpc="http://schemas.microsoft.com/office/word/2010/wordprocessingCanvas" xmlns:cx="http://schemas.microsoft.com/office/drawing/2014/chartex" xmlns:cx1="http://schemas.microsoft.com/office/drawing/2015/9/8/chartex" xmlns:cx2="http://schemas.microsoft.com/office/drawing/2015/10/21/chartex" xmlns:cx3="http://schemas.microsoft.com/office/drawing/2016/5/9/chartex" xmlns:cx4="http://schemas.microsoft.com/office/drawing/2016/5/10/chartex" xmlns:cx5="http://schemas.microsoft.com/office/drawing/2016/5/11/chartex" xmlns:cx6="http://schemas.microsoft.com/office/drawing/2016/5/12/chartex" xmlns:cx7="http://schemas.microsoft.com/office/drawing/2016/5/13/chartex" xmlns:cx8="http://schemas.microsoft.com/office/drawing/2016/5/14/chartex" xmlns:mc="http://schemas.openxmlformats.org/markup-compatibility/2006" xmlns:aink="http://schemas.microsoft.com/office/drawing/2016/ink" xmlns:am3d="http://schemas.microsoft.com/office/drawing/2017/model3d" xmlns:o="urn:schemas-microsoft-com:office:office" xmlns:r="http://schemas.openxmlformats.org/officeDocument/2006/relationships" xmlns:m="http://schemas.openxmlformats.org/officeDocument/2006/math" xmlns:v="urn:schemas-microsoft-com:vml" xmlns:wp14="http://schemas.microsoft.com/office/word/2010/wordprocessingDrawing" xmlns:wp="http://schemas.openxmlformats.org/drawingml/2006/wordprocessingDrawing" xmlns:w10="urn:schemas-microsoft-com:office:word" xmlns:w="http://schemas.openxmlformats.org/wordprocessingml/2006/main" xmlns:w14="http://schemas.microsoft.com/office/word/2010/wordml" xmlns:w15="http://schemas.microsoft.com/office/word/2012/wordml" xmlns:w16cex="http://schemas.microsoft.com/office/word/2018/wordml/cex" xmlns:w16cid="http://schemas.microsoft.com/office/word/2016/wordml/cid" xmlns:w16="http://schemas.microsoft.com/office/word/2018/wordml" xmlns:w16se="http://schemas.microsoft.com/office/word/2015/wordml/symex" xmlns:wpg="http://schemas.microsoft.com/office/word/2010/wordprocessingGroup" xmlns:wpi="http://schemas.microsoft.com/office/word/2010/wordprocessingInk" xmlns:wne="http://schemas.microsoft.com/office/word/2006/wordml" xmlns:wps="http://schemas.microsoft.com/office/word/2010/wordprocessingShape" mc:Ignorable="w14 w15 w16se w16cid w16 w16cex wp14">
   <w:body>
-    <w:p>
-      <w:pPr>
-        <w:spacing w:line="480" w:lineRule="auto"/>
-      </w:pPr>
-      <w:r>
-        <w:rPr>
-          <w:b/>
-          <w:bCs/>
-        </w:rPr>
-        <w:t>Title</w:t>
-      </w:r>
-      <w:r>
-        <w:t xml:space="preserve">: </w:t>
-      </w:r>
-      <w:r>
-        <w:t>How m</w:t>
-      </w:r>
-      <w:r>
-        <w:t xml:space="preserve">ovement </w:t>
-      </w:r>
-      <w:r>
-        <w:t>variability</w:t>
-      </w:r>
-      <w:r>
-        <w:t xml:space="preserve"> </w:t>
-      </w:r>
-      <w:r>
-        <w:t xml:space="preserve">constrains locomotor </w:t>
-      </w:r>
-      <w:r>
-        <w:t>use-dependent learning</w:t>
-      </w:r>
-    </w:p>
     <w:p>
       <w:pPr>
         <w:spacing w:line="480" w:lineRule="auto"/>
@@ -44,22 +11,12 @@
           <w:u w:val="single"/>
         </w:rPr>
       </w:pPr>
-    </w:p>
-    <w:p>
-      <w:pPr>
-        <w:spacing w:line="480" w:lineRule="auto"/>
+      <w:r>
         <w:rPr>
           <w:b/>
           <w:bCs/>
           <w:u w:val="single"/>
         </w:rPr>
-      </w:pPr>
-      <w:r>
-        <w:rPr>
-          <w:b/>
-          <w:bCs/>
-          <w:u w:val="single"/>
-        </w:rPr>
         <w:t>Introduction</w:t>
       </w:r>
     </w:p>
@@ -543,497 +500,420 @@
         <w:t>previous interpretations that</w:t>
       </w:r>
       <w:r>
-        <w:t xml:space="preserve"> </w:t>
+        <w:t xml:space="preserve"> aftereffects </w:t>
+      </w:r>
+      <w:r>
+        <w:t xml:space="preserve">observed during </w:t>
+      </w:r>
+      <w:r>
+        <w:t xml:space="preserve">this paradigm </w:t>
+      </w:r>
+      <w:r>
+        <w:t xml:space="preserve">were primarily due to </w:t>
+      </w:r>
+      <w:r>
+        <w:t xml:space="preserve">learning from </w:t>
+      </w:r>
+      <w:r>
+        <w:t>sensory prediction errors</w:t>
+      </w:r>
+      <w:r>
+        <w:t>, i.e., sensorimotor adaptation</w:t>
+      </w:r>
+      <w:r>
+        <w:t xml:space="preserve"> </w:t>
+      </w:r>
+      <w:r>
+        <w:fldChar w:fldCharType="begin"/>
+      </w:r>
+      <w:r>
+        <w:instrText xml:space="preserve"> ADDIN ZOTERO_ITEM CSL_CITATION {"citationID":"lvEG7y9b","properties":{"formattedCitation":"(Cherry-Allen et al., 2018; French et al., 2018; Hussain et al., 2013; Kim and Krebs, 2012; Kim and Mugisha, 2014; Statton et al., 2016; Wood et al., 2020)","plainCitation":"(Cherry-Allen et al., 2018; French et al., 2018; Hussain et al., 2013; Kim and Krebs, 2012; Kim and Mugisha, 2014; Statton et al., 2016; Wood et al., 2020)","dontUpdate":true,"noteIndex":0},"citationItems":[{"id":90,"uris":["http://zotero.org/users/5226272/items/8T7S9JZC"],"uri":["http://zotero.org/users/5226272/items/8T7S9JZC"],"itemData":{"id":90,"type":"article-journal","abstract":"Background. Gait impairments after stroke arise from dysfunction of one or several features of the walking pattern. Traditional rehabilitation practice focuses on improving one component at a time, which may leave certain features unaddressed or prolong rehabilitation time. Recent work shows that neurologically intact adults can learn multiple movement components simultaneously. Objective. To determine whether a dual-learning paradigm, incorporating 2 distinct motor tasks, can simultaneously improve 2 impaired components of the gait pattern in people posttroke. Methods. Twelve individuals with stroke participated. Participants completed 2 sessions during which they received visual feedback reflecting paretic knee flexion during walking. During the learning phase of the experiment, an unseen offset was applied to this feedback, promoting increased paretic knee flexion. During the first session, this task was performed while walking on a split-belt treadmill intended to improve step length asymmetry. During the second session, it was performed during tied-belt walking. Results. The dual-learning task simultaneously increased paretic knee flexion and decreased step length asymmetry in the majority of people post-stroke. Split-belt treadmill walking did not significantly interfere with jointangle learning: participants had similar rates and magnitudes of joint-angle learning during both single and dual-learning conditions. Participants also had significant changes in the amount of paretic hip flexion in both single and dual-learning conditions. Conclusions. People with stroke can perform a dual-learning paradigm and change 2 clinically relevant gait impairments in a single session. Long-term studies are needed to determine if this strategy can be used to efficiently and permanently alter multiple gait impairments.","container-title":"Neurorehabilitation and Neural Repair","DOI":"10.1177/1545968318792623","ISSN":"1545-9683, 1552-6844","issue":"9","journalAbbreviation":"Neurorehabil Neural Repair","language":"en","page":"810-820","source":"Crossref","title":"A dual-learning paradigm simultaneously improves multiple features of gait post-stroke","volume":"32","author":[{"family":"Cherry-Allen","given":"Kendra M."},{"family":"Statton","given":"Matthew A."},{"family":"Celnik","given":"Pablo A."},{"family":"Bastian","given":"Amy J."}],"issued":{"date-parts":[["2018",9]]}}},{"id":234,"uris":["http://zotero.org/users/5226272/items/Z9JRGFSD"],"uri":["http://zotero.org/users/5226272/items/Z9JRGFSD"],"itemData":{"id":234,"type":"article-journal","container-title":"Journal of Neurophysiology","DOI":"10.1152/jn.00252.2018","ISSN":"0022-3077, 1522-1598","issue":"4","journalAbbreviation":"J Neurophysiol","language":"en","page":"1923-1931","source":"Crossref","title":"A locomotor learning paradigm using distorted visual feedback elicits strategic learning","volume":"120","author":[{"family":"French","given":"Margaret A."},{"family":"Morton","given":"Susanne M."},{"family":"Charalambous","given":"Charalambos C."},{"family":"Reisman","given":"Darcy S."}],"issued":{"date-parts":[["2018",10]]}}},{"id":973,"uris":["http://zotero.org/users/5226272/items/XMHBAFXC"],"uri":["http://zotero.org/users/5226272/items/XMHBAFXC"],"itemData":{"id":973,"type":"article-journal","container-title":"Journal of Neurophysiology","DOI":"10.1152/jn.00770.2012","ISSN":"0022-3077, 1522-1598","issue":"4","journalAbbreviation":"J Neurophysiol","language":"en","page":"916-925","source":"DOI.org (Crossref)","title":"A locomotor adaptation including explicit knowledge and removal of postadaptation errors induces complete 24-hour retention","volume":"110","author":[{"family":"Hussain","given":"Sara J."},{"family":"Hanson","given":"Angela S."},{"family":"Tseng","given":"Shih-Chiao"},{"family":"Morton","given":"Susanne M."}],"issued":{"date-parts":[["2013",8,15]]}}},{"id":641,"uris":["http://zotero.org/users/5226272/items/P7PH9INR"],"uri":["http://zotero.org/users/5226272/items/P7PH9INR"],"itemData":{"id":641,"type":"article-journal","abstract":"Gait rehabilitation after stroke often utilizes treadmill training delivered by either therapists or robotic devices. However, clinical results have shown no benefit from this modality when compared to usual care. On the contrary, results were inferior, perhaps because in its present form it is not interactive and at least for stroke, central pattern generators at the spinal level do not appear to be the key to promote recovery. To enable gait therapy to be more effective, therapy must be interactive and visual feedback appears to be an important option to engage patients’ participation. In this study, we tested healthy subjects to see whether an implicit “visual feedback distortion” influences gait spatial pattern. Subjects were not aware of the visual distortion nor did they realize changes in their gait pattern. The visual feedback of step length symmetry was distorted so that subjects perceived their step length as being asymmetric during treadmill training. We found that a gradual distortion of visual feedback, without explicit knowledge of the manipulation, systematically modulated gait step length away from symmetry and that the visual distortion effect was robust even in the presence of cognitive load. This indicates that although the visual feedback display used in this study did not create a conscious and vivid sensation of selfmotion (the properties of the optical flow), experimental modifications of visual information of subjects’ movement were found to cause implicit gait modulation. Nevertheless, our results indicate that modulation with visual distortion may require cognitive resources because during the distraction task, the amount of gait modulation was reduced. Our results suggest that a therapeutic program involving visual feedback distortion, in the context of gait rehabilitation, may provide an effective way to help subjects correct gait patterns, thereby improving the outcome of rehabilitation.","container-title":"Experimental Brain Research","DOI":"10.1007/s00221-012-3044-5","ISSN":"0014-4819, 1432-1106","issue":"3","journalAbbreviation":"Exp Brain Res","language":"en","page":"495-502","source":"Crossref","title":"Effects of implicit visual feedback distortion on human gait","volume":"218","author":[{"family":"Kim","given":"Seung-Jae"},{"family":"Krebs","given":"Hermano Igo"}],"issued":{"date-parts":[["2012",5]]}}},{"id":639,"uris":["http://zotero.org/users/5226272/items/BP83XEIQ"],"uri":["http://zotero.org/users/5226272/items/BP83XEIQ"],"itemData":{"id":639,"type":"article-journal","abstract":"Background: Gait rehabilitation often utilizes correction of stepping movements, and visual feedback is one of the interactive forms that can be used for rehabilitation. We presented a paradigm called visual feedback distortion in which we manipulated the visual representation of step length. Our previous work showed that an implicit distortion of visual feedback of step length entails unintentional modulations in the subjects’ gait spatial pattern. Even in the presence of cognitive load through a distraction task, distortion of visual feedback still induced modulation of gait step length. In the current study, subjects were aware of the imposed distortion of visual feedback and they were instructed to maintain their natural gait symmetric pattern during trials. We then studied whether such an explicit “visual feedback distortion” would still influence gait spatial pattern.\nMethods: Nine healthy subjects participated in the treadmill walking trial. The step length was defined as the distance between each foot. The on-line visual feedback showing right and left step length information as bar graphs was displayed on a computer screen. When distorting the visual feedback, the height of the bar for only one side was manipulated, so that subjects perceived their step length as being asymmetric. Actual step lengths were measured during trial and analyzed to see the effects of visual feedback distortion.\nResults: Our results showed that a gradual distortion of visual feedback systematically modulated gait step length away from symmetry even at the expense of an opposing apparent task goal. It was also observed that the amount of induced gait modulation was reduced during the explicit condition compared to the implicit condition where subjects were not aware of distortion.\nConclusions: Our study demonstrated that although the visual feedback display used in this study did not alter visual space or evoke illusions of motion, perturbation of visual information about subjects’ movement can cause unintentional motor functions. This suggests that the effect of visual feedback distortion is spontaneous and a gait training involving the visual distortion paradigm may provide an effective way to help subjects correct gait patterns by driving implicit motor functions, thereby bringing benefits to rehabilitation.","container-title":"Journal of NeuroEngineering and Rehabilitation","DOI":"10.1186/1743-0003-11-74","ISSN":"1743-0003","issue":"1","journalAbbreviation":"J Neuroeng Rehabil","language":"en","page":"74","source":"Crossref","title":"Effect of explicit visual feedback distortion on human gait","volume":"11","author":[{"family":"Kim","given":"Seung-Jae"},{"family":"Mugisha","given":"Dieudonne"}],"issued":{"date-parts":[["2014"]]}}},{"id":1167,"uris":["http://zotero.org/users/5226272/items/5M47XBWR"],"uri":["http://zotero.org/users/5226272/items/5M47XBWR"],"itemData":{"id":1167,"type":"article-journal","abstract":"Impairments in human motor patterns are complex: what is often observed as a single global deficit (e.g., limping when walking) is actually the sum of several distinct abnormalities. Motor adaptation can be useful to teach patients more normal motor patterns, yet conventional training paradigms focus on individual features of a movement, leaving others unaddressed. It is known that under certain conditions, distinct movement components can be simultaneously adapted without interference. These previous “dual-learning” studies focused solely on short, planar reaching movements, yet it is unknown whether these findings can generalize to a more complex behavior like walking. Here we asked whether a dual-learning paradigm, incorporating two distinct motor adaptation tasks, can be used to simultaneously train multiple components of the walking pattern. We developed a joint-angle learning task that provided biased visual feedback of sagittal joint angles to increase peak knee or hip flexion during the swing phase of walking. Healthy, young participants performed this task independently or concurrently with another locomotor adaptation task, split-belt treadmill adaptation, where subjects adapted their step length symmetry. We found that participants were able to successfully adapt both components of the walking pattern simultaneously, without interference, and at the same rate as adapting either component independently. This leads us to the interesting possibility that combining rehabilitation modalities within a single training session could be used to help alleviate multiple deficits at once in patients with complex gait impairments.","container-title":"Journal of Neurophysiology","DOI":"10.1152/jn.00090.2016","ISSN":"0022-3077, 1522-1598","issue":"5","journalAbbreviation":"J Neurophysiol","language":"en","page":"2692-2700","source":"DOI.org (Crossref)","title":"A dual-learning paradigm can simultaneously train multiple characteristics of walking","volume":"115","author":[{"family":"Statton","given":"Matthew A."},{"family":"Toliver","given":"Alexis"},{"family":"Bastian","given":"Amy J."}],"issued":{"date-parts":[["2016",5,1]]}}},{"id":1860,"uris":["http://zotero.org/users/5226272/items/9YRCDLCG"],"uri":["http://zotero.org/users/5226272/items/9YRCDLCG"],"itemData":{"id":1860,"type":"article-journal","abstract":"Studies of upper extremity reaching show that use-dependent plasticity, or learning from repetition, plays an important role in shaping motor behaviors. Yet, the impact of repetition on locomotor learning is unclear, despite the fact that gait is developed and practiced over millions of repetitions. To test if repetition alone can induce storage of a novel walking pattern, we instructed two groups of young healthy subjects to learn an asymmetric walking pattern through two distinct learning paradigms. The first group learned a new pattern through an established visual distortion paradigm, which provided both sensory prediction error and repetition of movement patterns to induce walking aftereffects, and the second received veridical feedback with a target change, which provided only repetition (use-dependent plasticity) to induce aftereffects. When feedback was removed, both groups demonstrated aftereffects in the primary outcome, step asymmetry index. Surprisingly, despite the different task demands, both groups produced similar aftereffect magnitudes, which also had similar rates of decay, suggesting that the addition of sensory prediction errors did not improve storage of learning beyond that induced by the use-dependent process alone. To further characterize the use-dependent process, we conducted a second experiment to quantify aftereffect size in a third group that practiced double the asymmetry magnitude. This new group showed a proportionately greater magnitude of the use-dependent aftereffect. Together, these findings show that the primary driver of storage of a new step length asymmetry during visually-guided locomotor learning is repetition, not sensory prediction error, and this effect scales with the learning magnitude.","container-title":"Journal of Neurophysiology","DOI":"10.1152/jn.00083.2020","ISSN":"0022-3077","note":"publisher: American Physiological Society","source":"journals-physiology-org.udel.idm.oclc.org (Atypon)","title":"Use-Dependent Plasticity Explains Aftereffects in Visually Guided Locomotor Learning of a Novel Step Length Asymmetry","URL":"http://journals.physiology.org/doi/abs/10.1152/jn.00083.2020","author":[{"family":"Wood","given":"Jonathan"},{"family":"Kim","given":"Hyosub"},{"family":"French","given":"Margaret A"},{"family":"Reisman","given":"Darcy S."},{"family":"Morton","given":"Susanne M."}],"accessed":{"date-parts":[["2020",5,20]]},"issued":{"date-parts":[["2020",5,20]]}}}],"schema":"https://github.com/citation-style-language/schema/raw/master/csl-citation.json"} </w:instrText>
+      </w:r>
+      <w:r>
+        <w:fldChar w:fldCharType="separate"/>
+      </w:r>
+      <w:r>
+        <w:t xml:space="preserve">(Cherry-Allen et al., 2018; French et al., 2018; </w:t>
       </w:r>
       <w:r>
         <w:lastRenderedPageBreak/>
-        <w:t xml:space="preserve">aftereffects </w:t>
-      </w:r>
-      <w:r>
-        <w:t xml:space="preserve">observed during </w:t>
-      </w:r>
-      <w:r>
-        <w:t xml:space="preserve">this paradigm </w:t>
-      </w:r>
-      <w:r>
-        <w:t xml:space="preserve">were primarily due to </w:t>
-      </w:r>
-      <w:r>
-        <w:t xml:space="preserve">learning from </w:t>
-      </w:r>
-      <w:r>
-        <w:t>sensory prediction errors</w:t>
-      </w:r>
-      <w:r>
-        <w:t>, i.e., sensorimotor adaptation</w:t>
-      </w:r>
-      <w:r>
-        <w:t xml:space="preserve"> </w:t>
+        <w:t>Hussain et al., 2013; Kim and Krebs, 2012; Kim and Mugisha, 2014; Statton et al., 2016)</w:t>
+      </w:r>
+      <w:r>
+        <w:fldChar w:fldCharType="end"/>
+      </w:r>
+      <w:r>
+        <w:t>.</w:t>
+      </w:r>
+      <w:r>
+        <w:t xml:space="preserve"> </w:t>
+      </w:r>
+      <w:r>
+        <w:t xml:space="preserve">In </w:t>
+      </w:r>
+      <w:r>
+        <w:t>the study by Wood et al. (2020)</w:t>
+      </w:r>
+      <w:r>
+        <w:t>,</w:t>
+      </w:r>
+      <w:r>
+        <w:t xml:space="preserve"> v</w:t>
+      </w:r>
+      <w:r>
+        <w:t xml:space="preserve">isual </w:t>
+      </w:r>
+      <w:r>
+        <w:t xml:space="preserve">targets </w:t>
+      </w:r>
+      <w:r>
+        <w:t xml:space="preserve">were used </w:t>
+      </w:r>
+      <w:r>
+        <w:t xml:space="preserve">to </w:t>
+      </w:r>
+      <w:r>
+        <w:t xml:space="preserve">guide participants into walking with </w:t>
+      </w:r>
+      <w:r>
+        <w:t>an asymmetr</w:t>
+      </w:r>
+      <w:r>
+        <w:t>y</w:t>
+      </w:r>
+      <w:r>
+        <w:t xml:space="preserve"> </w:t>
+      </w:r>
+      <w:r>
+        <w:t>(i.e.</w:t>
+      </w:r>
+      <w:r>
+        <w:t>,</w:t>
+      </w:r>
+      <w:r>
+        <w:t xml:space="preserve"> a limp)</w:t>
+      </w:r>
+      <w:r>
+        <w:t>.</w:t>
+      </w:r>
+      <w:r>
+        <w:t xml:space="preserve"> </w:t>
+      </w:r>
+      <w:r>
+        <w:t xml:space="preserve">Critically, </w:t>
+      </w:r>
+      <w:r>
+        <w:t xml:space="preserve">for one of the experimental groups, all visual feedback </w:t>
+      </w:r>
+      <w:r>
+        <w:t>was veridical and participants were fully aware that they were being guided</w:t>
+      </w:r>
+      <w:r>
+        <w:t xml:space="preserve"> by the targets</w:t>
+      </w:r>
+      <w:r>
+        <w:t xml:space="preserve"> to </w:t>
+      </w:r>
+      <w:r>
+        <w:t xml:space="preserve">practice </w:t>
+      </w:r>
+      <w:r>
+        <w:t>walk</w:t>
+      </w:r>
+      <w:r>
+        <w:t>ing</w:t>
+      </w:r>
+      <w:r>
+        <w:t xml:space="preserve"> asymmetrically. </w:t>
+      </w:r>
+      <w:r>
+        <w:t xml:space="preserve">Therefore, the small but persistent aftereffects observed during washout, when all visual feedback was removed and participants were instructed to “walk normally”, </w:t>
+      </w:r>
+      <w:r>
+        <w:t xml:space="preserve">were </w:t>
+      </w:r>
+      <w:r>
+        <w:t xml:space="preserve">highly </w:t>
+      </w:r>
+      <w:r>
+        <w:t xml:space="preserve">consistent with </w:t>
+      </w:r>
+      <w:r>
+        <w:t xml:space="preserve">use-dependent </w:t>
+      </w:r>
+      <w:r>
+        <w:t>learning.</w:t>
+      </w:r>
+      <w:r>
+        <w:t xml:space="preserve"> </w:t>
+      </w:r>
+      <w:r>
+        <w:t xml:space="preserve">As repetition of novel gait patterns is inherent to nearly all locomotor learning studies, these findings suggest that use-dependent learning may </w:t>
+      </w:r>
+      <w:r>
+        <w:t xml:space="preserve">play </w:t>
+      </w:r>
+      <w:r>
+        <w:t xml:space="preserve">an </w:t>
+      </w:r>
+      <w:r>
+        <w:t>important</w:t>
+      </w:r>
+      <w:r>
+        <w:t xml:space="preserve"> yet underappreciated role in this body of literature.</w:t>
+      </w:r>
+      <w:r>
+        <w:t xml:space="preserve"> Thus,</w:t>
+      </w:r>
+      <w:r>
+        <w:t xml:space="preserve"> </w:t>
+      </w:r>
+      <w:r>
+        <w:t>critical</w:t>
+      </w:r>
+      <w:r>
+        <w:t xml:space="preserve"> </w:t>
+      </w:r>
+      <w:r>
+        <w:t>question</w:t>
+      </w:r>
+      <w:r>
+        <w:t>s</w:t>
+      </w:r>
+      <w:r>
+        <w:t xml:space="preserve"> </w:t>
+      </w:r>
+      <w:r>
+        <w:t xml:space="preserve">regarding use-dependent learning </w:t>
+      </w:r>
+      <w:r>
+        <w:t xml:space="preserve">during locomotion </w:t>
+      </w:r>
+      <w:r>
+        <w:t>remain</w:t>
+      </w:r>
+      <w:r>
+        <w:t>: Given that movement is intrinsically variable, h</w:t>
+      </w:r>
+      <w:r>
+        <w:t xml:space="preserve">ow consistent </w:t>
+      </w:r>
+      <w:r>
+        <w:t xml:space="preserve">must </w:t>
+      </w:r>
+      <w:r>
+        <w:t xml:space="preserve">the </w:t>
+      </w:r>
+      <w:r>
+        <w:t xml:space="preserve">walking pattern </w:t>
+      </w:r>
+      <w:r>
+        <w:t>be to engage use-dependent learning</w:t>
+      </w:r>
+      <w:r>
+        <w:t>?</w:t>
+      </w:r>
+      <w:r>
+        <w:t xml:space="preserve"> </w:t>
+      </w:r>
+      <w:r>
+        <w:t>Additionally</w:t>
+      </w:r>
+      <w:r>
+        <w:t xml:space="preserve">, </w:t>
+      </w:r>
+      <w:r>
+        <w:t>what are the computational principles</w:t>
+      </w:r>
+      <w:r>
+        <w:t xml:space="preserve"> </w:t>
+      </w:r>
+      <w:r>
+        <w:t>underlying</w:t>
+      </w:r>
+      <w:r>
+        <w:t xml:space="preserve"> use-dependent learning in locomotion</w:t>
+      </w:r>
+      <w:r>
+        <w:t>?</w:t>
+      </w:r>
+    </w:p>
+    <w:p>
+      <w:pPr>
+        <w:spacing w:line="480" w:lineRule="auto"/>
+      </w:pPr>
+    </w:p>
+    <w:p>
+      <w:pPr>
+        <w:spacing w:line="480" w:lineRule="auto"/>
+      </w:pPr>
+      <w:r>
+        <w:t xml:space="preserve">Here, through computational modeling, simulations, and a series of behavioral experiments, we directly tackle the question of how the consistency of movement patterns impacts use-dependent learning. </w:t>
+      </w:r>
+      <w:r>
+        <w:t>Our</w:t>
+      </w:r>
+      <w:r>
+        <w:t xml:space="preserve"> </w:t>
+      </w:r>
+      <w:r>
+        <w:t xml:space="preserve">competing hypotheses </w:t>
+      </w:r>
+      <w:r>
+        <w:t>are formalized by</w:t>
+      </w:r>
+      <w:r>
+        <w:t xml:space="preserve"> two distinct computational </w:t>
+      </w:r>
+      <w:r>
+        <w:t xml:space="preserve">models </w:t>
+      </w:r>
+      <w:r>
+        <w:t xml:space="preserve">of how </w:t>
+      </w:r>
+      <w:r>
+        <w:t xml:space="preserve">use-dependent learning </w:t>
+      </w:r>
+      <w:r>
+        <w:t xml:space="preserve">may </w:t>
+      </w:r>
+      <w:r>
+        <w:t>arise</w:t>
+      </w:r>
+      <w:r>
+        <w:t>.</w:t>
+      </w:r>
+      <w:r>
+        <w:t xml:space="preserve"> </w:t>
+      </w:r>
+      <w:r>
+        <w:t xml:space="preserve">In </w:t>
+      </w:r>
+      <w:r>
+        <w:t xml:space="preserve">Model 1, </w:t>
+      </w:r>
+      <w:r>
+        <w:t xml:space="preserve">the Strategy plus Use-Dependent model, two learning processes act in parallel: A voluntary, strategic learning process that is active when the goal is to match step lengths to visual targets, and in parallel, an automatic, slowly updating use-dependent learning process that biases movements in the direction of immediately preceding movements </w:t>
       </w:r>
       <w:r>
         <w:fldChar w:fldCharType="begin"/>
       </w:r>
       <w:r>
-        <w:instrText xml:space="preserve"> ADDIN ZOTERO_ITEM CSL_CITATION {"citationID":"lvEG7y9b","properties":{"formattedCitation":"(Cherry-Allen et al., 2018; French et al., 2018; Hussain et al., 2013; Kim and Krebs, 2012; Kim and Mugisha, 2014; Statton et al., 2016; Wood et al., 2020)","plainCitation":"(Cherry-Allen et al., 2018; French et al., 2018; Hussain et al., 2013; Kim and Krebs, 2012; Kim and Mugisha, 2014; Statton et al., 2016; Wood et al., 2020)","dontUpdate":true,"noteIndex":0},"citationItems":[{"id":90,"uris":["http://zotero.org/users/5226272/items/8T7S9JZC"],"uri":["http://zotero.org/users/5226272/items/8T7S9JZC"],"itemData":{"id":90,"type":"article-journal","abstract":"Background. Gait impairments after stroke arise from dysfunction of one or several features of the walking pattern. Traditional rehabilitation practice focuses on improving one component at a time, which may leave certain features unaddressed or prolong rehabilitation time. Recent work shows that neurologically intact adults can learn multiple movement components simultaneously. Objective. To determine whether a dual-learning paradigm, incorporating 2 distinct motor tasks, can simultaneously improve 2 impaired components of the gait pattern in people posttroke. Methods. Twelve individuals with stroke participated. Participants completed 2 sessions during which they received visual feedback reflecting paretic knee flexion during walking. During the learning phase of the experiment, an unseen offset was applied to this feedback, promoting increased paretic knee flexion. During the first session, this task was performed while walking on a split-belt treadmill intended to improve step length asymmetry. During the second session, it was performed during tied-belt walking. Results. The dual-learning task simultaneously increased paretic knee flexion and decreased step length asymmetry in the majority of people post-stroke. Split-belt treadmill walking did not significantly interfere with jointangle learning: participants had similar rates and magnitudes of joint-angle learning during both single and dual-learning conditions. Participants also had significant changes in the amount of paretic hip flexion in both single and dual-learning conditions. Conclusions. People with stroke can perform a dual-learning paradigm and change 2 clinically relevant gait impairments in a single session. Long-term studies are needed to determine if this strategy can be used to efficiently and permanently alter multiple gait impairments.","container-title":"Neurorehabilitation and Neural Repair","DOI":"10.1177/1545968318792623","ISSN":"1545-9683, 1552-6844","issue":"9","journalAbbreviation":"Neurorehabil Neural Repair","language":"en","page":"810-820","source":"Crossref","title":"A dual-learning paradigm simultaneously improves multiple features of gait post-stroke","volume":"32","author":[{"family":"Cherry-Allen","given":"Kendra M."},{"family":"Statton","given":"Matthew A."},{"family":"Celnik","given":"Pablo A."},{"family":"Bastian","given":"Amy J."}],"issued":{"date-parts":[["2018",9]]}}},{"id":234,"uris":["http://zotero.org/users/5226272/items/Z9JRGFSD"],"uri":["http://zotero.org/users/5226272/items/Z9JRGFSD"],"itemData":{"id":234,"type":"article-journal","container-title":"Journal of Neurophysiology","DOI":"10.1152/jn.00252.2018","ISSN":"0022-3077, 1522-1598","issue":"4","journalAbbreviation":"J Neurophysiol","language":"en","page":"1923-1931","source":"Crossref","title":"A locomotor learning paradigm using distorted visual feedback elicits strategic learning","volume":"120","author":[{"family":"French","given":"Margaret A."},{"family":"Morton","given":"Susanne M."},{"family":"Charalambous","given":"Charalambos C."},{"family":"Reisman","given":"Darcy S."}],"issued":{"date-parts":[["2018",10]]}}},{"id":973,"uris":["http://zotero.org/users/5226272/items/XMHBAFXC"],"uri":["http://zotero.org/users/5226272/items/XMHBAFXC"],"itemData":{"id":973,"type":"article-journal","container-title":"Journal of Neurophysiology","DOI":"10.1152/jn.00770.2012","ISSN":"0022-3077, 1522-1598","issue":"4","journalAbbreviation":"J Neurophysiol","language":"en","page":"916-925","source":"DOI.org (Crossref)","title":"A locomotor adaptation including explicit knowledge and removal of postadaptation errors induces complete 24-hour retention","volume":"110","author":[{"family":"Hussain","given":"Sara J."},{"family":"Hanson","given":"Angela S."},{"family":"Tseng","given":"Shih-Chiao"},{"family":"Morton","given":"Susanne M."}],"issued":{"date-parts":[["2013",8,15]]}}},{"id":641,"uris":["http://zotero.org/users/5226272/items/P7PH9INR"],"uri":["http://zotero.org/users/5226272/items/P7PH9INR"],"itemData":{"id":641,"type":"article-journal","abstract":"Gait rehabilitation after stroke often utilizes treadmill training delivered by either therapists or robotic devices. However, clinical results have shown no benefit from this modality when compared to usual care. On the contrary, results were inferior, perhaps because in its present form it is not interactive and at least for stroke, central pattern generators at the spinal level do not appear to be the key to promote recovery. To enable gait therapy to be more effective, therapy must be interactive and visual feedback appears to be an important option to engage patients’ participation. In this study, we tested healthy subjects to see whether an implicit “visual feedback distortion” influences gait spatial pattern. Subjects were not aware of the visual distortion nor did they realize changes in their gait pattern. The visual feedback of step length symmetry was distorted so that subjects perceived their step length as being asymmetric during treadmill training. We found that a gradual distortion of visual feedback, without explicit knowledge of the manipulation, systematically modulated gait step length away from symmetry and that the visual distortion effect was robust even in the presence of cognitive load. This indicates that although the visual feedback display used in this study did not create a conscious and vivid sensation of selfmotion (the properties of the optical flow), experimental modifications of visual information of subjects’ movement were found to cause implicit gait modulation. Nevertheless, our results indicate that modulation with visual distortion may require cognitive resources because during the distraction task, the amount of gait modulation was reduced. Our results suggest that a therapeutic program involving visual feedback distortion, in the context of gait rehabilitation, may provide an effective way to help subjects correct gait patterns, thereby improving the outcome of rehabilitation.","container-title":"Experimental Brain Research","DOI":"10.1007/s00221-012-3044-5","ISSN":"0014-4819, 1432-1106","issue":"3","journalAbbreviation":"Exp Brain Res","language":"en","page":"495-502","source":"Crossref","title":"Effects of implicit visual feedback distortion on human gait","volume":"218","author":[{"family":"Kim","given":"Seung-Jae"},{"family":"Krebs","given":"Hermano Igo"}],"issued":{"date-parts":[["2012",5]]}}},{"id":639,"uris":["http://zotero.org/users/5226272/items/BP83XEIQ"],"uri":["http://zotero.org/users/5226272/items/BP83XEIQ"],"itemData":{"id":639,"type":"article-journal","abstract":"Background: Gait rehabilitation often utilizes correction of stepping movements, and visual feedback is one of the interactive forms that can be used for rehabilitation. We presented a paradigm called visual feedback distortion in which we manipulated the visual representation of step length. Our previous work showed that an implicit distortion of visual feedback of step length entails unintentional modulations in the subjects’ gait spatial pattern. Even in the presence of cognitive load through a distraction task, distortion of visual feedback still induced modulation of gait step length. In the current study, subjects were aware of the imposed distortion of visual feedback and they were instructed to maintain their natural gait symmetric pattern during trials. We then studied whether such an explicit “visual feedback distortion” would still influence gait spatial pattern.\nMethods: Nine healthy subjects participated in the treadmill walking trial. The step length was defined as the distance between each foot. The on-line visual feedback showing right and left step length information as bar graphs was displayed on a computer screen. When distorting the visual feedback, the height of the bar for only one side was manipulated, so that subjects perceived their step length as being asymmetric. Actual step lengths were measured during trial and analyzed to see the effects of visual feedback distortion.\nResults: Our results showed that a gradual distortion of visual feedback systematically modulated gait step length away from symmetry even at the expense of an opposing apparent task goal. It was also observed that the amount of induced gait modulation was reduced during the explicit condition compared to the implicit condition where subjects were not aware of distortion.\nConclusions: Our study demonstrated that although the visual feedback display used in this study did not alter visual space or evoke illusions of motion, perturbation of visual information about subjects’ movement can cause unintentional motor functions. This suggests that the effect of visual feedback distortion is spontaneous and a gait training involving the visual distortion paradigm may provide an effective way to help subjects correct gait patterns by driving implicit motor functions, thereby bringing benefits to rehabilitation.","container-title":"Journal of NeuroEngineering and Rehabilitation","DOI":"10.1186/1743-0003-11-74","ISSN":"1743-0003","issue":"1","journalAbbreviation":"J Neuroeng Rehabil","language":"en","page":"74","source":"Crossref","title":"Effect of explicit visual feedback distortion on human gait","volume":"11","author":[{"family":"Kim","given":"Seung-Jae"},{"family":"Mugisha","given":"Dieudonne"}],"issued":{"date-parts":[["2014"]]}}},{"id":1167,"uris":["http://zotero.org/users/5226272/items/5M47XBWR"],"uri":["http://zotero.org/users/5226272/items/5M47XBWR"],"itemData":{"id":1167,"type":"article-journal","abstract":"Impairments in human motor patterns are complex: what is often observed as a single global deficit (e.g., limping when walking) is actually the sum of several distinct abnormalities. Motor adaptation can be useful to teach patients more normal motor patterns, yet conventional training paradigms focus on individual features of a movement, leaving others unaddressed. It is known that under certain conditions, distinct movement components can be simultaneously adapted without interference. These previous “dual-learning” studies focused solely on short, planar reaching movements, yet it is unknown whether these findings can generalize to a more complex behavior like walking. Here we asked whether a dual-learning paradigm, incorporating two distinct motor adaptation tasks, can be used to simultaneously train multiple components of the walking pattern. We developed a joint-angle learning task that provided biased visual feedback of sagittal joint angles to increase peak knee or hip flexion during the swing phase of walking. Healthy, young participants performed this task independently or concurrently with another locomotor adaptation task, split-belt treadmill adaptation, where subjects adapted their step length symmetry. We found that participants were able to successfully adapt both components of the walking pattern simultaneously, without interference, and at the same rate as adapting either component independently. This leads us to the interesting possibility that combining rehabilitation modalities within a single training session could be used to help alleviate multiple deficits at once in patients with complex gait impairments.","container-title":"Journal of Neurophysiology","DOI":"10.1152/jn.00090.2016","ISSN":"0022-3077, 1522-1598","issue":"5","journalAbbreviation":"J Neurophysiol","language":"en","page":"2692-2700","source":"DOI.org (Crossref)","title":"A dual-learning paradigm can simultaneously train multiple characteristics of walking","volume":"115","author":[{"family":"Statton","given":"Matthew A."},{"family":"Toliver","given":"Alexis"},{"family":"Bastian","given":"Amy J."}],"issued":{"date-parts":[["2016",5,1]]}}},{"id":1860,"uris":["http://zotero.org/users/5226272/items/9YRCDLCG"],"uri":["http://zotero.org/users/5226272/items/9YRCDLCG"],"itemData":{"id":1860,"type":"article-journal","abstract":"Studies of upper extremity reaching show that use-dependent plasticity, or learning from repetition, plays an important role in shaping motor behaviors. Yet, the impact of repetition on locomotor learning is unclear, despite the fact that gait is developed and practiced over millions of repetitions. To test if repetition alone can induce storage of a novel walking pattern, we instructed two groups of young healthy subjects to learn an asymmetric walking pattern through two distinct learning paradigms. The first group learned a new pattern through an established visual distortion paradigm, which provided both sensory prediction error and repetition of movement patterns to induce walking aftereffects, and the second received veridical feedback with a target change, which provided only repetition (use-dependent plasticity) to induce aftereffects. When feedback was removed, both groups demonstrated aftereffects in the primary outcome, step asymmetry index. Surprisingly, despite the different task demands, both groups produced similar aftereffect magnitudes, which also had similar rates of decay, suggesting that the addition of sensory prediction errors did not improve storage of learning beyond that induced by the use-dependent process alone. To further characterize the use-dependent process, we conducted a second experiment to quantify aftereffect size in a third group that practiced double the asymmetry magnitude. This new group showed a proportionately greater magnitude of the use-dependent aftereffect. Together, these findings show that the primary driver of storage of a new step length asymmetry during visually-guided locomotor learning is repetition, not sensory prediction error, and this effect scales with the learning magnitude.","container-title":"Journal of Neurophysiology","DOI":"10.1152/jn.00083.2020","ISSN":"0022-3077","note":"publisher: American Physiological Society","source":"journals-physiology-org.udel.idm.oclc.org (Atypon)","title":"Use-Dependent Plasticity Explains Aftereffects in Visually Guided Locomotor Learning of a Novel Step Length Asymmetry","URL":"http://journals.physiology.org/doi/abs/10.1152/jn.00083.2020","author":[{"family":"Wood","given":"Jonathan"},{"family":"Kim","given":"Hyosub"},{"family":"French","given":"Margaret A"},{"family":"Reisman","given":"Darcy S."},{"family":"Morton","given":"Susanne M."}],"accessed":{"date-parts":[["2020",5,20]]},"issued":{"date-parts":[["2020",5,20]]}}}],"schema":"https://github.com/citation-style-language/schema/raw/master/csl-citation.json"} </w:instrText>
+        <w:instrText xml:space="preserve"> ADDIN ZOTERO_ITEM CSL_CITATION {"citationID":"2fFJ5Ebo","properties":{"formattedCitation":"(Diedrichsen et al., 2010)","plainCitation":"(Diedrichsen et al., 2010)","noteIndex":0},"citationItems":[{"id":264,"uris":["http://zotero.org/users/5226272/items/CGQM3V6N"],"uri":["http://zotero.org/users/5226272/items/CGQM3V6N"],"itemData":{"id":264,"type":"article-journal","container-title":"Journal of Neuroscience","DOI":"10.1523/JNEUROSCI.5406-09.2010","ISSN":"0270-6474, 1529-2401","issue":"15","journalAbbreviation":"J Neurosci","language":"en","page":"5159-5166","source":"Crossref","title":"Use-dependent and error-based learning of motor behaviors","volume":"30","author":[{"family":"Diedrichsen","given":"J."},{"family":"White","given":"O."},{"family":"Newman","given":"D."},{"family":"Lally","given":"N."}],"issued":{"date-parts":[["2010",4,14]]}}}],"schema":"https://github.com/citation-style-language/schema/raw/master/csl-citation.json"} </w:instrText>
       </w:r>
       <w:r>
         <w:fldChar w:fldCharType="separate"/>
       </w:r>
       <w:r>
-        <w:t>(Cherry-Allen et al., 2018; French et al., 2018; Hussain et al., 2013; Kim and Krebs, 2012; Kim and Mugisha, 2014; Statton et al., 2016)</w:t>
+        <w:t>(Diedrichsen et al., 2010)</w:t>
       </w:r>
       <w:r>
         <w:fldChar w:fldCharType="end"/>
       </w:r>
       <w:r>
-        <w:t>.</w:t>
-      </w:r>
-      <w:r>
-        <w:t xml:space="preserve"> </w:t>
-      </w:r>
-      <w:r>
-        <w:t xml:space="preserve">In </w:t>
-      </w:r>
-      <w:r>
-        <w:t>the study by Wood et al. (2020)</w:t>
-      </w:r>
-      <w:r>
-        <w:t>,</w:t>
-      </w:r>
-      <w:r>
-        <w:t xml:space="preserve"> v</w:t>
-      </w:r>
-      <w:r>
-        <w:t xml:space="preserve">isual </w:t>
-      </w:r>
-      <w:r>
-        <w:t xml:space="preserve">targets </w:t>
-      </w:r>
-      <w:r>
-        <w:t xml:space="preserve">were used </w:t>
-      </w:r>
-      <w:r>
-        <w:t xml:space="preserve">to </w:t>
-      </w:r>
-      <w:r>
-        <w:t xml:space="preserve">guide participants into walking with </w:t>
-      </w:r>
-      <w:r>
-        <w:t>an asymmetr</w:t>
-      </w:r>
-      <w:r>
-        <w:t>y</w:t>
-      </w:r>
-      <w:r>
-        <w:t xml:space="preserve"> </w:t>
-      </w:r>
-      <w:r>
-        <w:t>(i.e.</w:t>
-      </w:r>
-      <w:r>
-        <w:t>,</w:t>
-      </w:r>
-      <w:r>
-        <w:t xml:space="preserve"> a limp)</w:t>
-      </w:r>
-      <w:r>
-        <w:t>.</w:t>
-      </w:r>
-      <w:r>
-        <w:t xml:space="preserve"> </w:t>
-      </w:r>
-      <w:r>
-        <w:t xml:space="preserve">Critically, </w:t>
-      </w:r>
-      <w:r>
-        <w:t xml:space="preserve">for one of the experimental groups, all visual feedback </w:t>
-      </w:r>
-      <w:r>
-        <w:t>was veridical and participants were fully aware that they were being guided</w:t>
-      </w:r>
-      <w:r>
-        <w:t xml:space="preserve"> by the targets</w:t>
-      </w:r>
-      <w:r>
-        <w:t xml:space="preserve"> to </w:t>
-      </w:r>
-      <w:r>
-        <w:t xml:space="preserve">practice </w:t>
-      </w:r>
-      <w:r>
-        <w:t>walk</w:t>
-      </w:r>
-      <w:r>
-        <w:t>ing</w:t>
-      </w:r>
-      <w:r>
-        <w:t xml:space="preserve"> asymmetrically. </w:t>
-      </w:r>
-      <w:r>
-        <w:t xml:space="preserve">Therefore, the small but persistent aftereffects observed during washout, when all visual feedback was removed and participants were instructed to “walk normally”, </w:t>
-      </w:r>
-      <w:r>
-        <w:t xml:space="preserve">were </w:t>
-      </w:r>
-      <w:r>
-        <w:t xml:space="preserve">highly </w:t>
-      </w:r>
-      <w:r>
-        <w:t xml:space="preserve">consistent with </w:t>
-      </w:r>
-      <w:r>
-        <w:t xml:space="preserve">use-dependent </w:t>
-      </w:r>
-      <w:r>
-        <w:t>learning.</w:t>
-      </w:r>
-      <w:r>
-        <w:t xml:space="preserve"> </w:t>
-      </w:r>
-      <w:r>
-        <w:t xml:space="preserve">As repetition of novel gait patterns is inherent to nearly all locomotor learning studies, these findings suggest that use-dependent learning may </w:t>
-      </w:r>
-      <w:r>
-        <w:t xml:space="preserve">play </w:t>
-      </w:r>
-      <w:r>
-        <w:t xml:space="preserve">an </w:t>
-      </w:r>
-      <w:r>
-        <w:t>important</w:t>
-      </w:r>
-      <w:r>
-        <w:t xml:space="preserve"> yet underappreciated role in this body of literature.</w:t>
-      </w:r>
-      <w:r>
-        <w:t xml:space="preserve"> Thus,</w:t>
-      </w:r>
-      <w:r>
-        <w:t xml:space="preserve"> </w:t>
-      </w:r>
-      <w:r>
-        <w:t>critical</w:t>
-      </w:r>
-      <w:r>
-        <w:t xml:space="preserve"> </w:t>
-      </w:r>
-      <w:r>
-        <w:t>question</w:t>
-      </w:r>
-      <w:r>
-        <w:t>s</w:t>
-      </w:r>
-      <w:r>
-        <w:t xml:space="preserve"> </w:t>
-      </w:r>
-      <w:r>
-        <w:t xml:space="preserve">regarding use-dependent learning </w:t>
-      </w:r>
-      <w:r>
-        <w:t xml:space="preserve">during locomotion </w:t>
-      </w:r>
-      <w:r>
-        <w:t>remain</w:t>
-      </w:r>
-      <w:r>
-        <w:t>: Given that movement is intrinsically variable, h</w:t>
-      </w:r>
-      <w:r>
-        <w:t xml:space="preserve">ow consistent </w:t>
-      </w:r>
-      <w:r>
-        <w:t xml:space="preserve">must </w:t>
-      </w:r>
-      <w:r>
-        <w:t xml:space="preserve">the </w:t>
-      </w:r>
-      <w:r>
-        <w:t xml:space="preserve">walking pattern </w:t>
-      </w:r>
-      <w:r>
-        <w:t>be to engage use-dependent learning</w:t>
-      </w:r>
-      <w:r>
-        <w:t>?</w:t>
-      </w:r>
-      <w:r>
-        <w:t xml:space="preserve"> </w:t>
-      </w:r>
-      <w:r>
-        <w:t>Additionally</w:t>
+        <w:t xml:space="preserve">. </w:t>
+      </w:r>
+      <w:r>
+        <w:t>Due to the slow learning</w:t>
+      </w:r>
+      <w:r>
+        <w:t xml:space="preserve"> and</w:t>
+      </w:r>
+      <w:r>
+        <w:t xml:space="preserve"> slow forgetting nature of</w:t>
+      </w:r>
+      <w:r>
+        <w:t xml:space="preserve"> use-dependent learning</w:t>
+      </w:r>
+      <w:r>
+        <w:t xml:space="preserve"> in this model</w:t>
       </w:r>
       <w:r>
         <w:t xml:space="preserve">, </w:t>
       </w:r>
       <w:r>
-        <w:t>what are the computational principles</w:t>
-      </w:r>
-      <w:r>
-        <w:t xml:space="preserve"> </w:t>
-      </w:r>
-      <w:r>
-        <w:t>underlying</w:t>
-      </w:r>
-      <w:r>
-        <w:t xml:space="preserve"> use-dependent learning in locomotion</w:t>
-      </w:r>
-      <w:r>
-        <w:t>?</w:t>
-      </w:r>
-    </w:p>
-    <w:p>
-      <w:pPr>
-        <w:spacing w:line="480" w:lineRule="auto"/>
-      </w:pPr>
-    </w:p>
-    <w:p>
-      <w:pPr>
-        <w:spacing w:line="480" w:lineRule="auto"/>
-      </w:pPr>
-      <w:r>
-        <w:t xml:space="preserve">Here, through computational modeling, simulations, and a series of behavioral experiments, we directly tackle the question of how the consistency of movement patterns impacts use-dependent learning. </w:t>
-      </w:r>
-      <w:commentRangeStart w:id="0"/>
-      <w:r>
-        <w:t>Our</w:t>
-      </w:r>
-      <w:r>
-        <w:t xml:space="preserve"> </w:t>
-      </w:r>
-      <w:r>
-        <w:t xml:space="preserve">competing hypotheses </w:t>
-      </w:r>
-      <w:r>
-        <w:t>are formalized by</w:t>
-      </w:r>
-      <w:r>
-        <w:t xml:space="preserve"> two distinct computational </w:t>
-      </w:r>
-      <w:r>
-        <w:t xml:space="preserve">models </w:t>
-      </w:r>
-      <w:r>
-        <w:t xml:space="preserve">of how </w:t>
-      </w:r>
-      <w:r>
-        <w:t xml:space="preserve">use-dependent learning </w:t>
-      </w:r>
-      <w:r>
-        <w:t xml:space="preserve">may </w:t>
-      </w:r>
-      <w:r>
-        <w:t>arise</w:t>
-      </w:r>
-      <w:commentRangeEnd w:id="0"/>
-      <w:r>
-        <w:rPr>
-          <w:rStyle w:val="CommentReference"/>
-        </w:rPr>
-        <w:commentReference w:id="0"/>
-      </w:r>
-      <w:r>
-        <w:t>.</w:t>
-      </w:r>
-      <w:r>
-        <w:t xml:space="preserve"> </w:t>
-      </w:r>
-      <w:r>
-        <w:t xml:space="preserve">In </w:t>
-      </w:r>
-      <w:r>
-        <w:t xml:space="preserve">Model 1, </w:t>
-      </w:r>
-      <w:r>
-        <w:t xml:space="preserve">the Strategy plus Use-Dependent model, two learning processes act in parallel: A voluntary, strategic learning process that is active when the goal is to match step lengths to visual targets, and in parallel, an automatic, slowly updating use-dependent learning process that biases movements in the direction of immediately preceding movements </w:t>
+        <w:t>it</w:t>
+      </w:r>
+      <w:r>
+        <w:t xml:space="preserve"> is robust to changes in movement consistency</w:t>
+      </w:r>
+      <w:r>
+        <w:t xml:space="preserve">. </w:t>
+      </w:r>
+      <w:r>
+        <w:t>In Model 2,</w:t>
+      </w:r>
+      <w:r>
+        <w:t xml:space="preserve"> the Adaptive Bayesian model, adopted from a study of reaching </w:t>
       </w:r>
       <w:r>
         <w:fldChar w:fldCharType="begin"/>
       </w:r>
       <w:r>
-        <w:instrText xml:space="preserve"> ADDIN ZOTERO_ITEM CSL_CITATION {"citationID":"2fFJ5Ebo","properties":{"formattedCitation":"(Diedrichsen et al., 2010)","plainCitation":"(Diedrichsen et al., 2010)","noteIndex":0},"citationItems":[{"id":264,"uris":["http://zotero.org/users/5226272/items/CGQM3V6N"],"uri":["http://zotero.org/users/5226272/items/CGQM3V6N"],"itemData":{"id":264,"type":"article-journal","container-title":"Journal of Neuroscience","DOI":"10.1523/JNEUROSCI.5406-09.2010","ISSN":"0270-6474, 1529-2401","issue":"15","journalAbbreviation":"J Neurosci","language":"en","page":"5159-5166","source":"Crossref","title":"Use-dependent and error-based learning of motor behaviors","volume":"30","author":[{"family":"Diedrichsen","given":"J."},{"family":"White","given":"O."},{"family":"Newman","given":"D."},{"family":"Lally","given":"N."}],"issued":{"date-parts":[["2010",4,14]]}}}],"schema":"https://github.com/citation-style-language/schema/raw/master/csl-citation.json"} </w:instrText>
+        <w:instrText xml:space="preserve"> ADDIN ZOTERO_ITEM CSL_CITATION {"citationID":"FDB6KaRZ","properties":{"formattedCitation":"(Verstynen and Sabes, 2011)","plainCitation":"(Verstynen and Sabes, 2011)","noteIndex":0},"citationItems":[{"id":266,"uris":["http://zotero.org/users/5226272/items/U7A6FUTI"],"uri":["http://zotero.org/users/5226272/items/U7A6FUTI"],"itemData":{"id":266,"type":"article-journal","container-title":"Journal of Neuroscience","DOI":"10.1523/JNEUROSCI.6525-10.2011","ISSN":"0270-6474, 1529-2401","issue":"27","journalAbbreviation":"J Neurosci","language":"en","page":"10050-10059","source":"Crossref","title":"How each movement changes the next: an experimental and theoretical study of fast adaptive priors in reaching","title-short":"How Each Movement Changes the Next","volume":"31","author":[{"family":"Verstynen","given":"T."},{"family":"Sabes","given":"P. N."}],"issued":{"date-parts":[["2011",7,6]]}}}],"schema":"https://github.com/citation-style-language/schema/raw/master/csl-citation.json"} </w:instrText>
       </w:r>
       <w:r>
         <w:fldChar w:fldCharType="separate"/>
       </w:r>
       <w:r>
-        <w:t>(Diedrichsen et al., 2010)</w:t>
+        <w:t>(Verstynen and Sabes, 2011)</w:t>
       </w:r>
       <w:r>
         <w:fldChar w:fldCharType="end"/>
       </w:r>
       <w:r>
-        <w:t xml:space="preserve">. </w:t>
-      </w:r>
-      <w:commentRangeStart w:id="1"/>
-      <w:r>
-        <w:t>Due to the slow learning</w:t>
+        <w:t xml:space="preserve">, use-dependent learning is framed as a process of combining quickly adapting prior probabilities of target (step) locations with current sensory estimates of where to step. Thus, </w:t>
+      </w:r>
+      <w:r>
+        <w:t xml:space="preserve">in direct contrast to the Strategy plus Use-Dependent model, </w:t>
+      </w:r>
+      <w:r>
+        <w:t xml:space="preserve">the magnitude of use-dependent biases </w:t>
+      </w:r>
+      <w:r>
+        <w:t>is</w:t>
+      </w:r>
+      <w:r>
+        <w:t xml:space="preserve"> directly related to the consistency of the environment, or target locations. </w:t>
+      </w:r>
+      <w:r>
+        <w:t>Critically,</w:t>
+      </w:r>
+      <w:r>
+        <w:t xml:space="preserve"> </w:t>
+      </w:r>
+      <w:r>
+        <w:t xml:space="preserve">while </w:t>
+      </w:r>
+      <w:r>
+        <w:t>these two computational accounts provide putative explanations for use-dependent biases</w:t>
+      </w:r>
+      <w:r>
+        <w:t>, they</w:t>
+      </w:r>
+      <w:r>
+        <w:t xml:space="preserve"> differ markedly in their theoretical underpinnings</w:t>
       </w:r>
       <w:r>
         <w:t xml:space="preserve"> and</w:t>
       </w:r>
       <w:r>
-        <w:t xml:space="preserve"> slow forgetting nature of</w:t>
-      </w:r>
-      <w:r>
-        <w:t xml:space="preserve"> use-dependent learning</w:t>
-      </w:r>
-      <w:r>
-        <w:t xml:space="preserve"> in this model</w:t>
-      </w:r>
-      <w:r>
-        <w:t xml:space="preserve">, </w:t>
-      </w:r>
-      <w:r>
-        <w:t>it</w:t>
-      </w:r>
-      <w:r>
-        <w:t xml:space="preserve"> is robust to changes in movement consistency</w:t>
-      </w:r>
-      <w:commentRangeEnd w:id="1"/>
-      <w:r>
-        <w:rPr>
-          <w:rStyle w:val="CommentReference"/>
-        </w:rPr>
-        <w:commentReference w:id="1"/>
-      </w:r>
-      <w:r>
-        <w:t xml:space="preserve">. </w:t>
-      </w:r>
-      <w:r>
-        <w:t>In Model 2,</w:t>
-      </w:r>
-      <w:r>
-        <w:t xml:space="preserve"> the Adaptive Bayesian model, adopted from a study of reaching </w:t>
-      </w:r>
-      <w:r>
-        <w:lastRenderedPageBreak/>
-        <w:fldChar w:fldCharType="begin"/>
-      </w:r>
-      <w:r>
-        <w:instrText xml:space="preserve"> ADDIN ZOTERO_ITEM CSL_CITATION {"citationID":"FDB6KaRZ","properties":{"formattedCitation":"(Verstynen and Sabes, 2011)","plainCitation":"(Verstynen and Sabes, 2011)","noteIndex":0},"citationItems":[{"id":266,"uris":["http://zotero.org/users/5226272/items/U7A6FUTI"],"uri":["http://zotero.org/users/5226272/items/U7A6FUTI"],"itemData":{"id":266,"type":"article-journal","container-title":"Journal of Neuroscience","DOI":"10.1523/JNEUROSCI.6525-10.2011","ISSN":"0270-6474, 1529-2401","issue":"27","journalAbbreviation":"J Neurosci","language":"en","page":"10050-10059","source":"Crossref","title":"How each movement changes the next: an experimental and theoretical study of fast adaptive priors in reaching","title-short":"How Each Movement Changes the Next","volume":"31","author":[{"family":"Verstynen","given":"T."},{"family":"Sabes","given":"P. N."}],"issued":{"date-parts":[["2011",7,6]]}}}],"schema":"https://github.com/citation-style-language/schema/raw/master/csl-citation.json"} </w:instrText>
-      </w:r>
-      <w:r>
-        <w:fldChar w:fldCharType="separate"/>
-      </w:r>
-      <w:r>
-        <w:t>(Verstynen and Sabes, 2011)</w:t>
-      </w:r>
-      <w:r>
-        <w:fldChar w:fldCharType="end"/>
-      </w:r>
-      <w:r>
-        <w:t xml:space="preserve">, use-dependent learning is framed as a process of combining quickly adapting prior probabilities of target (step) locations with current sensory estimates of where to step. Thus, </w:t>
-      </w:r>
-      <w:ins w:id="2" w:author="Hyosub Kim" w:date="2020-06-13T15:38:00Z">
-        <w:r>
-          <w:t xml:space="preserve">in direct contrast to the Strategy plus Use-Dependent model, </w:t>
-        </w:r>
-      </w:ins>
-      <w:r>
-        <w:t xml:space="preserve">the magnitude of use-dependent biases </w:t>
-      </w:r>
-      <w:r>
-        <w:t>is</w:t>
-      </w:r>
-      <w:r>
-        <w:t xml:space="preserve"> directly related to the consistency of the environment, or target locations. </w:t>
-      </w:r>
-      <w:commentRangeStart w:id="3"/>
-      <w:proofErr w:type="spellStart"/>
-      <w:r>
-        <w:t>Critically,</w:t>
-      </w:r>
-      <w:del w:id="4" w:author="Hyosub Kim" w:date="2020-06-13T15:40:00Z">
-        <w:r>
-          <w:delText xml:space="preserve"> </w:delText>
-        </w:r>
-      </w:del>
-      <w:ins w:id="5" w:author="Hyosub Kim" w:date="2020-06-13T17:16:00Z">
-        <w:r>
-          <w:t>while</w:t>
-        </w:r>
-        <w:proofErr w:type="spellEnd"/>
-        <w:r>
-          <w:t xml:space="preserve"> </w:t>
-        </w:r>
-      </w:ins>
-      <w:ins w:id="6" w:author="Hyosub Kim" w:date="2020-06-13T15:40:00Z">
-        <w:r>
-          <w:t xml:space="preserve">these two computational accounts </w:t>
-        </w:r>
-      </w:ins>
-      <w:ins w:id="7" w:author="Hyosub Kim" w:date="2020-06-13T15:41:00Z">
-        <w:r>
-          <w:t>provide putative ex</w:t>
-        </w:r>
-      </w:ins>
-      <w:ins w:id="8" w:author="Hyosub Kim" w:date="2020-06-13T15:42:00Z">
-        <w:r>
-          <w:t>planations for use-dependent biases</w:t>
-        </w:r>
-      </w:ins>
-      <w:ins w:id="9" w:author="Hyosub Kim" w:date="2020-06-13T17:16:00Z">
-        <w:r>
-          <w:t>, they</w:t>
-        </w:r>
-      </w:ins>
-      <w:ins w:id="10" w:author="Hyosub Kim" w:date="2020-06-13T15:44:00Z">
-        <w:r>
-          <w:t xml:space="preserve"> differ markedly in their theoretical underpinnings</w:t>
-        </w:r>
-      </w:ins>
-      <w:ins w:id="11" w:author="Hyosub Kim" w:date="2020-06-13T17:16:00Z">
-        <w:r>
-          <w:t xml:space="preserve"> and</w:t>
-        </w:r>
-      </w:ins>
-      <w:ins w:id="12" w:author="Hyosub Kim" w:date="2020-06-13T15:42:00Z">
-        <w:r>
-          <w:t xml:space="preserve"> have </w:t>
-        </w:r>
-      </w:ins>
-      <w:ins w:id="13" w:author="Hyosub Kim" w:date="2020-06-13T17:17:00Z">
-        <w:r>
-          <w:t xml:space="preserve">not </w:t>
-        </w:r>
-      </w:ins>
-      <w:ins w:id="14" w:author="Hyosub Kim" w:date="2020-06-13T15:42:00Z">
-        <w:r>
-          <w:t xml:space="preserve">been </w:t>
-        </w:r>
-      </w:ins>
-      <w:ins w:id="15" w:author="Hyosub Kim" w:date="2020-06-13T17:17:00Z">
-        <w:r>
-          <w:t>directly compared</w:t>
-        </w:r>
-      </w:ins>
-      <w:ins w:id="16" w:author="Hyosub Kim" w:date="2020-06-13T15:43:00Z">
-        <w:r>
-          <w:t xml:space="preserve"> with each other.</w:t>
-        </w:r>
-      </w:ins>
-      <w:commentRangeEnd w:id="3"/>
-      <w:ins w:id="17" w:author="Hyosub Kim" w:date="2020-06-13T15:44:00Z">
-        <w:r>
-          <w:rPr>
-            <w:rStyle w:val="CommentReference"/>
-          </w:rPr>
-          <w:commentReference w:id="3"/>
-        </w:r>
-      </w:ins>
-      <w:del w:id="18" w:author="Hyosub Kim" w:date="2020-06-13T15:40:00Z">
-        <w:r>
-          <w:delText xml:space="preserve">our </w:delText>
-        </w:r>
-        <w:r>
-          <w:delText xml:space="preserve">Adaptive Bayesian model is much more sensitive to the consistency of the environment than the </w:delText>
-        </w:r>
-        <w:r>
-          <w:delText>Strategy plus Use-Dependent model</w:delText>
-        </w:r>
-      </w:del>
-      <w:r>
-        <w:t xml:space="preserve">. </w:t>
+        <w:t xml:space="preserve"> have </w:t>
+      </w:r>
+      <w:r>
+        <w:t xml:space="preserve">not </w:t>
+      </w:r>
+      <w:r>
+        <w:t xml:space="preserve">been </w:t>
+      </w:r>
+      <w:r>
+        <w:t>directly compared</w:t>
+      </w:r>
+      <w:r>
+        <w:t xml:space="preserve"> with each other.</w:t>
+      </w:r>
+      <w:r>
+        <w:t xml:space="preserve"> </w:t>
       </w:r>
       <w:r>
         <w:t>Therefore</w:t>
@@ -1280,7 +1160,6 @@
         <w:spacing w:line="480" w:lineRule="auto"/>
       </w:pPr>
       <w:r>
-        <w:lastRenderedPageBreak/>
         <w:t>Participants</w:t>
       </w:r>
       <w:r>
@@ -1307,76 +1186,27 @@
       <w:r>
         <w:t xml:space="preserve">, </w:t>
       </w:r>
-      <w:del w:id="19" w:author="Hyosub Kim" w:date="2020-06-13T15:47:00Z">
-        <w:r>
-          <w:delText>to be</w:delText>
-        </w:r>
-        <w:r>
-          <w:delText xml:space="preserve"> </w:delText>
-        </w:r>
-      </w:del>
-      <w:r>
-        <w:t xml:space="preserve">selected </w:t>
-      </w:r>
-      <w:del w:id="20" w:author="Hyosub Kim" w:date="2020-06-13T15:47:00Z">
-        <w:r>
-          <w:delText xml:space="preserve">based on comfort </w:delText>
-        </w:r>
-      </w:del>
-      <w:r>
-        <w:t xml:space="preserve">by the </w:t>
-      </w:r>
-      <w:proofErr w:type="spellStart"/>
+      <w:r>
+        <w:t xml:space="preserve">selected by the </w:t>
+      </w:r>
       <w:r>
         <w:t>participants</w:t>
       </w:r>
-      <w:del w:id="21" w:author="Hyosub Kim" w:date="2020-06-13T15:47:00Z">
-        <w:r>
-          <w:delText xml:space="preserve">. This range is </w:delText>
-        </w:r>
-      </w:del>
-      <w:r>
-        <w:t>to</w:t>
-      </w:r>
-      <w:proofErr w:type="spellEnd"/>
-      <w:r>
-        <w:t xml:space="preserve"> ensure </w:t>
-      </w:r>
-      <w:del w:id="22" w:author="Hyosub Kim" w:date="2020-06-13T15:48:00Z">
-        <w:r>
-          <w:delText xml:space="preserve">that </w:delText>
-        </w:r>
-      </w:del>
-      <w:del w:id="23" w:author="Hyosub Kim" w:date="2020-06-13T15:47:00Z">
-        <w:r>
-          <w:delText xml:space="preserve">each </w:delText>
-        </w:r>
-        <w:r>
-          <w:delText>participant</w:delText>
-        </w:r>
-        <w:r>
-          <w:delText xml:space="preserve"> walk</w:delText>
-        </w:r>
-        <w:r>
-          <w:delText>s</w:delText>
-        </w:r>
-        <w:r>
-          <w:delText xml:space="preserve"> at a speed that is </w:delText>
-        </w:r>
-      </w:del>
-      <w:ins w:id="24" w:author="Hyosub Kim" w:date="2020-06-13T15:47:00Z">
-        <w:r>
-          <w:t xml:space="preserve">a </w:t>
-        </w:r>
-      </w:ins>
+      <w:r>
+        <w:t xml:space="preserve"> </w:t>
+      </w:r>
+      <w:r>
+        <w:t xml:space="preserve">to ensure </w:t>
+      </w:r>
+      <w:r>
+        <w:t xml:space="preserve">a </w:t>
+      </w:r>
       <w:r>
         <w:t xml:space="preserve">comfortable </w:t>
       </w:r>
-      <w:ins w:id="25" w:author="Hyosub Kim" w:date="2020-06-13T15:47:00Z">
-        <w:r>
-          <w:t xml:space="preserve">walking speed </w:t>
-        </w:r>
-      </w:ins>
+      <w:r>
+        <w:t xml:space="preserve">walking speed </w:t>
+      </w:r>
       <w:r>
         <w:t>based on</w:t>
       </w:r>
@@ -1586,150 +1416,96 @@
       <w:r>
         <w:t xml:space="preserve"> </w:t>
       </w:r>
-      <w:commentRangeStart w:id="26"/>
-      <w:commentRangeStart w:id="27"/>
-      <w:del w:id="28" w:author="Jonathan Wood" w:date="2020-06-12T13:25:00Z">
-        <w:r>
-          <w:delText>Participants</w:delText>
-        </w:r>
-      </w:del>
-      <w:commentRangeEnd w:id="26"/>
+      <w:r>
+        <w:t>During the Learning phase</w:t>
+      </w:r>
+      <w:r>
+        <w:t>,</w:t>
+      </w:r>
+      <w:r>
+        <w:t xml:space="preserve"> </w:t>
+      </w:r>
+      <w:r>
+        <w:t>participants</w:t>
+      </w:r>
+      <w:r>
+        <w:t xml:space="preserve"> will be asked to hit the pink horizontal target line</w:t>
+      </w:r>
+      <w:r>
+        <w:t>s</w:t>
+      </w:r>
+      <w:r>
+        <w:t xml:space="preserve"> exactly with each </w:t>
+      </w:r>
+      <w:r>
+        <w:t xml:space="preserve">step </w:t>
+      </w:r>
+      <w:r>
+        <w:t xml:space="preserve">for 500 strides. </w:t>
+      </w:r>
+      <w:r>
+        <w:t>B</w:t>
+      </w:r>
+      <w:r>
+        <w:t xml:space="preserve">oth </w:t>
+      </w:r>
+      <w:r>
+        <w:t xml:space="preserve">target lines will </w:t>
+      </w:r>
+      <w:r>
+        <w:t>be changed</w:t>
+      </w:r>
+      <w:r>
+        <w:t xml:space="preserve"> relative to their baseline step length</w:t>
+      </w:r>
+      <w:r>
+        <w:t>,</w:t>
+      </w:r>
+      <w:r>
+        <w:t xml:space="preserve"> leading the </w:t>
+      </w:r>
+      <w:r>
+        <w:t>participants</w:t>
+      </w:r>
+      <w:r>
+        <w:t xml:space="preserve"> to take a longer step with the left leg and a shorter step with the right leg.</w:t>
+      </w:r>
+      <w:r>
+        <w:t xml:space="preserve"> </w:t>
+      </w:r>
+      <w:commentRangeStart w:id="0"/>
+      <w:commentRangeStart w:id="1"/>
+      <w:r>
+        <w:t xml:space="preserve">The target lines will have a </w:t>
+      </w:r>
+      <w:r>
+        <w:t xml:space="preserve">width </w:t>
+      </w:r>
+      <w:r>
+        <w:t>of ± 2% step length</w:t>
+      </w:r>
+      <w:r>
+        <w:t xml:space="preserve"> change from baseline</w:t>
+      </w:r>
+      <w:r>
+        <w:t>.</w:t>
+      </w:r>
+      <w:r>
+        <w:t xml:space="preserve"> </w:t>
+      </w:r>
+      <w:commentRangeEnd w:id="0"/>
       <w:r>
         <w:rPr>
           <w:rStyle w:val="CommentReference"/>
         </w:rPr>
-        <w:commentReference w:id="26"/>
-      </w:r>
-      <w:commentRangeEnd w:id="27"/>
+        <w:commentReference w:id="0"/>
+      </w:r>
+      <w:commentRangeEnd w:id="1"/>
       <w:r>
         <w:rPr>
           <w:rStyle w:val="CommentReference"/>
         </w:rPr>
-        <w:commentReference w:id="27"/>
-      </w:r>
-      <w:del w:id="29" w:author="Jonathan Wood" w:date="2020-06-12T13:25:00Z">
-        <w:r>
-          <w:delText xml:space="preserve"> will be </w:delText>
-        </w:r>
-        <w:r>
-          <w:lastRenderedPageBreak/>
-          <w:delText>asked to confirm they understand the relationship between their step length and the visual feedback after this phase.</w:delText>
-        </w:r>
-        <w:r>
-          <w:fldChar w:fldCharType="begin"/>
-        </w:r>
-        <w:r>
-          <w:delInstrText xml:space="preserve"> ADDIN ZOTERO_ITEM CSL_CITATION {"citationID":"U2F0YTxx","properties":{"formattedCitation":"(French et al., 2018; Wood et al., 2020)","plainCitation":"(French et al., 2018; Wood et al., 2020)","noteIndex":0},"citationItems":[{"id":234,"uris":["http://zotero.org/users/5226272/items/Z9JRGFSD"],"uri":["http://zotero.org/users/5226272/items/Z9JRGFSD"],"itemData":{"id":234,"type":"article-journal","container-title":"Journal of Neurophysiology","DOI":"10.1152/jn.00252.2018","ISSN":"0022-3077, 1522-1598","issue":"4","journalAbbreviation":"J Neurophysiol","language":"en","page":"1923-1931","source":"Crossref","title":"A locomotor learning paradigm using distorted visual feedback elicits strategic learning","volume":"120","author":[{"family":"French","given":"Margaret A."},{"family":"Morton","given":"Susanne M."},{"family":"Charalambous","given":"Charalambos C."},{"family":"Reisman","given":"Darcy S."}],"issued":{"date-parts":[["2018",10]]}}},{"id":1860,"uris":["http://zotero.org/users/5226272/items/9YRCDLCG"],"uri":["http://zotero.org/users/5226272/items/9YRCDLCG"],"itemData":{"id":1860,"type":"article-journal","abstract":"Studies of upper extremity reaching show that use-dependent plasticity, or learning from repetition, plays an important role in shaping motor behaviors. Yet, the impact of repetition on locomotor learning is unclear, despite the fact that gait is developed and practiced over millions of repetitions. To test if repetition alone can induce storage of a novel walking pattern, we instructed two groups of young healthy subjects to learn an asymmetric walking pattern through two distinct learning paradigms. The first group learned a new pattern through an established visual distortion paradigm, which provided both sensory prediction error and repetition of movement patterns to induce walking aftereffects, and the second received veridical feedback with a target change, which provided only repetition (use-dependent plasticity) to induce aftereffects. When feedback was removed, both groups demonstrated aftereffects in the primary outcome, step asymmetry index. Surprisingly, despite the different task demands, both groups produced similar aftereffect magnitudes, which also had similar rates of decay, suggesting that the addition of sensory prediction errors did not improve storage of learning beyond that induced by the use-dependent process alone. To further characterize the use-dependent process, we conducted a second experiment to quantify aftereffect size in a third group that practiced double the asymmetry magnitude. This new group showed a proportionately greater magnitude of the use-dependent aftereffect. Together, these findings show that the primary driver of storage of a new step length asymmetry during visually-guided locomotor learning is repetition, not sensory prediction error, and this effect scales with the learning magnitude.","container-title":"Journal of Neurophysiology","DOI":"10.1152/jn.00083.2020","ISSN":"0022-3077","note":"publisher: American Physiological Society","source":"journals-physiology-org.udel.idm.oclc.org (Atypon)","title":"Use-Dependent Plasticity Explains Aftereffects in Visually Guided Locomotor Learning of a Novel Step Length Asymmetry","URL":"http://journals.physiology.org/doi/abs/10.1152/jn.00083.2020","author":[{"family":"Wood","given":"Jonathan"},{"family":"Kim","given":"Hyosub"},{"family":"French","given":"Margaret A"},{"family":"Reisman","given":"Darcy S."},{"family":"Morton","given":"Susanne M."}],"accessed":{"date-parts":[["2020",5,20]]},"issued":{"date-parts":[["2020",5,20]]}}}],"schema":"https://github.com/citation-style-language/schema/raw/master/csl-citation.json"} </w:delInstrText>
-        </w:r>
-        <w:r>
-          <w:fldChar w:fldCharType="end"/>
-        </w:r>
-        <w:r>
-          <w:delText xml:space="preserve"> </w:delText>
-        </w:r>
-      </w:del>
-      <w:r>
-        <w:t>During the Learning phase</w:t>
-      </w:r>
-      <w:r>
-        <w:t>,</w:t>
-      </w:r>
-      <w:r>
-        <w:t xml:space="preserve"> </w:t>
-      </w:r>
-      <w:r>
-        <w:t>participants</w:t>
-      </w:r>
-      <w:r>
-        <w:t xml:space="preserve"> will be asked to hit the pink horizontal target line</w:t>
-      </w:r>
-      <w:r>
-        <w:t>s</w:t>
-      </w:r>
-      <w:r>
-        <w:t xml:space="preserve"> exactly with each </w:t>
-      </w:r>
-      <w:commentRangeStart w:id="30"/>
-      <w:del w:id="31" w:author="Jonathan Wood" w:date="2020-06-11T16:41:00Z">
-        <w:r>
-          <w:delText xml:space="preserve">step </w:delText>
-        </w:r>
-      </w:del>
-      <w:ins w:id="32" w:author="Jonathan Wood" w:date="2020-06-11T16:41:00Z">
-        <w:r>
-          <w:t xml:space="preserve">leg </w:t>
-        </w:r>
-      </w:ins>
-      <w:commentRangeEnd w:id="30"/>
-      <w:r>
-        <w:rPr>
-          <w:rStyle w:val="CommentReference"/>
-        </w:rPr>
-        <w:commentReference w:id="30"/>
-      </w:r>
-      <w:r>
-        <w:t xml:space="preserve">for 500 strides. </w:t>
-      </w:r>
-      <w:r>
-        <w:t>B</w:t>
-      </w:r>
-      <w:r>
-        <w:t xml:space="preserve">oth </w:t>
-      </w:r>
-      <w:r>
-        <w:t xml:space="preserve">target lines will </w:t>
-      </w:r>
-      <w:r>
-        <w:t>be changed</w:t>
-      </w:r>
-      <w:r>
-        <w:t xml:space="preserve"> relative to their baseline step length</w:t>
-      </w:r>
-      <w:r>
-        <w:t>,</w:t>
-      </w:r>
-      <w:r>
-        <w:t xml:space="preserve"> leading the </w:t>
-      </w:r>
-      <w:r>
-        <w:t>participants</w:t>
-      </w:r>
-      <w:r>
-        <w:t xml:space="preserve"> to take a longer step with the left leg and a shorter step with the right leg.</w:t>
-      </w:r>
-      <w:ins w:id="33" w:author="Jonathan Wood" w:date="2020-06-10T09:28:00Z">
-        <w:r>
-          <w:t xml:space="preserve"> </w:t>
-        </w:r>
-        <w:commentRangeStart w:id="34"/>
-        <w:r>
-          <w:t>The target lines will have a</w:t>
-        </w:r>
-      </w:ins>
-      <w:ins w:id="35" w:author="Jonathan Wood" w:date="2020-06-10T09:29:00Z">
-        <w:r>
-          <w:t xml:space="preserve"> margin of error of ± 2% step length</w:t>
-        </w:r>
-      </w:ins>
-      <w:ins w:id="36" w:author="Jonathan Wood" w:date="2020-06-11T17:27:00Z">
-        <w:r>
-          <w:t xml:space="preserve"> change from baseline</w:t>
-        </w:r>
-      </w:ins>
-      <w:ins w:id="37" w:author="Jonathan Wood" w:date="2020-06-10T09:29:00Z">
-        <w:r>
-          <w:t>.</w:t>
-        </w:r>
-      </w:ins>
-      <w:r>
-        <w:t xml:space="preserve"> </w:t>
-      </w:r>
-      <w:commentRangeEnd w:id="34"/>
-      <w:r>
-        <w:rPr>
-          <w:rStyle w:val="CommentReference"/>
-        </w:rPr>
-        <w:commentReference w:id="34"/>
+        <w:commentReference w:id="1"/>
       </w:r>
       <w:r>
         <w:t>The researcher will provide p</w:t>
@@ -2033,7 +1809,6 @@
         <w:spacing w:line="480" w:lineRule="auto"/>
       </w:pPr>
       <w:r>
-        <w:lastRenderedPageBreak/>
         <w:t>Kinetic data will be collected at a frequency of 1000 Hz from the dual belt treadmill instrumented with two force plates, one under each belt (</w:t>
       </w:r>
       <w:proofErr w:type="spellStart"/>
@@ -2277,75 +2052,83 @@
       <w:r>
         <w:t xml:space="preserve"> difference between the leading and trailing heel markers at the moment of leading heel strike. </w:t>
       </w:r>
-      <w:commentRangeStart w:id="38"/>
-      <w:ins w:id="39" w:author="Jonathan Wood" w:date="2020-06-09T15:33:00Z">
+      <w:commentRangeStart w:id="2"/>
+      <w:commentRangeStart w:id="3"/>
+      <w:ins w:id="4" w:author="Jonathan Wood" w:date="2020-06-09T15:33:00Z">
         <w:r>
           <w:t>The</w:t>
         </w:r>
       </w:ins>
-      <w:ins w:id="40" w:author="Jonathan Wood" w:date="2020-06-09T15:34:00Z">
+      <w:ins w:id="5" w:author="Jonathan Wood" w:date="2020-06-09T15:34:00Z">
         <w:r>
           <w:t xml:space="preserve"> step length during the</w:t>
         </w:r>
       </w:ins>
-      <w:ins w:id="41" w:author="Jonathan Wood" w:date="2020-06-09T15:33:00Z">
+      <w:ins w:id="6" w:author="Jonathan Wood" w:date="2020-06-09T15:33:00Z">
         <w:r>
           <w:t xml:space="preserve"> last 50 strides of the </w:t>
         </w:r>
       </w:ins>
-      <w:ins w:id="42" w:author="Jonathan Wood" w:date="2020-06-09T15:34:00Z">
+      <w:ins w:id="7" w:author="Jonathan Wood" w:date="2020-06-09T15:34:00Z">
         <w:r>
           <w:t xml:space="preserve">Baseline phase will </w:t>
         </w:r>
       </w:ins>
-      <w:ins w:id="43" w:author="Jonathan Wood" w:date="2020-06-10T09:39:00Z">
+      <w:ins w:id="8" w:author="Jonathan Wood" w:date="2020-06-10T09:39:00Z">
         <w:r>
           <w:t xml:space="preserve">be </w:t>
         </w:r>
       </w:ins>
-      <w:ins w:id="44" w:author="Jonathan Wood" w:date="2020-06-09T15:34:00Z">
+      <w:ins w:id="9" w:author="Jonathan Wood" w:date="2020-06-09T15:34:00Z">
         <w:r>
           <w:t>averaged and used to derive each legs</w:t>
         </w:r>
       </w:ins>
-      <w:ins w:id="45" w:author="Jonathan Wood" w:date="2020-06-09T17:43:00Z">
+      <w:ins w:id="10" w:author="Jonathan Wood" w:date="2020-06-09T17:43:00Z">
         <w:r>
           <w:t>’</w:t>
         </w:r>
       </w:ins>
-      <w:ins w:id="46" w:author="Jonathan Wood" w:date="2020-06-09T15:34:00Z">
+      <w:ins w:id="11" w:author="Jonathan Wood" w:date="2020-06-09T15:34:00Z">
         <w:r>
           <w:t xml:space="preserve"> respective target lines during </w:t>
         </w:r>
       </w:ins>
-      <w:ins w:id="47" w:author="Jonathan Wood" w:date="2020-06-11T16:48:00Z">
+      <w:ins w:id="12" w:author="Jonathan Wood" w:date="2020-06-11T16:48:00Z">
         <w:r>
           <w:t>each</w:t>
         </w:r>
       </w:ins>
-      <w:ins w:id="48" w:author="Jonathan Wood" w:date="2020-06-09T15:34:00Z">
+      <w:ins w:id="13" w:author="Jonathan Wood" w:date="2020-06-09T15:34:00Z">
         <w:r>
           <w:t xml:space="preserve"> session</w:t>
         </w:r>
       </w:ins>
-      <w:ins w:id="49" w:author="Jonathan Wood" w:date="2020-06-11T16:48:00Z">
+      <w:ins w:id="14" w:author="Jonathan Wood" w:date="2020-06-11T16:48:00Z">
         <w:r>
           <w:t>’</w:t>
         </w:r>
       </w:ins>
-      <w:ins w:id="50" w:author="Jonathan Wood" w:date="2020-06-09T15:34:00Z">
+      <w:ins w:id="15" w:author="Jonathan Wood" w:date="2020-06-09T15:34:00Z">
         <w:r>
           <w:t>s learning phase.</w:t>
         </w:r>
       </w:ins>
-      <w:commentRangeEnd w:id="38"/>
+      <w:commentRangeEnd w:id="2"/>
       <w:r>
         <w:rPr>
           <w:rStyle w:val="CommentReference"/>
         </w:rPr>
-        <w:commentReference w:id="38"/>
-      </w:r>
-      <w:ins w:id="51" w:author="Jonathan Wood" w:date="2020-06-09T15:34:00Z">
+        <w:commentReference w:id="2"/>
+      </w:r>
+      <w:commentRangeEnd w:id="3"/>
+      <w:r>
+        <w:rPr>
+          <w:rStyle w:val="CommentReference"/>
+        </w:rPr>
+        <w:commentReference w:id="3"/>
+      </w:r>
+      <w:ins w:id="16" w:author="Jonathan Wood" w:date="2020-06-09T15:34:00Z">
         <w:r>
           <w:t xml:space="preserve"> </w:t>
         </w:r>
@@ -2383,7 +2166,6 @@
           <w:rPr>
             <w:rFonts w:ascii="Cambria Math" w:eastAsiaTheme="minorEastAsia" w:hAnsi="Cambria Math"/>
           </w:rPr>
-          <w:lastRenderedPageBreak/>
           <m:t>SAI=</m:t>
         </m:r>
         <m:f>
@@ -2594,16 +2376,17 @@
       <w:pPr>
         <w:spacing w:line="480" w:lineRule="auto"/>
       </w:pPr>
-      <w:commentRangeStart w:id="52"/>
+      <w:commentRangeStart w:id="17"/>
+      <w:commentRangeStart w:id="18"/>
       <w:r>
         <w:t>Thus, SAI represents the difference between the two step lengths normalized by the</w:t>
       </w:r>
-      <w:ins w:id="53" w:author="Jonathan Wood" w:date="2020-06-12T13:33:00Z">
+      <w:ins w:id="19" w:author="Jonathan Wood" w:date="2020-06-12T13:33:00Z">
         <w:r>
           <w:t>ir sum</w:t>
         </w:r>
       </w:ins>
-      <w:del w:id="54" w:author="Jonathan Wood" w:date="2020-06-12T13:33:00Z">
+      <w:del w:id="20" w:author="Jonathan Wood" w:date="2020-06-12T13:33:00Z">
         <w:r>
           <w:delText xml:space="preserve"> stride length</w:delText>
         </w:r>
@@ -2611,12 +2394,19 @@
       <w:r>
         <w:t xml:space="preserve">. </w:t>
       </w:r>
-      <w:commentRangeEnd w:id="52"/>
+      <w:commentRangeEnd w:id="17"/>
       <w:r>
         <w:rPr>
           <w:rStyle w:val="CommentReference"/>
         </w:rPr>
-        <w:commentReference w:id="52"/>
+        <w:commentReference w:id="17"/>
+      </w:r>
+      <w:commentRangeEnd w:id="18"/>
+      <w:r>
+        <w:rPr>
+          <w:rStyle w:val="CommentReference"/>
+        </w:rPr>
+        <w:commentReference w:id="18"/>
       </w:r>
       <w:r>
         <w:t>We express this measure as a percentage where 0% is perfect symmetry and SAIs further away from 0% indicate greater asymmetry.</w:t>
@@ -2703,429 +2493,88 @@
     <w:p>
       <w:pPr>
         <w:spacing w:line="480" w:lineRule="auto"/>
-        <w:rPr>
-          <w:ins w:id="56" w:author="Hyosub Kim" w:date="2020-06-13T16:22:00Z"/>
-        </w:rPr>
-      </w:pPr>
-    </w:p>
-    <w:p>
-      <w:pPr>
-        <w:spacing w:line="480" w:lineRule="auto"/>
-        <w:rPr>
-          <w:ins w:id="57" w:author="Hyosub Kim" w:date="2020-06-13T16:22:00Z"/>
-        </w:rPr>
-      </w:pPr>
-      <w:ins w:id="58" w:author="Hyosub Kim" w:date="2020-06-13T16:22:00Z">
-        <w:r>
-          <w:t>Our analyses of behavior during Learning will focus on checking our assumptions, based on the task design</w:t>
-        </w:r>
-      </w:ins>
-      <w:ins w:id="59" w:author="Hyosub Kim" w:date="2020-06-13T16:26:00Z">
-        <w:r>
-          <w:t xml:space="preserve"> and our pilot data (see Fig. XX)</w:t>
-        </w:r>
-      </w:ins>
-      <w:ins w:id="60" w:author="Hyosub Kim" w:date="2020-06-13T16:22:00Z">
-        <w:r>
-          <w:t xml:space="preserve">, that the mean SAI will not differ across conditions (Learning SAI mean), but the SAI standard deviation (Learning SAI </w:t>
-        </w:r>
-        <w:r>
-          <w:sym w:font="Symbol" w:char="F073"/>
-        </w:r>
-        <w:r>
-          <w:t xml:space="preserve">) will. </w:t>
-        </w:r>
-      </w:ins>
-      <w:ins w:id="61" w:author="Hyosub Kim" w:date="2020-06-13T16:27:00Z">
-        <w:r>
-          <w:t xml:space="preserve">The purpose of the Learning phase is to provide the necessary task practice to develop potential use-dependent biases. </w:t>
-        </w:r>
-      </w:ins>
-      <w:ins w:id="62" w:author="Hyosub Kim" w:date="2020-06-13T16:29:00Z">
-        <w:r>
-          <w:t>T</w:t>
-        </w:r>
-      </w:ins>
-      <w:ins w:id="63" w:author="Hyosub Kim" w:date="2020-06-13T16:28:00Z">
-        <w:r>
-          <w:t xml:space="preserve">he </w:t>
-        </w:r>
-      </w:ins>
-      <w:ins w:id="64" w:author="Hyosub Kim" w:date="2020-06-13T16:32:00Z">
-        <w:r>
-          <w:t>magnitude of</w:t>
-        </w:r>
-      </w:ins>
-      <w:ins w:id="65" w:author="Hyosub Kim" w:date="2020-06-13T16:28:00Z">
-        <w:r>
-          <w:t xml:space="preserve"> use-dependent biases cannot be directly </w:t>
-        </w:r>
-      </w:ins>
-      <w:ins w:id="66" w:author="Hyosub Kim" w:date="2020-06-13T16:32:00Z">
-        <w:r>
-          <w:t>measured</w:t>
-        </w:r>
-      </w:ins>
-      <w:ins w:id="67" w:author="Hyosub Kim" w:date="2020-06-13T16:28:00Z">
-        <w:r>
-          <w:t xml:space="preserve"> during Learning, since </w:t>
-        </w:r>
-      </w:ins>
-      <w:ins w:id="68" w:author="Hyosub Kim" w:date="2020-06-13T16:33:00Z">
-        <w:r>
-          <w:t>other processes are active during this period</w:t>
-        </w:r>
-      </w:ins>
-      <w:ins w:id="69" w:author="Hyosub Kim" w:date="2020-06-13T16:35:00Z">
-        <w:r>
-          <w:t>—</w:t>
-        </w:r>
-      </w:ins>
-      <w:ins w:id="70" w:author="Hyosub Kim" w:date="2020-06-13T16:37:00Z">
-        <w:r>
-          <w:t xml:space="preserve">cognitive </w:t>
-        </w:r>
-      </w:ins>
-      <w:ins w:id="71" w:author="Hyosub Kim" w:date="2020-06-13T16:35:00Z">
-        <w:r>
-          <w:t>s</w:t>
-        </w:r>
-      </w:ins>
-      <w:ins w:id="72" w:author="Hyosub Kim" w:date="2020-06-13T16:34:00Z">
-        <w:r>
-          <w:t xml:space="preserve">trategies in the case of the </w:t>
-        </w:r>
-      </w:ins>
-      <w:ins w:id="73" w:author="Hyosub Kim" w:date="2020-06-13T16:29:00Z">
-        <w:r>
-          <w:t xml:space="preserve">Strategy plus Use-Dependent model </w:t>
-        </w:r>
-      </w:ins>
-      <w:ins w:id="74" w:author="Hyosub Kim" w:date="2020-06-13T16:34:00Z">
-        <w:r>
-          <w:t>and</w:t>
-        </w:r>
-      </w:ins>
-      <w:ins w:id="75" w:author="Hyosub Kim" w:date="2020-06-13T16:29:00Z">
-        <w:r>
-          <w:t xml:space="preserve"> Bayesian</w:t>
-        </w:r>
-      </w:ins>
-      <w:ins w:id="76" w:author="Hyosub Kim" w:date="2020-06-13T16:30:00Z">
-        <w:r>
-          <w:t xml:space="preserve"> estimation of </w:t>
-        </w:r>
-      </w:ins>
-      <w:ins w:id="77" w:author="Hyosub Kim" w:date="2020-06-13T16:34:00Z">
-        <w:r>
-          <w:t xml:space="preserve">visual </w:t>
-        </w:r>
-      </w:ins>
-      <w:ins w:id="78" w:author="Hyosub Kim" w:date="2020-06-13T16:30:00Z">
-        <w:r>
-          <w:t xml:space="preserve">target location </w:t>
-        </w:r>
-      </w:ins>
-      <w:ins w:id="79" w:author="Hyosub Kim" w:date="2020-06-13T16:34:00Z">
-        <w:r>
-          <w:t xml:space="preserve">in the case of the </w:t>
-        </w:r>
-      </w:ins>
-      <w:ins w:id="80" w:author="Hyosub Kim" w:date="2020-06-13T16:30:00Z">
-        <w:r>
-          <w:t>Adaptive Bayesian</w:t>
-        </w:r>
-      </w:ins>
-      <w:ins w:id="81" w:author="Hyosub Kim" w:date="2020-06-13T16:34:00Z">
-        <w:r>
-          <w:t xml:space="preserve"> model</w:t>
-        </w:r>
-      </w:ins>
-      <w:ins w:id="82" w:author="Hyosub Kim" w:date="2020-06-13T16:30:00Z">
-        <w:r>
-          <w:t xml:space="preserve">. </w:t>
-        </w:r>
-      </w:ins>
-      <w:ins w:id="83" w:author="Hyosub Kim" w:date="2020-06-13T16:31:00Z">
-        <w:r>
-          <w:t>Thus, as expected</w:t>
-        </w:r>
-      </w:ins>
-      <w:ins w:id="84" w:author="Hyosub Kim" w:date="2020-06-13T16:30:00Z">
-        <w:r>
-          <w:t xml:space="preserve">, </w:t>
-        </w:r>
-      </w:ins>
-      <w:ins w:id="85" w:author="Hyosub Kim" w:date="2020-06-13T16:25:00Z">
-        <w:r>
-          <w:t>o</w:t>
-        </w:r>
-      </w:ins>
-      <w:ins w:id="86" w:author="Hyosub Kim" w:date="2020-06-13T16:23:00Z">
-        <w:r>
-          <w:t>ur models do not make qualitatively different predictions regarding behavior during the Learning phase</w:t>
-        </w:r>
-      </w:ins>
-      <w:ins w:id="87" w:author="Hyosub Kim" w:date="2020-06-13T16:25:00Z">
-        <w:r>
-          <w:t>.</w:t>
-        </w:r>
-      </w:ins>
-      <w:ins w:id="88" w:author="Hyosub Kim" w:date="2020-06-13T16:23:00Z">
-        <w:r>
-          <w:t xml:space="preserve"> </w:t>
-        </w:r>
-      </w:ins>
-    </w:p>
-    <w:p>
-      <w:pPr>
-        <w:spacing w:line="480" w:lineRule="auto"/>
-      </w:pPr>
-    </w:p>
-    <w:p>
-      <w:pPr>
-        <w:spacing w:line="480" w:lineRule="auto"/>
-        <w:rPr>
-          <w:ins w:id="89" w:author="Hyosub Kim" w:date="2020-06-13T16:21:00Z"/>
-        </w:rPr>
-      </w:pPr>
-      <w:commentRangeStart w:id="90"/>
-      <w:commentRangeStart w:id="91"/>
-      <w:ins w:id="92" w:author="Jonathan Wood" w:date="2020-06-12T14:13:00Z">
-        <w:r>
-          <w:t>O</w:t>
-        </w:r>
-      </w:ins>
-      <w:ins w:id="93" w:author="Jonathan Wood" w:date="2020-06-12T13:47:00Z">
-        <w:r>
-          <w:t>ur</w:t>
-        </w:r>
-      </w:ins>
-      <w:commentRangeEnd w:id="90"/>
-      <w:ins w:id="94" w:author="Jonathan Wood" w:date="2020-06-12T14:14:00Z">
-        <w:r>
-          <w:rPr>
-            <w:rStyle w:val="CommentReference"/>
-          </w:rPr>
-          <w:commentReference w:id="90"/>
-        </w:r>
-      </w:ins>
-      <w:commentRangeEnd w:id="91"/>
-      <w:r>
-        <w:rPr>
-          <w:rStyle w:val="CommentReference"/>
-        </w:rPr>
-        <w:commentReference w:id="91"/>
-      </w:r>
-      <w:ins w:id="95" w:author="Jonathan Wood" w:date="2020-06-12T13:47:00Z">
-        <w:r>
-          <w:t xml:space="preserve"> hypotheses focus on</w:t>
-        </w:r>
-      </w:ins>
-      <w:ins w:id="96" w:author="Jonathan Wood" w:date="2020-06-12T13:57:00Z">
-        <w:r>
-          <w:t xml:space="preserve"> </w:t>
-        </w:r>
-        <w:del w:id="97" w:author="Hyosub Kim" w:date="2020-06-13T16:04:00Z">
-          <w:r>
-            <w:delText>the</w:delText>
-          </w:r>
-        </w:del>
-      </w:ins>
-      <w:ins w:id="98" w:author="Jonathan Wood" w:date="2020-06-12T13:47:00Z">
-        <w:del w:id="99" w:author="Hyosub Kim" w:date="2020-06-13T16:04:00Z">
-          <w:r>
-            <w:delText xml:space="preserve"> </w:delText>
-          </w:r>
-        </w:del>
-        <w:r>
-          <w:t xml:space="preserve">use-dependent </w:t>
-        </w:r>
-      </w:ins>
-      <w:ins w:id="100" w:author="Jonathan Wood" w:date="2020-06-12T13:57:00Z">
-        <w:del w:id="101" w:author="Hyosub Kim" w:date="2020-06-13T16:04:00Z">
-          <w:r>
-            <w:delText>learning process</w:delText>
-          </w:r>
-        </w:del>
-      </w:ins>
-      <w:ins w:id="102" w:author="Hyosub Kim" w:date="2020-06-13T16:04:00Z">
-        <w:r>
-          <w:t>biases,</w:t>
-        </w:r>
-      </w:ins>
-      <w:ins w:id="103" w:author="Jonathan Wood" w:date="2020-06-12T13:57:00Z">
-        <w:r>
-          <w:t xml:space="preserve"> </w:t>
-        </w:r>
-        <w:del w:id="104" w:author="Hyosub Kim" w:date="2020-06-13T16:04:00Z">
-          <w:r>
-            <w:delText>alone</w:delText>
-          </w:r>
-        </w:del>
-      </w:ins>
-      <w:ins w:id="105" w:author="Jonathan Wood" w:date="2020-06-12T14:07:00Z">
-        <w:del w:id="106" w:author="Hyosub Kim" w:date="2020-06-13T16:04:00Z">
-          <w:r>
-            <w:delText xml:space="preserve"> </w:delText>
-          </w:r>
-        </w:del>
-        <w:del w:id="107" w:author="Hyosub Kim" w:date="2020-06-13T16:17:00Z">
-          <w:r>
-            <w:delText xml:space="preserve">which </w:delText>
-          </w:r>
-        </w:del>
-        <w:del w:id="108" w:author="Hyosub Kim" w:date="2020-06-13T16:16:00Z">
-          <w:r>
-            <w:delText>can only be</w:delText>
-          </w:r>
-        </w:del>
-        <w:del w:id="109" w:author="Hyosub Kim" w:date="2020-06-13T16:17:00Z">
-          <w:r>
-            <w:delText xml:space="preserve"> </w:delText>
-          </w:r>
-        </w:del>
-        <w:r>
-          <w:t xml:space="preserve">probed </w:t>
-        </w:r>
-      </w:ins>
-      <w:ins w:id="110" w:author="Jonathan Wood" w:date="2020-06-12T14:13:00Z">
-        <w:r>
-          <w:t>during the no-feedback</w:t>
-        </w:r>
-      </w:ins>
-      <w:ins w:id="111" w:author="Jonathan Wood" w:date="2020-06-12T14:07:00Z">
-        <w:r>
-          <w:t xml:space="preserve"> Washout phase</w:t>
-        </w:r>
-      </w:ins>
-      <w:ins w:id="112" w:author="Jonathan Wood" w:date="2020-06-12T14:08:00Z">
-        <w:r>
-          <w:t xml:space="preserve">. </w:t>
-        </w:r>
-      </w:ins>
-      <w:ins w:id="113" w:author="Jonathan Wood" w:date="2020-06-12T14:13:00Z">
-        <w:del w:id="114" w:author="Hyosub Kim" w:date="2020-06-13T16:11:00Z">
-          <w:r>
-            <w:delText>Therefore, t</w:delText>
-          </w:r>
-        </w:del>
-      </w:ins>
-      <w:ins w:id="115" w:author="Jonathan Wood" w:date="2020-06-12T14:02:00Z">
-        <w:del w:id="116" w:author="Hyosub Kim" w:date="2020-06-13T16:20:00Z">
-          <w:r>
-            <w:delText>he Learning phase will</w:delText>
-          </w:r>
-        </w:del>
-      </w:ins>
-      <w:ins w:id="117" w:author="Jonathan Wood" w:date="2020-06-12T14:08:00Z">
-        <w:del w:id="118" w:author="Hyosub Kim" w:date="2020-06-13T16:20:00Z">
-          <w:r>
-            <w:delText xml:space="preserve"> </w:delText>
-          </w:r>
-        </w:del>
-        <w:del w:id="119" w:author="Hyosub Kim" w:date="2020-06-13T16:14:00Z">
-          <w:r>
-            <w:delText>simply</w:delText>
-          </w:r>
-        </w:del>
-      </w:ins>
-      <w:ins w:id="120" w:author="Jonathan Wood" w:date="2020-06-12T14:02:00Z">
-        <w:del w:id="121" w:author="Hyosub Kim" w:date="2020-06-13T16:14:00Z">
-          <w:r>
-            <w:delText xml:space="preserve"> be</w:delText>
-          </w:r>
-        </w:del>
-      </w:ins>
-      <w:ins w:id="122" w:author="Jonathan Wood" w:date="2020-06-12T13:47:00Z">
-        <w:del w:id="123" w:author="Hyosub Kim" w:date="2020-06-13T16:14:00Z">
-          <w:r>
-            <w:delText xml:space="preserve"> </w:delText>
-          </w:r>
-        </w:del>
-      </w:ins>
-      <w:ins w:id="124" w:author="Jonathan Wood" w:date="2020-06-12T14:02:00Z">
-        <w:del w:id="125" w:author="Hyosub Kim" w:date="2020-06-13T16:14:00Z">
-          <w:r>
-            <w:delText xml:space="preserve">used to </w:delText>
-          </w:r>
-        </w:del>
-      </w:ins>
-      <w:ins w:id="126" w:author="Jonathan Wood" w:date="2020-06-12T13:47:00Z">
-        <w:del w:id="127" w:author="Hyosub Kim" w:date="2020-06-13T16:14:00Z">
-          <w:r>
-            <w:delText>test</w:delText>
-          </w:r>
-        </w:del>
-        <w:del w:id="128" w:author="Hyosub Kim" w:date="2020-06-13T16:20:00Z">
-          <w:r>
-            <w:delText xml:space="preserve"> our assumption that the mean SAI will not differ across conditions (Learning SAI mean), but the SAI standard deviation (Learning SAI </w:delText>
-          </w:r>
-          <w:r>
-            <w:sym w:font="Symbol" w:char="F073"/>
-          </w:r>
-          <w:r>
-            <w:delText>) will</w:delText>
-          </w:r>
-        </w:del>
-        <w:del w:id="129" w:author="Hyosub Kim" w:date="2020-06-13T16:14:00Z">
-          <w:r>
-            <w:delText>, by examining both measures for the entire Learning phase</w:delText>
-          </w:r>
-        </w:del>
-        <w:del w:id="130" w:author="Hyosub Kim" w:date="2020-06-13T16:20:00Z">
-          <w:r>
-            <w:delText xml:space="preserve">. Once this is confirmed (see pilot data below), </w:delText>
-          </w:r>
-        </w:del>
-      </w:ins>
-      <w:del w:id="131" w:author="Jonathan Wood" w:date="2020-06-12T13:47:00Z">
-        <w:r>
-          <w:delText xml:space="preserve">Our </w:delText>
-        </w:r>
-      </w:del>
-      <w:del w:id="132" w:author="Jonathan Wood" w:date="2020-06-12T13:48:00Z">
-        <w:r>
-          <w:delText>analy</w:delText>
-        </w:r>
-      </w:del>
-      <w:del w:id="133" w:author="Jonathan Wood" w:date="2020-06-12T13:47:00Z">
-        <w:r>
-          <w:delText>ses</w:delText>
-        </w:r>
-      </w:del>
-      <w:del w:id="134" w:author="Jonathan Wood" w:date="2020-06-12T13:48:00Z">
-        <w:r>
-          <w:delText xml:space="preserve"> will focus on </w:delText>
-        </w:r>
-        <w:r>
-          <w:lastRenderedPageBreak/>
-          <w:delText>use</w:delText>
-        </w:r>
-      </w:del>
-      <w:ins w:id="135" w:author="Hyosub Kim" w:date="2020-06-13T16:25:00Z">
-        <w:r>
-          <w:t>U</w:t>
-        </w:r>
-      </w:ins>
-      <w:ins w:id="136" w:author="Jonathan Wood" w:date="2020-06-12T13:48:00Z">
-        <w:del w:id="137" w:author="Hyosub Kim" w:date="2020-06-13T16:25:00Z">
-          <w:r>
-            <w:delText>u</w:delText>
-          </w:r>
-        </w:del>
-        <w:r>
-          <w:t>se</w:t>
-        </w:r>
-      </w:ins>
+      </w:pPr>
+    </w:p>
+    <w:p>
+      <w:pPr>
+        <w:spacing w:line="480" w:lineRule="auto"/>
+      </w:pPr>
+      <w:r>
+        <w:t>Our analyses of behavior during Learning will focus on checking our assumptions, based on the task design</w:t>
+      </w:r>
+      <w:r>
+        <w:t xml:space="preserve"> and our pilot data (see Fig</w:t>
+      </w:r>
+      <w:r>
+        <w:t>ure 4</w:t>
+      </w:r>
+      <w:r>
+        <w:t>)</w:t>
+      </w:r>
+      <w:r>
+        <w:t xml:space="preserve">, that the mean SAI will not differ across conditions (Learning SAI mean), but the SAI standard deviation (Learning SAI </w:t>
+      </w:r>
+      <w:r>
+        <w:sym w:font="Symbol" w:char="F073"/>
+      </w:r>
+      <w:r>
+        <w:t xml:space="preserve">) will. </w:t>
+      </w:r>
+      <w:r>
+        <w:t>The purpose of the Learning phase is to provide the necessary task practice to develop potential use-dependent biases. The magnitude of use-dependent biases cannot be directly measured during Learning, since other processes are active during this period—</w:t>
+      </w:r>
+      <w:r>
+        <w:t xml:space="preserve">cognitive </w:t>
+      </w:r>
+      <w:r>
+        <w:t xml:space="preserve">strategies in the case of the Strategy plus Use-Dependent model and Bayesian estimation of visual target location in the case of the Adaptive Bayesian model. Thus, as expected, </w:t>
+      </w:r>
+      <w:r>
+        <w:t xml:space="preserve">our models do not make qualitatively different predictions regarding behavior during the Learning phase. </w:t>
+      </w:r>
+    </w:p>
+    <w:p>
+      <w:pPr>
+        <w:spacing w:line="480" w:lineRule="auto"/>
+      </w:pPr>
+    </w:p>
+    <w:p>
+      <w:pPr>
+        <w:spacing w:line="480" w:lineRule="auto"/>
+      </w:pPr>
+      <w:r>
+        <w:t>O</w:t>
+      </w:r>
+      <w:r>
+        <w:t>ur hypotheses focus on</w:t>
+      </w:r>
+      <w:r>
+        <w:t xml:space="preserve"> </w:t>
+      </w:r>
+      <w:r>
+        <w:t xml:space="preserve">use-dependent </w:t>
+      </w:r>
+      <w:r>
+        <w:t>biases,</w:t>
+      </w:r>
+      <w:r>
+        <w:t xml:space="preserve"> </w:t>
+      </w:r>
+      <w:r>
+        <w:t xml:space="preserve">probed during the no-feedback Washout phase. </w:t>
+      </w:r>
+      <w:r>
+        <w:t>U</w:t>
+      </w:r>
+      <w:r>
+        <w:t>se</w:t>
+      </w:r>
       <w:r>
         <w:t xml:space="preserve">-dependent biases </w:t>
       </w:r>
-      <w:ins w:id="138" w:author="Jonathan Wood" w:date="2020-06-12T14:09:00Z">
-        <w:r>
-          <w:t xml:space="preserve">will be analyzed </w:t>
-        </w:r>
-      </w:ins>
+      <w:r>
+        <w:t xml:space="preserve">will be analyzed </w:t>
+      </w:r>
       <w:r>
         <w:t>at two different time points</w:t>
       </w:r>
@@ -3285,14 +2734,6 @@
       <w:r>
         <w:t xml:space="preserve">. </w:t>
       </w:r>
-    </w:p>
-    <w:p>
-      <w:pPr>
-        <w:spacing w:line="480" w:lineRule="auto"/>
-        <w:rPr>
-          <w:del w:id="139" w:author="Hyosub Kim" w:date="2020-06-13T16:22:00Z"/>
-        </w:rPr>
-      </w:pPr>
     </w:p>
     <w:p>
       <w:pPr>
@@ -3353,63 +2794,33 @@
       <w:r>
         <w:t xml:space="preserve"> can explain behavior following training with consistent targets (see simulation section); however, </w:t>
       </w:r>
-      <w:del w:id="140" w:author="Hyosub Kim" w:date="2020-06-13T16:36:00Z">
-        <w:r>
-          <w:delText>they each</w:delText>
-        </w:r>
-      </w:del>
-      <w:ins w:id="141" w:author="Hyosub Kim" w:date="2020-06-13T16:36:00Z">
-        <w:r>
-          <w:t xml:space="preserve">the two </w:t>
-        </w:r>
-        <w:proofErr w:type="spellStart"/>
-        <w:r>
-          <w:t>models</w:t>
-        </w:r>
-      </w:ins>
-      <w:proofErr w:type="spellEnd"/>
+      <w:r>
+        <w:t>the two models</w:t>
+      </w:r>
       <w:r>
         <w:t xml:space="preserve"> </w:t>
       </w:r>
       <w:r>
         <w:t xml:space="preserve">make dissociable predictions regarding the effect </w:t>
       </w:r>
-      <w:ins w:id="142" w:author="Hyosub Kim" w:date="2020-06-13T16:36:00Z">
-        <w:r>
-          <w:t xml:space="preserve">that </w:t>
-        </w:r>
-      </w:ins>
+      <w:r>
+        <w:t xml:space="preserve">that </w:t>
+      </w:r>
       <w:r>
         <w:t xml:space="preserve">movement </w:t>
       </w:r>
       <w:r>
         <w:t xml:space="preserve">consistency </w:t>
       </w:r>
-      <w:ins w:id="143" w:author="Jonathan Wood" w:date="2020-06-12T13:51:00Z">
-        <w:r>
-          <w:t xml:space="preserve">during Learning </w:t>
-        </w:r>
-      </w:ins>
+      <w:r>
+        <w:t xml:space="preserve">during Learning </w:t>
+      </w:r>
       <w:r>
         <w:t>has on use-dependent bias</w:t>
       </w:r>
       <w:r>
         <w:t>es</w:t>
       </w:r>
-      <w:ins w:id="144" w:author="Jonathan Wood" w:date="2020-06-12T13:51:00Z">
-        <w:del w:id="145" w:author="Hyosub Kim" w:date="2020-06-13T16:36:00Z">
-          <w:r>
-            <w:delText xml:space="preserve"> measured at</w:delText>
-          </w:r>
-        </w:del>
-      </w:ins>
-      <w:ins w:id="146" w:author="Jonathan Wood" w:date="2020-06-12T13:52:00Z">
-        <w:del w:id="147" w:author="Hyosub Kim" w:date="2020-06-13T16:36:00Z">
-          <w:r>
-            <w:delText xml:space="preserve"> Washout</w:delText>
-          </w:r>
-        </w:del>
-      </w:ins>
       <w:r>
         <w:t xml:space="preserve">. </w:t>
       </w:r>
@@ -3635,11 +3046,7 @@
         <w:fldChar w:fldCharType="separate"/>
       </w:r>
       <w:r>
-        <w:t xml:space="preserve">(Diedrichsen </w:t>
-      </w:r>
-      <w:r>
-        <w:lastRenderedPageBreak/>
-        <w:t>et al., 2010)</w:t>
+        <w:t>(Diedrichsen et al., 2010)</w:t>
       </w:r>
       <w:r>
         <w:fldChar w:fldCharType="end"/>
@@ -4532,7 +3939,10 @@
         <w:t>as opposed to</w:t>
       </w:r>
       <w:r>
-        <w:t xml:space="preserve"> an error signal.</w:t>
+        <w:t xml:space="preserve"> an error signal</w:t>
+      </w:r>
+      <w:r>
+        <w:t>:</w:t>
       </w:r>
     </w:p>
     <w:p>
@@ -6213,14 +5623,14 @@
               </w:rPr>
               <m:t>1-</m:t>
             </m:r>
-            <w:bookmarkStart w:id="148" w:name="_Hlk37794084"/>
+            <w:bookmarkStart w:id="21" w:name="_Hlk37794084"/>
             <m:r>
               <w:rPr>
                 <w:rFonts w:ascii="Cambria Math" w:hAnsi="Cambria Math"/>
               </w:rPr>
               <m:t>β</m:t>
             </m:r>
-            <w:bookmarkEnd w:id="148"/>
+            <w:bookmarkEnd w:id="21"/>
           </m:e>
         </m:d>
         <m:r>
@@ -6561,7 +5971,7 @@
           <w:u w:val="single"/>
         </w:rPr>
       </w:pPr>
-      <w:bookmarkStart w:id="149" w:name="_Hlk41035246"/>
+      <w:bookmarkStart w:id="22" w:name="_Hlk41035246"/>
       <w:r>
         <w:t>Our two</w:t>
       </w:r>
@@ -6607,16 +6017,9 @@
       <w:r>
         <w:t xml:space="preserve">implicit learning processes, but frames the problem of changing an agent’s behavior in response to visual targets </w:t>
       </w:r>
-      <w:ins w:id="150" w:author="Hyosub Kim" w:date="2020-06-13T16:44:00Z">
-        <w:r>
-          <w:t>(or t</w:t>
-        </w:r>
-      </w:ins>
-      <w:ins w:id="151" w:author="Hyosub Kim" w:date="2020-06-13T16:45:00Z">
-        <w:r>
-          <w:t xml:space="preserve">he absence of them, as during Washout) </w:t>
-        </w:r>
-      </w:ins>
+      <w:r>
+        <w:t xml:space="preserve">(or the absence of them, as during Washout) </w:t>
+      </w:r>
       <w:r>
         <w:t xml:space="preserve">as one of Bayesian estimation </w:t>
       </w:r>
@@ -6641,7 +6044,7 @@
       <w:r>
         <w:t xml:space="preserve">. The MAP estimate may certainly result from contributions of implicit and explicit mechanisms, but the model does not distinguish between the two.  </w:t>
       </w:r>
-      <w:bookmarkEnd w:id="149"/>
+      <w:bookmarkEnd w:id="22"/>
     </w:p>
     <w:p>
       <w:pPr>
@@ -6746,17 +6149,14 @@
         <w:spacing w:line="480" w:lineRule="auto"/>
       </w:pPr>
       <w:r>
-        <w:lastRenderedPageBreak/>
         <w:t xml:space="preserve">Our competing hypotheses are encapsulated by our two computational models, the Strategy plus Use-Dependent model (Model 1) and the Adaptive Bayesian model (Model 2), and their corresponding predictions regarding use-dependent biases. </w:t>
       </w:r>
       <w:r>
         <w:t xml:space="preserve">Relative support for one model over the other will be formally assessed using model selection criteria, specifically Akaike Information Criterion (AIC) scores. After </w:t>
       </w:r>
-      <w:ins w:id="152" w:author="Hyosub Kim" w:date="2020-06-13T16:44:00Z">
-        <w:r>
-          <w:t xml:space="preserve">the </w:t>
-        </w:r>
-      </w:ins>
+      <w:r>
+        <w:t xml:space="preserve">the </w:t>
+      </w:r>
       <w:r>
         <w:t xml:space="preserve">data are collected, we will fit both models to individual participant data from all three conditions combined, using the </w:t>
       </w:r>
@@ -6779,32 +6179,15 @@
       <w:r>
         <w:t xml:space="preserve">We will use AIC to objectively compare the model fits and compare these AIC values between the two models using a paired t-test. Quality of model fits will be reported using R-squared values. The number of subjects best fit by each model will be </w:t>
       </w:r>
-      <w:ins w:id="153" w:author="Hyosub Kim" w:date="2020-06-13T16:45:00Z">
-        <w:r>
-          <w:t xml:space="preserve">reported and presented </w:t>
-        </w:r>
-      </w:ins>
-      <w:ins w:id="154" w:author="Hyosub Kim" w:date="2020-06-13T16:46:00Z">
-        <w:r>
-          <w:t xml:space="preserve">in </w:t>
-        </w:r>
-      </w:ins>
-      <w:r>
-        <w:t>visual</w:t>
-      </w:r>
-      <w:del w:id="155" w:author="Hyosub Kim" w:date="2020-06-13T16:45:00Z">
-        <w:r>
-          <w:delText>ized</w:delText>
-        </w:r>
-      </w:del>
-      <w:r>
-        <w:t xml:space="preserve"> </w:t>
-      </w:r>
-      <w:ins w:id="156" w:author="Hyosub Kim" w:date="2020-06-13T16:46:00Z">
-        <w:r>
-          <w:t xml:space="preserve">format </w:t>
-        </w:r>
-      </w:ins>
+      <w:r>
+        <w:t xml:space="preserve">reported and presented in </w:t>
+      </w:r>
+      <w:r>
+        <w:t xml:space="preserve">visual </w:t>
+      </w:r>
+      <w:r>
+        <w:t xml:space="preserve">format </w:t>
+      </w:r>
       <w:r>
         <w:t xml:space="preserve">in a figure. As fits to individual data can be noisy </w:t>
       </w:r>
@@ -6879,117 +6262,42 @@
     <w:p>
       <w:pPr>
         <w:spacing w:line="480" w:lineRule="auto"/>
-        <w:rPr>
-          <w:ins w:id="157" w:author="Jonathan Wood" w:date="2020-06-12T14:43:00Z"/>
-        </w:rPr>
-      </w:pPr>
-      <w:moveFromRangeStart w:id="158" w:author="Hyosub Kim" w:date="2020-06-13T16:47:00Z" w:name="move42959254"/>
-      <w:moveFrom w:id="159" w:author="Hyosub Kim" w:date="2020-06-13T16:47:00Z">
-        <w:ins w:id="160" w:author="Jonathan Wood" w:date="2020-06-12T14:43:00Z">
-          <w:r>
-            <w:t xml:space="preserve">We do not have competing hypotheses regarding the Learning phase, as we expect participants to accurately follow the visual targets. </w:t>
-          </w:r>
-        </w:ins>
-      </w:moveFrom>
-      <w:moveFromRangeEnd w:id="158"/>
-      <w:ins w:id="161" w:author="Jonathan Wood" w:date="2020-06-12T14:43:00Z">
-        <w:r>
-          <w:t xml:space="preserve">As stated above, </w:t>
-        </w:r>
-      </w:ins>
-      <w:ins w:id="162" w:author="Hyosub Kim" w:date="2020-06-13T16:47:00Z">
-        <w:r>
-          <w:t>w</w:t>
-        </w:r>
-      </w:ins>
-      <w:moveToRangeStart w:id="163" w:author="Hyosub Kim" w:date="2020-06-13T16:47:00Z" w:name="move42959254"/>
-      <w:moveTo w:id="164" w:author="Hyosub Kim" w:date="2020-06-13T16:47:00Z">
-        <w:del w:id="165" w:author="Hyosub Kim" w:date="2020-06-13T16:47:00Z">
-          <w:r>
-            <w:delText>W</w:delText>
-          </w:r>
-        </w:del>
-        <w:r>
-          <w:t xml:space="preserve">e </w:t>
-        </w:r>
-        <w:proofErr w:type="gramStart"/>
-        <w:r>
-          <w:t>do</w:t>
-        </w:r>
-        <w:proofErr w:type="gramEnd"/>
-        <w:r>
-          <w:t xml:space="preserve"> not have competing hypotheses regarding the Learning phase, </w:t>
-        </w:r>
-        <w:del w:id="166" w:author="Hyosub Kim" w:date="2020-06-13T16:47:00Z">
-          <w:r>
-            <w:delText>as</w:delText>
-          </w:r>
-        </w:del>
-      </w:moveTo>
-      <w:ins w:id="167" w:author="Hyosub Kim" w:date="2020-06-13T16:47:00Z">
-        <w:r>
-          <w:t>and</w:t>
-        </w:r>
-      </w:ins>
-      <w:moveTo w:id="168" w:author="Hyosub Kim" w:date="2020-06-13T16:47:00Z">
-        <w:r>
-          <w:t xml:space="preserve"> we expect participants to accurately follow the visual targets. </w:t>
-        </w:r>
-      </w:moveTo>
-      <w:moveToRangeEnd w:id="163"/>
-      <w:ins w:id="169" w:author="Hyosub Kim" w:date="2020-06-13T16:47:00Z">
-        <w:r>
-          <w:t>T</w:t>
-        </w:r>
-      </w:ins>
-      <w:ins w:id="170" w:author="Jonathan Wood" w:date="2020-06-12T14:43:00Z">
-        <w:del w:id="171" w:author="Hyosub Kim" w:date="2020-06-13T16:47:00Z">
-          <w:r>
-            <w:delText>t</w:delText>
-          </w:r>
-        </w:del>
-        <w:r>
-          <w:t xml:space="preserve">his should result in </w:t>
-        </w:r>
-        <w:r>
-          <w:t>Learning SAI mean</w:t>
-        </w:r>
-        <w:r>
-          <w:t xml:space="preserve"> values that do not differ across conditions, but larger </w:t>
-        </w:r>
-        <w:r>
-          <w:t xml:space="preserve">Learning SAI </w:t>
-        </w:r>
-        <w:r>
-          <w:sym w:font="Symbol" w:char="F073"/>
-        </w:r>
-        <w:r>
-          <w:t xml:space="preserve"> values when going from Constant to Low Variability and High Variability conditions (see Pilot Data section and Figure 4). These assumptions will </w:t>
-        </w:r>
-        <w:del w:id="172" w:author="Hyosub Kim" w:date="2020-06-13T16:47:00Z">
-          <w:r>
-            <w:delText xml:space="preserve">also </w:delText>
-          </w:r>
-        </w:del>
-        <w:r>
-          <w:t xml:space="preserve">be assessed using repeated measures ANOVA and post-hoc Bonferroni corrected pairwise comparisons if necessary. </w:t>
-        </w:r>
-      </w:ins>
-    </w:p>
-    <w:p>
-      <w:pPr>
-        <w:spacing w:line="480" w:lineRule="auto"/>
-        <w:rPr>
-          <w:ins w:id="173" w:author="Jonathan Wood" w:date="2020-06-12T14:43:00Z"/>
-        </w:rPr>
-      </w:pPr>
-    </w:p>
-    <w:p>
-      <w:pPr>
-        <w:spacing w:line="480" w:lineRule="auto"/>
-      </w:pPr>
-      <w:r>
-        <w:lastRenderedPageBreak/>
+      </w:pPr>
+      <w:r>
+        <w:t xml:space="preserve">As stated above, </w:t>
+      </w:r>
+      <w:r>
+        <w:t>we do not have competing hypotheses regarding the Learning phase, and we expect participants to accurately follow the visual targets. T</w:t>
+      </w:r>
+      <w:r>
+        <w:t xml:space="preserve">his should result in </w:t>
+      </w:r>
+      <w:r>
+        <w:t>Learning SAI mean</w:t>
+      </w:r>
+      <w:r>
+        <w:t xml:space="preserve"> values that do not differ across conditions, but larger </w:t>
+      </w:r>
+      <w:r>
+        <w:t xml:space="preserve">Learning SAI </w:t>
+      </w:r>
+      <w:r>
+        <w:sym w:font="Symbol" w:char="F073"/>
+      </w:r>
+      <w:r>
+        <w:t xml:space="preserve"> values when going from Constant to Low Variability and High Variability conditions (see Pilot Data section and Figure 4). These assumptions will be assessed using repeated measures ANOVA and post-hoc Bonferroni corrected pairwise comparisons if necessary. </w:t>
+      </w:r>
+    </w:p>
+    <w:p>
+      <w:pPr>
+        <w:spacing w:line="480" w:lineRule="auto"/>
+      </w:pPr>
+    </w:p>
+    <w:p>
+      <w:pPr>
+        <w:spacing w:line="480" w:lineRule="auto"/>
+      </w:pPr>
+      <w:r>
         <w:t xml:space="preserve">As </w:t>
       </w:r>
       <w:r>
@@ -7013,11 +6321,6 @@
       <w:r>
         <w:t xml:space="preserve">, </w:t>
       </w:r>
-      <w:del w:id="174" w:author="Hyosub Kim" w:date="2020-06-13T16:50:00Z">
-        <w:r>
-          <w:delText xml:space="preserve"> </w:delText>
-        </w:r>
-      </w:del>
       <w:r>
         <w:t xml:space="preserve">we will also perform equivalence tests on Initial Bias, Early Washout and washout rate using the two one-sided tests (TOST) procedure </w:t>
       </w:r>
@@ -7276,11 +6579,7 @@
         <w:fldChar w:fldCharType="end"/>
       </w:r>
       <w:r>
-        <w:t xml:space="preserve">. In this analysis, </w:t>
-      </w:r>
-      <w:r>
-        <w:lastRenderedPageBreak/>
-        <w:t xml:space="preserve">we will compare SAI differences between two conditions at a time with paired t-tests </w:t>
+        <w:t xml:space="preserve">. In this analysis, we will compare SAI differences between two conditions at a time with paired t-tests </w:t>
       </w:r>
       <w:r>
         <w:t xml:space="preserve">between bins of </w:t>
@@ -7336,21 +6635,9 @@
       <w:r>
         <w:t>on the analysis</w:t>
       </w:r>
-      <w:ins w:id="175" w:author="Hyosub Kim" w:date="2020-06-13T16:51:00Z">
-        <w:r>
-          <w:t xml:space="preserve"> and th</w:t>
-        </w:r>
-      </w:ins>
-      <w:ins w:id="176" w:author="Hyosub Kim" w:date="2020-06-13T16:52:00Z">
-        <w:r>
-          <w:t>ereby</w:t>
-        </w:r>
-      </w:ins>
-      <w:ins w:id="177" w:author="Hyosub Kim" w:date="2020-06-13T16:51:00Z">
-        <w:r>
-          <w:t xml:space="preserve"> reduce the probability of a Type II error</w:t>
-        </w:r>
-      </w:ins>
+      <w:r>
+        <w:t xml:space="preserve"> and thereby reduce the probability of a Type II error</w:t>
+      </w:r>
       <w:r>
         <w:t xml:space="preserve">. </w:t>
       </w:r>
@@ -7532,7 +6819,6 @@
           <w:iCs/>
           <w:u w:val="single"/>
         </w:rPr>
-        <w:lastRenderedPageBreak/>
         <w:t>Data replacement:</w:t>
       </w:r>
     </w:p>
@@ -7716,137 +7002,59 @@
       <w:r>
         <w:t>. By sequentially simulating data from each model and then comparing model fits of the simulated data, we show in the confusion matrices (Figure 2) that the models are distinguishable under these ideal circumstances. A confusion matrix provides the probability that a randomly generated, simulated model is fit better by itself or other models using objective model comparisons. Ideally, the model that generated simulated data will be better fit by itself than by the other model</w:t>
       </w:r>
-      <w:ins w:id="178" w:author="Hyosub Kim" w:date="2020-06-13T17:00:00Z">
-        <w:r>
-          <w:t>,</w:t>
-        </w:r>
-      </w:ins>
-      <w:del w:id="179" w:author="Hyosub Kim" w:date="2020-06-13T17:00:00Z">
-        <w:r>
-          <w:delText>. This will</w:delText>
-        </w:r>
-      </w:del>
+      <w:r>
+        <w:t>,</w:t>
+      </w:r>
       <w:r>
         <w:t xml:space="preserve"> result</w:t>
       </w:r>
-      <w:ins w:id="180" w:author="Hyosub Kim" w:date="2020-06-13T17:00:00Z">
-        <w:r>
-          <w:t>ing</w:t>
-        </w:r>
-      </w:ins>
+      <w:r>
+        <w:t>ing</w:t>
+      </w:r>
       <w:r>
         <w:t xml:space="preserve"> in values closer to 1 </w:t>
       </w:r>
-      <w:ins w:id="181" w:author="Jonathan Wood" w:date="2020-06-12T10:29:00Z">
-        <w:del w:id="182" w:author="Hyosub Kim" w:date="2020-06-13T17:01:00Z">
-          <w:r>
-            <w:delText xml:space="preserve">(brighter colors) </w:delText>
-          </w:r>
-        </w:del>
-        <w:r>
-          <w:t xml:space="preserve">when comparing the simulations and fits from the same models </w:t>
-        </w:r>
-      </w:ins>
-      <w:ins w:id="183" w:author="Hyosub Kim" w:date="2020-06-13T17:01:00Z">
-        <w:r>
-          <w:t>(brighter colors</w:t>
-        </w:r>
-        <w:r>
-          <w:t xml:space="preserve"> on main diagonals</w:t>
-        </w:r>
-        <w:r>
-          <w:t xml:space="preserve"> in Fig. 2</w:t>
-        </w:r>
-        <w:r>
-          <w:t xml:space="preserve">) </w:t>
-        </w:r>
-      </w:ins>
-      <w:del w:id="184" w:author="Jonathan Wood" w:date="2020-06-12T10:29:00Z">
-        <w:r>
-          <w:delText xml:space="preserve">on the diagonals of the confusion matrix (brighter colors) </w:delText>
-        </w:r>
-      </w:del>
+      <w:r>
+        <w:t xml:space="preserve">when comparing the simulations and fits from the same models </w:t>
+      </w:r>
+      <w:r>
+        <w:t>(</w:t>
+      </w:r>
+      <w:r>
+        <w:t>lighter</w:t>
+      </w:r>
+      <w:r>
+        <w:t xml:space="preserve"> colors on main diagonals in Fig</w:t>
+      </w:r>
+      <w:r>
+        <w:t>ure</w:t>
+      </w:r>
+      <w:r>
+        <w:t xml:space="preserve"> 2) </w:t>
+      </w:r>
       <w:r>
         <w:t xml:space="preserve">and values closer to 0 </w:t>
       </w:r>
-      <w:ins w:id="185" w:author="Jonathan Wood" w:date="2020-06-12T10:29:00Z">
-        <w:del w:id="186" w:author="Hyosub Kim" w:date="2020-06-13T17:01:00Z">
-          <w:r>
-            <w:delText xml:space="preserve">(duller colors) </w:delText>
-          </w:r>
-        </w:del>
-        <w:r>
-          <w:t xml:space="preserve">when comparing </w:t>
-        </w:r>
-      </w:ins>
-      <w:ins w:id="187" w:author="Jonathan Wood" w:date="2020-06-12T10:30:00Z">
-        <w:r>
-          <w:t>simulations</w:t>
-        </w:r>
-      </w:ins>
-      <w:ins w:id="188" w:author="Jonathan Wood" w:date="2020-06-12T10:29:00Z">
-        <w:r>
-          <w:t xml:space="preserve"> and fits from </w:t>
-        </w:r>
-      </w:ins>
-      <w:ins w:id="189" w:author="Jonathan Wood" w:date="2020-06-12T10:30:00Z">
-        <w:r>
-          <w:t>opposi</w:t>
-        </w:r>
-      </w:ins>
-      <w:ins w:id="190" w:author="Hyosub Kim" w:date="2020-06-13T17:02:00Z">
-        <w:r>
-          <w:t>ng</w:t>
-        </w:r>
-      </w:ins>
-      <w:ins w:id="191" w:author="Jonathan Wood" w:date="2020-06-12T10:30:00Z">
-        <w:del w:id="192" w:author="Hyosub Kim" w:date="2020-06-13T17:02:00Z">
-          <w:r>
-            <w:delText>te</w:delText>
-          </w:r>
-        </w:del>
-      </w:ins>
-      <w:ins w:id="193" w:author="Jonathan Wood" w:date="2020-06-12T10:29:00Z">
-        <w:r>
-          <w:t xml:space="preserve"> models</w:t>
-        </w:r>
-      </w:ins>
-      <w:ins w:id="194" w:author="Hyosub Kim" w:date="2020-06-13T17:01:00Z">
-        <w:r>
-          <w:t xml:space="preserve"> </w:t>
-        </w:r>
-        <w:r>
-          <w:t>(duller colors</w:t>
-        </w:r>
-        <w:r>
-          <w:t xml:space="preserve"> </w:t>
-        </w:r>
-        <w:r>
-          <w:t>on off-diagonals in</w:t>
-        </w:r>
-        <w:r>
-          <w:t xml:space="preserve"> Fig. 2</w:t>
-        </w:r>
-        <w:r>
-          <w:t>)</w:t>
-        </w:r>
-      </w:ins>
-      <w:ins w:id="195" w:author="Jonathan Wood" w:date="2020-06-12T10:30:00Z">
-        <w:r>
-          <w:t xml:space="preserve">. </w:t>
-        </w:r>
-      </w:ins>
-      <w:del w:id="196" w:author="Jonathan Wood" w:date="2020-06-12T10:29:00Z">
-        <w:r>
-          <w:delText>off-diagonals (duller colors)</w:delText>
-        </w:r>
-      </w:del>
-      <w:r>
-        <w:t xml:space="preserve">. We fit the simulated data from each model </w:t>
-      </w:r>
-      <w:r>
-        <w:lastRenderedPageBreak/>
-        <w:t xml:space="preserve">using </w:t>
+      <w:r>
+        <w:t>when comparing simulations and fits from opposi</w:t>
+      </w:r>
+      <w:r>
+        <w:t>ng</w:t>
+      </w:r>
+      <w:r>
+        <w:t xml:space="preserve"> models</w:t>
+      </w:r>
+      <w:r>
+        <w:t xml:space="preserve"> (duller colors on off-diagonals in Fig</w:t>
+      </w:r>
+      <w:r>
+        <w:t>ure</w:t>
+      </w:r>
+      <w:r>
+        <w:t xml:space="preserve"> 2)</w:t>
+      </w:r>
+      <w:r>
+        <w:t xml:space="preserve">. We fit the simulated data from each model using </w:t>
       </w:r>
       <w:r>
         <w:t>the same fitting procedure as above</w:t>
@@ -7922,378 +7130,317 @@
       <w:r>
         <w:t>Strategy plus Use-Dependent model is robust to environmental consistency in cases, as here, where there is a large asymmetry in one direction. The model assumes use-dependent learning is slow</w:t>
       </w:r>
-      <w:ins w:id="197" w:author="Hyosub Kim" w:date="2020-06-13T17:03:00Z">
-        <w:r>
-          <w:t>er</w:t>
-        </w:r>
-      </w:ins>
+      <w:r>
+        <w:t>er</w:t>
+      </w:r>
       <w:r>
         <w:t xml:space="preserve"> to learn and washout</w:t>
       </w:r>
-      <w:ins w:id="198" w:author="Hyosub Kim" w:date="2020-06-13T17:03:00Z">
-        <w:r>
-          <w:t xml:space="preserve"> than cognitive strategies</w:t>
-        </w:r>
-      </w:ins>
-      <w:r>
-        <w:t>; therefore, as long as the practiced asymmetry is much larger than the current state of use-dependent learning, the consistency of target step lengths has minimal impact on its output. In direct contrast to this framework,</w:t>
-      </w:r>
-      <w:ins w:id="199" w:author="Hyosub Kim" w:date="2020-06-13T17:04:00Z">
-        <w:r>
-          <w:t xml:space="preserve"> in</w:t>
-        </w:r>
-      </w:ins>
-      <w:r>
-        <w:t xml:space="preserve"> the </w:t>
-      </w:r>
-      <w:r>
-        <w:t>Adaptive Bayesian model</w:t>
-      </w:r>
-      <w:del w:id="200" w:author="Hyosub Kim" w:date="2020-06-13T17:04:00Z">
-        <w:r>
-          <w:delText>,</w:delText>
-        </w:r>
-      </w:del>
-      <w:r>
-        <w:t xml:space="preserve"> the MAP estimate</w:t>
-      </w:r>
-      <w:ins w:id="201" w:author="Hyosub Kim" w:date="2020-06-13T17:07:00Z">
-        <w:r>
-          <w:t>, and thus the observed use-dependent bias during Washout,</w:t>
-        </w:r>
-      </w:ins>
+      <w:r>
+        <w:t xml:space="preserve"> than cognitive strategies</w:t>
+      </w:r>
+      <w:r>
+        <w:t xml:space="preserve">; therefore, as long as the practiced asymmetry is much larger than the current state of use-dependent learning, the consistency of target step lengths has minimal impact on its output. </w:t>
+      </w:r>
+      <w:r>
+        <w:t>The Adaptive Bayesian model stands i</w:t>
+      </w:r>
+      <w:r>
+        <w:t>n direct contrast to this framework</w:t>
+      </w:r>
+      <w:r>
+        <w:t xml:space="preserve">. In this model, </w:t>
+      </w:r>
+      <w:r>
+        <w:t>the MAP estimate</w:t>
+      </w:r>
+      <w:r>
+        <w:t>,</w:t>
+      </w:r>
+      <w:r>
+        <w:t xml:space="preserve"> and thus the observed use-dependent bias during Washout,</w:t>
+      </w:r>
       <w:r>
         <w:t xml:space="preserve"> is sensitive to environmental consistency: </w:t>
       </w:r>
       <w:r>
+        <w:t>T</w:t>
+      </w:r>
+      <w:r>
+        <w:t xml:space="preserve">he more consistent (i.e. less variable) the schedule of target step lengths, the more biased towards the prior (i.e., away from the likelihood) the MAP becomes; conversely, the more variable the schedule, the less weight is given to the prior and the more the MAP is pulled towards the likelihood (i.e., the actual target location). </w:t>
+      </w:r>
+    </w:p>
+    <w:p>
+      <w:pPr>
+        <w:spacing w:line="480" w:lineRule="auto"/>
+      </w:pPr>
+    </w:p>
+    <w:p>
+      <w:pPr>
+        <w:spacing w:line="480" w:lineRule="auto"/>
+      </w:pPr>
+      <w:r>
+        <w:t xml:space="preserve">We </w:t>
+      </w:r>
+      <w:r>
+        <w:t>obtained parameters for model simulation by fitting the models to each individual from a previously collected dataset</w:t>
+      </w:r>
+      <w:r>
+        <w:t xml:space="preserve"> (mean </w:t>
+      </w:r>
+      <w:r>
+        <w:t xml:space="preserve">± 1 standard error </w:t>
+      </w:r>
+      <w:r>
+        <w:t>R</w:t>
+      </w:r>
+      <w:r>
+        <w:t>-squared values:</w:t>
+      </w:r>
+      <w:r>
+        <w:t xml:space="preserve"> </w:t>
+      </w:r>
+      <w:r>
+        <w:t xml:space="preserve">Adaptive </w:t>
+      </w:r>
+      <w:r>
+        <w:t>Bayes</w:t>
+      </w:r>
+      <w:r>
+        <w:t>ian model</w:t>
+      </w:r>
+      <w:r>
+        <w:t xml:space="preserve"> </w:t>
+      </w:r>
+      <w:r>
+        <w:t>= 0.895</w:t>
+      </w:r>
+      <w:r>
+        <w:t xml:space="preserve"> ± </w:t>
+      </w:r>
+      <w:r>
+        <w:t>0.01</w:t>
+      </w:r>
+      <w:r>
+        <w:t>9</w:t>
+      </w:r>
+      <w:r>
+        <w:t xml:space="preserve">; Strategy </w:t>
+      </w:r>
+      <w:r>
+        <w:t>plus</w:t>
+      </w:r>
+      <w:r>
+        <w:t xml:space="preserve"> Use-Dependent = 0.870</w:t>
+      </w:r>
+      <w:r>
+        <w:t xml:space="preserve"> ± 0.021</w:t>
+      </w:r>
+      <w:r>
+        <w:t>)</w:t>
+      </w:r>
+      <w:r>
+        <w:t xml:space="preserve">. We then simulated our proposed experiment 1000 </w:t>
+      </w:r>
+      <w:r>
+        <w:t>times</w:t>
+      </w:r>
+      <w:r>
+        <w:t xml:space="preserve"> </w:t>
+      </w:r>
+      <w:r>
+        <w:t>with</w:t>
+      </w:r>
+      <w:r>
+        <w:t xml:space="preserve"> the mean </w:t>
+      </w:r>
+      <w:r>
+        <w:t xml:space="preserve">learning function </w:t>
+      </w:r>
+      <w:r>
+        <w:t xml:space="preserve">from each </w:t>
+      </w:r>
+      <w:r>
+        <w:t xml:space="preserve">bootstrapped sample of the individual parameter fits. Figure </w:t>
+      </w:r>
+      <w:r>
+        <w:t>3</w:t>
+      </w:r>
+      <w:r>
+        <w:t xml:space="preserve"> details the simulated data from these parameters for each condition. The panels in Figure </w:t>
+      </w:r>
+      <w:r>
+        <w:t>3</w:t>
+      </w:r>
+      <w:r>
+        <w:t xml:space="preserve">A show each model simulation for the entire experiment. </w:t>
+      </w:r>
+      <w:r>
+        <w:t>Across all 3 conditions, t</w:t>
+      </w:r>
+      <w:r>
+        <w:t xml:space="preserve">he models </w:t>
+      </w:r>
+      <w:r>
+        <w:t>diverge</w:t>
+      </w:r>
+      <w:r>
+        <w:t xml:space="preserve"> </w:t>
+      </w:r>
+      <w:r>
+        <w:t>in</w:t>
+      </w:r>
+      <w:r>
+        <w:t xml:space="preserve"> their predictions </w:t>
+      </w:r>
+      <w:r>
+        <w:t>regarding</w:t>
+      </w:r>
+      <w:r>
+        <w:t xml:space="preserve"> use-dependent biases </w:t>
+      </w:r>
+      <w:r>
+        <w:t xml:space="preserve">during the </w:t>
+      </w:r>
+      <w:r>
+        <w:t xml:space="preserve">Washout phase. </w:t>
+      </w:r>
+    </w:p>
+    <w:p>
+      <w:pPr>
+        <w:spacing w:line="480" w:lineRule="auto"/>
+      </w:pPr>
+    </w:p>
+    <w:p>
+      <w:pPr>
+        <w:spacing w:line="480" w:lineRule="auto"/>
+      </w:pPr>
+      <w:r>
+        <w:t xml:space="preserve">We </w:t>
+      </w:r>
+      <w:r>
+        <w:t xml:space="preserve">plotted </w:t>
+      </w:r>
+      <w:r>
+        <w:t xml:space="preserve">use-dependent biases </w:t>
+      </w:r>
+      <w:r>
+        <w:t xml:space="preserve">during both </w:t>
+      </w:r>
+      <w:r>
+        <w:t>Initial Bias</w:t>
+      </w:r>
+      <w:r>
+        <w:t xml:space="preserve"> </w:t>
+      </w:r>
+      <w:r>
+        <w:t xml:space="preserve">and </w:t>
+      </w:r>
+      <w:r>
+        <w:t>E</w:t>
+      </w:r>
+      <w:r>
+        <w:t>arly Washout (Figure 3</w:t>
+      </w:r>
+      <w:r>
+        <w:t>B</w:t>
+      </w:r>
+      <w:r>
+        <w:t xml:space="preserve"> and </w:t>
+      </w:r>
+      <w:r>
+        <w:t>C</w:t>
+      </w:r>
+      <w:r>
+        <w:t>). Overall, t</w:t>
+      </w:r>
+      <w:r>
+        <w:t xml:space="preserve">he Strategy </w:t>
+      </w:r>
+      <w:r>
+        <w:t xml:space="preserve">plus </w:t>
+      </w:r>
+      <w:r>
+        <w:t>Use-Dependent</w:t>
+      </w:r>
+      <w:r>
+        <w:t xml:space="preserve"> model predicts</w:t>
+      </w:r>
+      <w:r>
+        <w:t xml:space="preserve"> more consistent </w:t>
+      </w:r>
+      <w:r>
+        <w:t>use-dependent bias</w:t>
+      </w:r>
+      <w:r>
+        <w:t>es</w:t>
+      </w:r>
+      <w:r>
+        <w:t xml:space="preserve"> </w:t>
+      </w:r>
+      <w:r>
+        <w:t xml:space="preserve">across conditions for both </w:t>
+      </w:r>
+      <w:r>
+        <w:t xml:space="preserve">Initial Bias </w:t>
+      </w:r>
+      <w:r>
+        <w:t xml:space="preserve">and </w:t>
+      </w:r>
+      <w:r>
+        <w:t>E</w:t>
+      </w:r>
+      <w:r>
+        <w:t xml:space="preserve">arly </w:t>
+      </w:r>
+      <w:r>
+        <w:t>Washout</w:t>
+      </w:r>
+      <w:r>
+        <w:t>. However, the Adaptive Bayesian model demonstrates consistently decreasing aftereffects when the conditions become less stable during the Learning phase. We also analyzed the washout rates for each model</w:t>
+      </w:r>
+      <w:r>
+        <w:t xml:space="preserve"> (Figure 3D)</w:t>
+      </w:r>
+      <w:r>
+        <w:t xml:space="preserve">. </w:t>
+      </w:r>
+      <w:r>
+        <w:t>The Strategy plus Use-Dependent model predicts a consistent washout rate across conditions</w:t>
+      </w:r>
+      <w:r>
+        <w:t>, whereas</w:t>
+      </w:r>
+      <w:r>
+        <w:t xml:space="preserve"> </w:t>
+      </w:r>
+      <w:r>
         <w:t>t</w:t>
       </w:r>
       <w:r>
-        <w:t xml:space="preserve">he more consistent (i.e. less variable) the schedule of target step lengths, the more biased towards the prior (i.e., away from the likelihood) the MAP becomes; conversely, the more variable the schedule, the less weight is given to the prior and the more the MAP is pulled towards the likelihood (i.e., the actual target location). </w:t>
-      </w:r>
-    </w:p>
-    <w:p>
-      <w:pPr>
-        <w:spacing w:line="480" w:lineRule="auto"/>
-      </w:pPr>
-    </w:p>
-    <w:p>
-      <w:pPr>
-        <w:spacing w:line="480" w:lineRule="auto"/>
-      </w:pPr>
-      <w:r>
-        <w:t xml:space="preserve">We </w:t>
-      </w:r>
-      <w:r>
-        <w:t>obtained parameters for model simulation by fitting the models to each individual from a previously collected dataset</w:t>
-      </w:r>
-      <w:r>
-        <w:t xml:space="preserve"> </w:t>
-      </w:r>
-      <w:commentRangeStart w:id="202"/>
-      <w:r>
-        <w:t xml:space="preserve">(mean </w:t>
-      </w:r>
-      <w:r>
-        <w:t>R</w:t>
-      </w:r>
-      <w:r>
-        <w:t>-squared values:</w:t>
-      </w:r>
-      <w:r>
-        <w:t xml:space="preserve"> </w:t>
-      </w:r>
-      <w:r>
-        <w:t xml:space="preserve">Adaptive </w:t>
-      </w:r>
-      <w:r>
-        <w:t>Bayes</w:t>
-      </w:r>
-      <w:r>
-        <w:t>ian model</w:t>
-      </w:r>
-      <w:r>
-        <w:t xml:space="preserve"> </w:t>
-      </w:r>
-      <w:r>
-        <w:t xml:space="preserve">= 0.895; Strategy </w:t>
-      </w:r>
-      <w:r>
-        <w:t>plus</w:t>
-      </w:r>
-      <w:r>
-        <w:t xml:space="preserve"> Use-Dependent = 0.870</w:t>
-      </w:r>
-      <w:r>
-        <w:t>)</w:t>
-      </w:r>
-      <w:commentRangeEnd w:id="202"/>
-      <w:r>
-        <w:rPr>
-          <w:rStyle w:val="CommentReference"/>
-        </w:rPr>
-        <w:commentReference w:id="202"/>
-      </w:r>
-      <w:r>
-        <w:t xml:space="preserve">. We then simulated our proposed experiment 1000 </w:t>
-      </w:r>
-      <w:r>
-        <w:t>times</w:t>
-      </w:r>
-      <w:r>
-        <w:t xml:space="preserve"> </w:t>
-      </w:r>
-      <w:r>
-        <w:t>with</w:t>
-      </w:r>
-      <w:r>
-        <w:t xml:space="preserve"> the mean </w:t>
-      </w:r>
-      <w:r>
-        <w:t xml:space="preserve">learning function </w:t>
-      </w:r>
-      <w:r>
-        <w:t xml:space="preserve">from each </w:t>
-      </w:r>
-      <w:r>
-        <w:t xml:space="preserve">bootstrapped sample of the individual parameter fits. Figure </w:t>
-      </w:r>
-      <w:r>
-        <w:t>3</w:t>
-      </w:r>
-      <w:r>
-        <w:t xml:space="preserve"> details the simulated data from these parameters for each condition. The panels in Figure </w:t>
-      </w:r>
-      <w:r>
-        <w:t>3</w:t>
-      </w:r>
-      <w:r>
-        <w:t xml:space="preserve">A show each model simulation for the entire experiment. </w:t>
-      </w:r>
-      <w:r>
-        <w:t>Across all 3 conditions, t</w:t>
-      </w:r>
-      <w:r>
-        <w:t xml:space="preserve">he models </w:t>
-      </w:r>
-      <w:r>
-        <w:t>diverge</w:t>
-      </w:r>
-      <w:r>
-        <w:t xml:space="preserve"> </w:t>
-      </w:r>
-      <w:del w:id="203" w:author="Jonathan Wood" w:date="2020-06-12T11:41:00Z">
-        <w:r>
-          <w:delText xml:space="preserve">as the </w:delText>
-        </w:r>
-        <w:r>
-          <w:delText xml:space="preserve">Learning </w:delText>
-        </w:r>
-        <w:r>
-          <w:delText>block progress</w:delText>
-        </w:r>
-        <w:r>
-          <w:delText>es, with more marked differences</w:delText>
-        </w:r>
-      </w:del>
-      <w:del w:id="204" w:author="Hyosub Kim" w:date="2020-06-13T17:05:00Z">
-        <w:r>
-          <w:delText xml:space="preserve"> between</w:delText>
-        </w:r>
-      </w:del>
-      <w:ins w:id="205" w:author="Hyosub Kim" w:date="2020-06-13T17:05:00Z">
-        <w:r>
-          <w:t>in</w:t>
-        </w:r>
-      </w:ins>
-      <w:r>
-        <w:t xml:space="preserve"> their predictions </w:t>
-      </w:r>
-      <w:ins w:id="206" w:author="Hyosub Kim" w:date="2020-06-13T17:15:00Z">
-        <w:r>
-          <w:t>regarding</w:t>
-        </w:r>
-      </w:ins>
-      <w:ins w:id="207" w:author="Hyosub Kim" w:date="2020-06-13T17:06:00Z">
-        <w:r>
-          <w:t xml:space="preserve"> use-dependent biases </w:t>
-        </w:r>
-      </w:ins>
-      <w:r>
-        <w:t xml:space="preserve">during the </w:t>
-      </w:r>
-      <w:r>
-        <w:t xml:space="preserve">Washout phase. </w:t>
-      </w:r>
-    </w:p>
-    <w:p>
-      <w:pPr>
-        <w:spacing w:line="480" w:lineRule="auto"/>
-      </w:pPr>
-    </w:p>
-    <w:p>
-      <w:pPr>
-        <w:spacing w:line="480" w:lineRule="auto"/>
-      </w:pPr>
-      <w:r>
-        <w:t xml:space="preserve">We </w:t>
-      </w:r>
-      <w:r>
-        <w:t xml:space="preserve">plotted </w:t>
-      </w:r>
-      <w:r>
-        <w:t xml:space="preserve">use-dependent biases </w:t>
-      </w:r>
-      <w:r>
-        <w:t xml:space="preserve">during both </w:t>
-      </w:r>
-      <w:r>
-        <w:t>Initial Bias</w:t>
-      </w:r>
-      <w:r>
-        <w:t xml:space="preserve"> </w:t>
-      </w:r>
-      <w:r>
-        <w:t xml:space="preserve">and </w:t>
-      </w:r>
-      <w:r>
-        <w:t>E</w:t>
-      </w:r>
-      <w:r>
-        <w:t>arly Washout (Figure 3</w:t>
-      </w:r>
-      <w:r>
-        <w:t>B</w:t>
-      </w:r>
-      <w:r>
-        <w:t xml:space="preserve"> and </w:t>
-      </w:r>
-      <w:r>
-        <w:t>C</w:t>
-      </w:r>
-      <w:r>
-        <w:t>). Overall, t</w:t>
-      </w:r>
-      <w:r>
-        <w:t xml:space="preserve">he Strategy </w:t>
-      </w:r>
-      <w:r>
-        <w:t xml:space="preserve">plus </w:t>
-      </w:r>
-      <w:r>
-        <w:t>Use-Dependent</w:t>
-      </w:r>
-      <w:r>
-        <w:t xml:space="preserve"> model predicts</w:t>
-      </w:r>
-      <w:r>
-        <w:t xml:space="preserve"> more consistent </w:t>
-      </w:r>
-      <w:r>
-        <w:t>use-dependent bias</w:t>
-      </w:r>
-      <w:r>
-        <w:t>es</w:t>
-      </w:r>
-      <w:r>
-        <w:t xml:space="preserve"> </w:t>
-      </w:r>
-      <w:r>
-        <w:t xml:space="preserve">across conditions for both </w:t>
-      </w:r>
-      <w:r>
-        <w:t xml:space="preserve">Initial Bias </w:t>
-      </w:r>
-      <w:r>
-        <w:t xml:space="preserve">and </w:t>
-      </w:r>
-      <w:r>
-        <w:t>E</w:t>
-      </w:r>
-      <w:r>
-        <w:t xml:space="preserve">arly </w:t>
-      </w:r>
-      <w:r>
-        <w:t>Washout</w:t>
-      </w:r>
-      <w:r>
-        <w:t>. However, the Adaptive Bayesian model demonstrates consistently decreasing aftereffects when the conditions become less stable during the Learning phase. We also analyzed the washout rates for each model</w:t>
-      </w:r>
-      <w:r>
-        <w:t xml:space="preserve"> (Figure 3D)</w:t>
+        <w:t xml:space="preserve">he Adaptative Bayesian model predicts </w:t>
+      </w:r>
+      <w:r>
+        <w:t>slower</w:t>
+      </w:r>
+      <w:r>
+        <w:t xml:space="preserve"> washout as the conditions </w:t>
+      </w:r>
+      <w:r>
+        <w:t>during Learning increase in variability</w:t>
       </w:r>
       <w:r>
         <w:t xml:space="preserve">. </w:t>
       </w:r>
       <w:r>
-        <w:t>The Strategy plus Use-Dependent model predicts a consistent washout rate across conditions</w:t>
-      </w:r>
-      <w:ins w:id="208" w:author="Hyosub Kim" w:date="2020-06-13T17:08:00Z">
-        <w:r>
-          <w:t>, w</w:t>
-        </w:r>
-      </w:ins>
-      <w:ins w:id="209" w:author="Hyosub Kim" w:date="2020-06-13T17:09:00Z">
-        <w:r>
-          <w:t>hereas</w:t>
-        </w:r>
-      </w:ins>
-      <w:del w:id="210" w:author="Hyosub Kim" w:date="2020-06-13T17:08:00Z">
-        <w:r>
-          <w:delText>.</w:delText>
-        </w:r>
-      </w:del>
-      <w:r>
-        <w:t xml:space="preserve"> </w:t>
-      </w:r>
-      <w:ins w:id="211" w:author="Hyosub Kim" w:date="2020-06-13T17:09:00Z">
-        <w:r>
-          <w:t>t</w:t>
-        </w:r>
-      </w:ins>
-      <w:del w:id="212" w:author="Hyosub Kim" w:date="2020-06-13T17:09:00Z">
-        <w:r>
-          <w:delText>T</w:delText>
-        </w:r>
-      </w:del>
-      <w:r>
-        <w:t xml:space="preserve">he Adaptative Bayesian model predicts </w:t>
-      </w:r>
-      <w:r>
-        <w:t>slower</w:t>
-      </w:r>
-      <w:r>
-        <w:t xml:space="preserve"> washout as the conditions </w:t>
-      </w:r>
-      <w:del w:id="213" w:author="Hyosub Kim" w:date="2020-06-13T17:11:00Z">
-        <w:r>
-          <w:delText>are less stable</w:delText>
-        </w:r>
-      </w:del>
-      <w:ins w:id="214" w:author="Hyosub Kim" w:date="2020-06-13T17:11:00Z">
-        <w:r>
-          <w:t>during Learning increase in variability</w:t>
-        </w:r>
-      </w:ins>
-      <w:r>
-        <w:t xml:space="preserve">. </w:t>
-      </w:r>
-      <w:r>
         <w:t xml:space="preserve">Based on these simulations, </w:t>
       </w:r>
       <w:r>
         <w:t xml:space="preserve">if the Strategy plus Use-Dependent model is more appropriate, we will observe </w:t>
       </w:r>
-      <w:del w:id="215" w:author="Hyosub Kim" w:date="2020-06-13T17:13:00Z">
-        <w:r>
-          <w:delText>an absence of differences</w:delText>
-        </w:r>
-      </w:del>
-      <w:ins w:id="216" w:author="Hyosub Kim" w:date="2020-06-13T17:13:00Z">
-        <w:r>
-          <w:t>similar use-dependent biases</w:t>
-        </w:r>
-      </w:ins>
+      <w:r>
+        <w:t>similar use-dependent biases</w:t>
+      </w:r>
       <w:r>
         <w:t xml:space="preserve"> between conditions; however, </w:t>
       </w:r>
@@ -8550,16 +7697,9 @@
       <w:r>
         <w:t xml:space="preserve">we offer a proposed resubmission window from </w:t>
       </w:r>
-      <w:del w:id="217" w:author="Jonathan Wood" w:date="2020-06-12T11:42:00Z">
-        <w:r>
-          <w:delText xml:space="preserve">November </w:delText>
-        </w:r>
-      </w:del>
-      <w:ins w:id="218" w:author="Jonathan Wood" w:date="2020-06-12T11:42:00Z">
-        <w:r>
-          <w:t xml:space="preserve">January </w:t>
-        </w:r>
-      </w:ins>
+      <w:r>
+        <w:t xml:space="preserve">January </w:t>
+      </w:r>
       <w:r>
         <w:t>15</w:t>
       </w:r>
@@ -8572,16 +7712,9 @@
       <w:r>
         <w:t>, 202</w:t>
       </w:r>
-      <w:del w:id="219" w:author="Jonathan Wood" w:date="2020-06-12T11:42:00Z">
-        <w:r>
-          <w:delText>0</w:delText>
-        </w:r>
-      </w:del>
-      <w:ins w:id="220" w:author="Jonathan Wood" w:date="2020-06-12T11:42:00Z">
-        <w:r>
-          <w:t>1</w:t>
-        </w:r>
-      </w:ins>
+      <w:r>
+        <w:t>1</w:t>
+      </w:r>
       <w:r>
         <w:t xml:space="preserve">, </w:t>
       </w:r>
@@ -8629,7 +7762,6 @@
           <w:b/>
           <w:bCs/>
         </w:rPr>
-        <w:lastRenderedPageBreak/>
         <w:t>References:</w:t>
       </w:r>
     </w:p>
@@ -8823,7 +7955,6 @@
         <w:pStyle w:val="Bibliography"/>
       </w:pPr>
       <w:r>
-        <w:lastRenderedPageBreak/>
         <w:t>Schmidt RA, Lee TD (2005) Motor control and learning: A behavioral emphasis, 4th ed, Motor control and learning: A behavioral emphasis, 4th ed. Champaign, IL, US: Human Kinetics.</w:t>
       </w:r>
     </w:p>
@@ -8901,7 +8032,6 @@
           <w:bCs/>
           <w:u w:val="single"/>
         </w:rPr>
-        <w:lastRenderedPageBreak/>
         <w:t>Figure Legends:</w:t>
       </w:r>
     </w:p>
@@ -9096,21 +8226,7 @@
         <w:t>:</w:t>
       </w:r>
       <w:r>
-        <w:t xml:space="preserve"> Confusion matrices for each condition and all conditions combined. </w:t>
-      </w:r>
-      <w:commentRangeStart w:id="221"/>
-      <w:r>
-        <w:t>Lighter</w:t>
-      </w:r>
-      <w:commentRangeEnd w:id="221"/>
-      <w:r>
-        <w:rPr>
-          <w:rStyle w:val="CommentReference"/>
-        </w:rPr>
-        <w:commentReference w:id="221"/>
-      </w:r>
-      <w:r>
-        <w:t xml:space="preserve"> colors indicate higher percentages of better fits for each simulated model. Model fits were compared using AIC. </w:t>
+        <w:t xml:space="preserve"> Confusion matrices for each condition and all conditions combined. Lighter colors indicate higher percentages of better fits for each simulated model. Model fits were compared using AIC. </w:t>
       </w:r>
     </w:p>
     <w:p>
@@ -9240,11 +8356,7 @@
         <w:t>Washout is</w:t>
       </w:r>
       <w:r>
-        <w:t xml:space="preserve"> strides 6-30 of the </w:t>
-      </w:r>
-      <w:r>
-        <w:lastRenderedPageBreak/>
-        <w:t xml:space="preserve">Washout </w:t>
+        <w:t xml:space="preserve"> strides 6-30 of the Washout </w:t>
       </w:r>
       <w:proofErr w:type="gramStart"/>
       <w:r>
@@ -9362,7 +8474,7 @@
     </w:p>
     <w:p/>
     <w:sectPr>
-      <w:footerReference w:type="default" r:id="rId11"/>
+      <w:footerReference w:type="default" r:id="rId12"/>
       <w:pgSz w:w="12240" w:h="15840"/>
       <w:pgMar w:top="1440" w:right="1440" w:bottom="1440" w:left="1440" w:header="720" w:footer="720" w:gutter="0"/>
       <w:lnNumType w:countBy="1" w:restart="continuous"/>
@@ -9374,8 +8486,8 @@
 </file>
 
 <file path=word/comments.xml><?xml version="1.0" encoding="utf-8"?>
-<w:comments xmlns:wpc="http://schemas.microsoft.com/office/word/2010/wordprocessingCanvas" xmlns:cx="http://schemas.microsoft.com/office/drawing/2014/chartex" xmlns:cx1="http://schemas.microsoft.com/office/drawing/2015/9/8/chartex" xmlns:cx2="http://schemas.microsoft.com/office/drawing/2015/10/21/chartex" xmlns:cx3="http://schemas.microsoft.com/office/drawing/2016/5/9/chartex" xmlns:cx4="http://schemas.microsoft.com/office/drawing/2016/5/10/chartex" xmlns:cx5="http://schemas.microsoft.com/office/drawing/2016/5/11/chartex" xmlns:cx6="http://schemas.microsoft.com/office/drawing/2016/5/12/chartex" xmlns:cx7="http://schemas.microsoft.com/office/drawing/2016/5/13/chartex" xmlns:cx8="http://schemas.microsoft.com/office/drawing/2016/5/14/chartex" xmlns:mc="http://schemas.openxmlformats.org/markup-compatibility/2006" xmlns:aink="http://schemas.microsoft.com/office/drawing/2016/ink" xmlns:am3d="http://schemas.microsoft.com/office/drawing/2017/model3d" xmlns:o="urn:schemas-microsoft-com:office:office" xmlns:r="http://schemas.openxmlformats.org/officeDocument/2006/relationships" xmlns:m="http://schemas.openxmlformats.org/officeDocument/2006/math" xmlns:v="urn:schemas-microsoft-com:vml" xmlns:wp14="http://schemas.microsoft.com/office/word/2010/wordprocessingDrawing" xmlns:wp="http://schemas.openxmlformats.org/drawingml/2006/wordprocessingDrawing" xmlns:w10="urn:schemas-microsoft-com:office:word" xmlns:w="http://schemas.openxmlformats.org/wordprocessingml/2006/main" xmlns:w14="http://schemas.microsoft.com/office/word/2010/wordml" xmlns:w15="http://schemas.microsoft.com/office/word/2012/wordml" xmlns:w16cid="http://schemas.microsoft.com/office/word/2016/wordml/cid" xmlns:w16se="http://schemas.microsoft.com/office/word/2015/wordml/symex" xmlns:wpg="http://schemas.microsoft.com/office/word/2010/wordprocessingGroup" xmlns:wpi="http://schemas.microsoft.com/office/word/2010/wordprocessingInk" xmlns:wne="http://schemas.microsoft.com/office/word/2006/wordml" xmlns:wps="http://schemas.microsoft.com/office/word/2010/wordprocessingShape" mc:Ignorable="w14 w15 w16se w16cid wp14">
-  <w:comment w:id="0" w:author="Hyosub Kim" w:date="2020-06-13T14:17:00Z" w:initials="HK">
+<w:comments xmlns:wpc="http://schemas.microsoft.com/office/word/2010/wordprocessingCanvas" xmlns:cx="http://schemas.microsoft.com/office/drawing/2014/chartex" xmlns:cx1="http://schemas.microsoft.com/office/drawing/2015/9/8/chartex" xmlns:cx2="http://schemas.microsoft.com/office/drawing/2015/10/21/chartex" xmlns:cx3="http://schemas.microsoft.com/office/drawing/2016/5/9/chartex" xmlns:cx4="http://schemas.microsoft.com/office/drawing/2016/5/10/chartex" xmlns:cx5="http://schemas.microsoft.com/office/drawing/2016/5/11/chartex" xmlns:cx6="http://schemas.microsoft.com/office/drawing/2016/5/12/chartex" xmlns:cx7="http://schemas.microsoft.com/office/drawing/2016/5/13/chartex" xmlns:cx8="http://schemas.microsoft.com/office/drawing/2016/5/14/chartex" xmlns:mc="http://schemas.openxmlformats.org/markup-compatibility/2006" xmlns:aink="http://schemas.microsoft.com/office/drawing/2016/ink" xmlns:am3d="http://schemas.microsoft.com/office/drawing/2017/model3d" xmlns:o="urn:schemas-microsoft-com:office:office" xmlns:r="http://schemas.openxmlformats.org/officeDocument/2006/relationships" xmlns:m="http://schemas.openxmlformats.org/officeDocument/2006/math" xmlns:v="urn:schemas-microsoft-com:vml" xmlns:wp14="http://schemas.microsoft.com/office/word/2010/wordprocessingDrawing" xmlns:wp="http://schemas.openxmlformats.org/drawingml/2006/wordprocessingDrawing" xmlns:w10="urn:schemas-microsoft-com:office:word" xmlns:w="http://schemas.openxmlformats.org/wordprocessingml/2006/main" xmlns:w14="http://schemas.microsoft.com/office/word/2010/wordml" xmlns:w15="http://schemas.microsoft.com/office/word/2012/wordml" xmlns:w16cex="http://schemas.microsoft.com/office/word/2018/wordml/cex" xmlns:w16cid="http://schemas.microsoft.com/office/word/2016/wordml/cid" xmlns:w16="http://schemas.microsoft.com/office/word/2018/wordml" xmlns:w16se="http://schemas.microsoft.com/office/word/2015/wordml/symex" xmlns:wpg="http://schemas.microsoft.com/office/word/2010/wordprocessingGroup" xmlns:wpi="http://schemas.microsoft.com/office/word/2010/wordprocessingInk" xmlns:wne="http://schemas.microsoft.com/office/word/2006/wordml" xmlns:wps="http://schemas.microsoft.com/office/word/2010/wordprocessingShape" mc:Ignorable="w14 w15 w16se w16cid w16 w16cex wp14">
+  <w:comment w:id="0" w:author="Hyosub Kim" w:date="2020-06-13T15:52:00Z" w:initials="HK">
     <w:p>
       <w:pPr>
         <w:pStyle w:val="CommentText"/>
@@ -9387,11 +8499,35 @@
         <w:annotationRef/>
       </w:r>
       <w:r>
-        <w:t xml:space="preserve">I got rid of the part about sensitivity to movement consistency/variability because the models are different in other aspects as well, including their architectures are their interpretations of how UDL occurs.  </w:t>
+        <w:t xml:space="preserve">I </w:t>
+      </w:r>
+      <w:proofErr w:type="gramStart"/>
+      <w:r>
+        <w:t>don’t</w:t>
+      </w:r>
+      <w:proofErr w:type="gramEnd"/>
+      <w:r>
+        <w:t xml:space="preserve"> understand. Does the margin refer to how close they need to be </w:t>
+      </w:r>
+      <w:proofErr w:type="spellStart"/>
+      <w:r>
+        <w:t>to</w:t>
+      </w:r>
+      <w:proofErr w:type="spellEnd"/>
+      <w:r>
+        <w:t xml:space="preserve"> considered </w:t>
+      </w:r>
+      <w:proofErr w:type="gramStart"/>
+      <w:r>
+        <w:t>accurate.</w:t>
+      </w:r>
+      <w:proofErr w:type="gramEnd"/>
+      <w:r>
+        <w:t xml:space="preserve"> If so, how will that be indicated? Clarify. </w:t>
       </w:r>
     </w:p>
   </w:comment>
-  <w:comment w:id="1" w:author="Hyosub Kim" w:date="2020-06-13T15:36:00Z" w:initials="HK">
+  <w:comment w:id="1" w:author="Jonathan Wood" w:date="2020-06-15T09:21:00Z" w:initials="JW">
     <w:p>
       <w:pPr>
         <w:pStyle w:val="CommentText"/>
@@ -9403,11 +8539,33 @@
         <w:annotationRef/>
       </w:r>
       <w:r>
-        <w:t>I think things flow better this way. And it doesn’t place all of the emphasis only on one aspect of how the two models differ.</w:t>
+        <w:rPr>
+          <w:rStyle w:val="CommentReference"/>
+        </w:rPr>
+        <w:annotationRef/>
+      </w:r>
+      <w:r>
+        <w:t xml:space="preserve">No indication of success will be provided. I suppose I am trying to make clear that the targets </w:t>
+      </w:r>
+      <w:proofErr w:type="spellStart"/>
+      <w:r>
+        <w:t>wont</w:t>
+      </w:r>
+      <w:proofErr w:type="spellEnd"/>
+      <w:r>
+        <w:t xml:space="preserve"> just be a tiny line it will have some thickness to it. </w:t>
+      </w:r>
+      <w:proofErr w:type="gramStart"/>
+      <w:r>
+        <w:t>So</w:t>
+      </w:r>
+      <w:proofErr w:type="gramEnd"/>
+      <w:r>
+        <w:t xml:space="preserve"> I changed margin of error to width</w:t>
       </w:r>
     </w:p>
   </w:comment>
-  <w:comment w:id="3" w:author="Hyosub Kim" w:date="2020-06-13T15:44:00Z" w:initials="HK">
+  <w:comment w:id="2" w:author="Hyosub Kim" w:date="2020-06-13T15:56:00Z" w:initials="HK">
     <w:p>
       <w:pPr>
         <w:pStyle w:val="CommentText"/>
@@ -9419,11 +8577,11 @@
         <w:annotationRef/>
       </w:r>
       <w:r>
-        <w:t xml:space="preserve">I like this better than repeating the same idea again. </w:t>
+        <w:t xml:space="preserve">Read this over again. It confused me at first because it makes it sound like the targets will be the baseline average. </w:t>
       </w:r>
     </w:p>
   </w:comment>
-  <w:comment w:id="26" w:author="Jonathan Wood" w:date="2020-06-12T13:25:00Z" w:initials="JW">
+  <w:comment w:id="3" w:author="Jonathan Wood" w:date="2020-06-15T09:25:00Z" w:initials="JW">
     <w:p>
       <w:pPr>
         <w:pStyle w:val="CommentText"/>
@@ -9435,11 +8593,27 @@
         <w:annotationRef/>
       </w:r>
       <w:r>
-        <w:t xml:space="preserve">I am taking this out because I think it raises more questions than offering clarity. </w:t>
+        <w:t>The key word here is ‘</w:t>
+      </w:r>
+      <w:proofErr w:type="gramStart"/>
+      <w:r>
+        <w:t>derive</w:t>
+      </w:r>
+      <w:proofErr w:type="gramEnd"/>
+      <w:r>
+        <w:t>’. I think that sentence makes sense, but another option might be ‘</w:t>
+      </w:r>
+      <w:proofErr w:type="gramStart"/>
+      <w:r>
+        <w:t>calculate</w:t>
+      </w:r>
+      <w:proofErr w:type="gramEnd"/>
+      <w:r>
+        <w:t xml:space="preserve">’ which might make it more clear. </w:t>
       </w:r>
     </w:p>
   </w:comment>
-  <w:comment w:id="27" w:author="Hyosub Kim" w:date="2020-06-13T15:50:00Z" w:initials="HK">
+  <w:comment w:id="17" w:author="Hyosub Kim" w:date="2020-06-13T14:37:00Z" w:initials="HK">
     <w:p>
       <w:pPr>
         <w:pStyle w:val="CommentText"/>
@@ -9451,11 +8625,11 @@
         <w:annotationRef/>
       </w:r>
       <w:r>
-        <w:t>That’s fine, as long as we stick to it when we actually collect data.</w:t>
+        <w:t>Why don’t you like “stride length”? I think that is better word choice.</w:t>
       </w:r>
     </w:p>
   </w:comment>
-  <w:comment w:id="30" w:author="Hyosub Kim" w:date="2020-06-13T15:51:00Z" w:initials="HK">
+  <w:comment w:id="18" w:author="Jonathan Wood" w:date="2020-06-14T11:31:00Z" w:initials="JW">
     <w:p>
       <w:pPr>
         <w:pStyle w:val="CommentText"/>
@@ -9467,180 +8641,24 @@
         <w:annotationRef/>
       </w:r>
       <w:r>
-        <w:t>I find “leg” more confusing. Re-consider.</w:t>
-      </w:r>
-    </w:p>
-  </w:comment>
-  <w:comment w:id="34" w:author="Hyosub Kim" w:date="2020-06-13T15:52:00Z" w:initials="HK">
-    <w:p>
-      <w:pPr>
-        <w:pStyle w:val="CommentText"/>
-      </w:pPr>
-      <w:r>
         <w:rPr>
           <w:rStyle w:val="CommentReference"/>
         </w:rPr>
-        <w:annotationRef/>
-      </w:r>
-      <w:r>
-        <w:t xml:space="preserve">I don’t understand. Does the margin refer to how close they need to be </w:t>
-      </w:r>
-      <w:proofErr w:type="spellStart"/>
-      <w:r>
-        <w:t>to</w:t>
-      </w:r>
-      <w:proofErr w:type="spellEnd"/>
-      <w:r>
-        <w:t xml:space="preserve"> considered </w:t>
+        <w:t xml:space="preserve">I think the calculation for stride length on a treadmill is actually more </w:t>
       </w:r>
       <w:proofErr w:type="gramStart"/>
       <w:r>
-        <w:t>accurate.</w:t>
+        <w:rPr>
+          <w:rStyle w:val="CommentReference"/>
+        </w:rPr>
+        <w:t>complicated</w:t>
       </w:r>
       <w:proofErr w:type="gramEnd"/>
       <w:r>
-        <w:t xml:space="preserve"> If so, how will that be indicated? Clarify. </w:t>
-      </w:r>
-    </w:p>
-  </w:comment>
-  <w:comment w:id="38" w:author="Hyosub Kim" w:date="2020-06-13T15:56:00Z" w:initials="HK">
-    <w:p>
-      <w:pPr>
-        <w:pStyle w:val="CommentText"/>
-      </w:pPr>
-      <w:r>
         <w:rPr>
           <w:rStyle w:val="CommentReference"/>
         </w:rPr>
-        <w:annotationRef/>
-      </w:r>
-      <w:r>
-        <w:t xml:space="preserve">Read this over again. It confused me at first because it makes it sound like the targets will be the baseline average. </w:t>
-      </w:r>
-    </w:p>
-  </w:comment>
-  <w:comment w:id="52" w:author="Hyosub Kim" w:date="2020-06-13T14:37:00Z" w:initials="HK">
-    <w:p>
-      <w:pPr>
-        <w:pStyle w:val="CommentText"/>
-      </w:pPr>
-      <w:r>
-        <w:rPr>
-          <w:rStyle w:val="CommentReference"/>
-        </w:rPr>
-        <w:annotationRef/>
-      </w:r>
-      <w:r>
-        <w:t>Why do</w:t>
-      </w:r>
-      <w:r>
-        <w:t xml:space="preserve">n’t </w:t>
-      </w:r>
-      <w:r>
-        <w:t>you</w:t>
-      </w:r>
-      <w:bookmarkStart w:id="55" w:name="_GoBack"/>
-      <w:bookmarkEnd w:id="55"/>
-      <w:r>
-        <w:t xml:space="preserve"> like “stride length”? I think that is better word choice.</w:t>
-      </w:r>
-    </w:p>
-  </w:comment>
-  <w:comment w:id="90" w:author="Jonathan Wood" w:date="2020-06-12T14:14:00Z" w:initials="JW">
-    <w:p>
-      <w:pPr>
-        <w:pStyle w:val="CommentText"/>
-      </w:pPr>
-      <w:r>
-        <w:rPr>
-          <w:rStyle w:val="CommentReference"/>
-        </w:rPr>
-        <w:annotationRef/>
-      </w:r>
-      <w:r>
-        <w:t xml:space="preserve">I put this in to address Susanne and </w:t>
-      </w:r>
-      <w:proofErr w:type="spellStart"/>
-      <w:r>
-        <w:t>Maggies</w:t>
-      </w:r>
-      <w:proofErr w:type="spellEnd"/>
-      <w:r>
-        <w:t xml:space="preserve"> concern of why are not we focusing on differences between learning in our analysis and models. I added a bit to the last paragraph of the intro to address this point as well and I think this point here helps tie those together. </w:t>
-      </w:r>
-    </w:p>
-    <w:p>
-      <w:pPr>
-        <w:pStyle w:val="CommentText"/>
-      </w:pPr>
-    </w:p>
-    <w:p>
-      <w:pPr>
-        <w:pStyle w:val="CommentText"/>
-      </w:pPr>
-      <w:r>
-        <w:t xml:space="preserve">Do we need something similar for the </w:t>
-      </w:r>
-      <w:proofErr w:type="gramStart"/>
-      <w:r>
-        <w:t>model based</w:t>
-      </w:r>
-      <w:proofErr w:type="gramEnd"/>
-      <w:r>
-        <w:t xml:space="preserve"> analysis section? I made a small adjustment to the first paragraph of the next section. </w:t>
-      </w:r>
-    </w:p>
-    <w:p>
-      <w:pPr>
-        <w:pStyle w:val="CommentText"/>
-      </w:pPr>
-    </w:p>
-  </w:comment>
-  <w:comment w:id="91" w:author="Hyosub Kim" w:date="2020-06-13T16:06:00Z" w:initials="HK">
-    <w:p>
-      <w:pPr>
-        <w:pStyle w:val="CommentText"/>
-      </w:pPr>
-      <w:r>
-        <w:rPr>
-          <w:rStyle w:val="CommentReference"/>
-        </w:rPr>
-        <w:annotationRef/>
-      </w:r>
-      <w:r>
-        <w:t xml:space="preserve">Need to be careful with the language. You had “use-dependent learning process alone”, but that only applies to Strategy model. The Bayesian model doesn’t have separate UD process which can be measured in isolation from other stuff. Under the Bayesian model, it’s all Bayesian estimation, and the use-dependent biases are a natural corollary of that—i.e., they’re not separate from what’s going during the Learning phase. They just can’t be measured during Learning, since the estimation is guided by visual targets. </w:t>
-      </w:r>
-    </w:p>
-  </w:comment>
-  <w:comment w:id="202" w:author="Hyosub Kim" w:date="2020-06-13T17:14:00Z" w:initials="HK">
-    <w:p>
-      <w:pPr>
-        <w:pStyle w:val="CommentText"/>
-      </w:pPr>
-      <w:r>
-        <w:rPr>
-          <w:rStyle w:val="CommentReference"/>
-        </w:rPr>
-        <w:annotationRef/>
-      </w:r>
-      <w:r>
-        <w:t>Should report SEMs on R-squared values, too.</w:t>
-      </w:r>
-    </w:p>
-  </w:comment>
-  <w:comment w:id="221" w:author="Hyosub Kim" w:date="2020-06-13T17:18:00Z" w:initials="HK">
-    <w:p>
-      <w:pPr>
-        <w:pStyle w:val="CommentText"/>
-      </w:pPr>
-      <w:r>
-        <w:rPr>
-          <w:rStyle w:val="CommentReference"/>
-        </w:rPr>
-        <w:annotationRef/>
-      </w:r>
-      <w:r>
-        <w:t xml:space="preserve">You wrote “brighter” above. I don’t care which one you use, but make sure to be consistent. </w:t>
+        <w:t xml:space="preserve"> so I put sum in for accuracy. I am curious what Susanne thinks about this? </w:t>
       </w:r>
     </w:p>
   </w:comment>
@@ -9648,51 +8666,37 @@
 </file>
 
 <file path=word/commentsExtended.xml><?xml version="1.0" encoding="utf-8"?>
-<w15:commentsEx xmlns:wpc="http://schemas.microsoft.com/office/word/2010/wordprocessingCanvas" xmlns:cx="http://schemas.microsoft.com/office/drawing/2014/chartex" xmlns:cx1="http://schemas.microsoft.com/office/drawing/2015/9/8/chartex" xmlns:cx2="http://schemas.microsoft.com/office/drawing/2015/10/21/chartex" xmlns:cx3="http://schemas.microsoft.com/office/drawing/2016/5/9/chartex" xmlns:cx4="http://schemas.microsoft.com/office/drawing/2016/5/10/chartex" xmlns:cx5="http://schemas.microsoft.com/office/drawing/2016/5/11/chartex" xmlns:cx6="http://schemas.microsoft.com/office/drawing/2016/5/12/chartex" xmlns:cx7="http://schemas.microsoft.com/office/drawing/2016/5/13/chartex" xmlns:cx8="http://schemas.microsoft.com/office/drawing/2016/5/14/chartex" xmlns:mc="http://schemas.openxmlformats.org/markup-compatibility/2006" xmlns:aink="http://schemas.microsoft.com/office/drawing/2016/ink" xmlns:am3d="http://schemas.microsoft.com/office/drawing/2017/model3d" xmlns:o="urn:schemas-microsoft-com:office:office" xmlns:r="http://schemas.openxmlformats.org/officeDocument/2006/relationships" xmlns:m="http://schemas.openxmlformats.org/officeDocument/2006/math" xmlns:v="urn:schemas-microsoft-com:vml" xmlns:wp14="http://schemas.microsoft.com/office/word/2010/wordprocessingDrawing" xmlns:wp="http://schemas.openxmlformats.org/drawingml/2006/wordprocessingDrawing" xmlns:w10="urn:schemas-microsoft-com:office:word" xmlns:w="http://schemas.openxmlformats.org/wordprocessingml/2006/main" xmlns:w14="http://schemas.microsoft.com/office/word/2010/wordml" xmlns:w15="http://schemas.microsoft.com/office/word/2012/wordml" xmlns:w16cid="http://schemas.microsoft.com/office/word/2016/wordml/cid" xmlns:w16se="http://schemas.microsoft.com/office/word/2015/wordml/symex" xmlns:wpg="http://schemas.microsoft.com/office/word/2010/wordprocessingGroup" xmlns:wpi="http://schemas.microsoft.com/office/word/2010/wordprocessingInk" xmlns:wne="http://schemas.microsoft.com/office/word/2006/wordml" xmlns:wps="http://schemas.microsoft.com/office/word/2010/wordprocessingShape" mc:Ignorable="w14 w15 w16se w16cid wp14">
-  <w15:commentEx w15:paraId="579764C4" w15:done="0"/>
-  <w15:commentEx w15:paraId="499822B2" w15:done="0"/>
-  <w15:commentEx w15:paraId="241518FA" w15:done="0"/>
-  <w15:commentEx w15:paraId="337E571F" w15:done="0"/>
-  <w15:commentEx w15:paraId="32FE51C6" w15:paraIdParent="337E571F" w15:done="0"/>
-  <w15:commentEx w15:paraId="07AE59A2" w15:done="0"/>
+<w15:commentsEx xmlns:wpc="http://schemas.microsoft.com/office/word/2010/wordprocessingCanvas" xmlns:cx="http://schemas.microsoft.com/office/drawing/2014/chartex" xmlns:cx1="http://schemas.microsoft.com/office/drawing/2015/9/8/chartex" xmlns:cx2="http://schemas.microsoft.com/office/drawing/2015/10/21/chartex" xmlns:cx3="http://schemas.microsoft.com/office/drawing/2016/5/9/chartex" xmlns:cx4="http://schemas.microsoft.com/office/drawing/2016/5/10/chartex" xmlns:cx5="http://schemas.microsoft.com/office/drawing/2016/5/11/chartex" xmlns:cx6="http://schemas.microsoft.com/office/drawing/2016/5/12/chartex" xmlns:cx7="http://schemas.microsoft.com/office/drawing/2016/5/13/chartex" xmlns:cx8="http://schemas.microsoft.com/office/drawing/2016/5/14/chartex" xmlns:mc="http://schemas.openxmlformats.org/markup-compatibility/2006" xmlns:aink="http://schemas.microsoft.com/office/drawing/2016/ink" xmlns:am3d="http://schemas.microsoft.com/office/drawing/2017/model3d" xmlns:o="urn:schemas-microsoft-com:office:office" xmlns:r="http://schemas.openxmlformats.org/officeDocument/2006/relationships" xmlns:m="http://schemas.openxmlformats.org/officeDocument/2006/math" xmlns:v="urn:schemas-microsoft-com:vml" xmlns:wp14="http://schemas.microsoft.com/office/word/2010/wordprocessingDrawing" xmlns:wp="http://schemas.openxmlformats.org/drawingml/2006/wordprocessingDrawing" xmlns:w10="urn:schemas-microsoft-com:office:word" xmlns:w="http://schemas.openxmlformats.org/wordprocessingml/2006/main" xmlns:w14="http://schemas.microsoft.com/office/word/2010/wordml" xmlns:w15="http://schemas.microsoft.com/office/word/2012/wordml" xmlns:w16cex="http://schemas.microsoft.com/office/word/2018/wordml/cex" xmlns:w16cid="http://schemas.microsoft.com/office/word/2016/wordml/cid" xmlns:w16="http://schemas.microsoft.com/office/word/2018/wordml" xmlns:w16se="http://schemas.microsoft.com/office/word/2015/wordml/symex" xmlns:wpg="http://schemas.microsoft.com/office/word/2010/wordprocessingGroup" xmlns:wpi="http://schemas.microsoft.com/office/word/2010/wordprocessingInk" xmlns:wne="http://schemas.microsoft.com/office/word/2006/wordml" xmlns:wps="http://schemas.microsoft.com/office/word/2010/wordprocessingShape" mc:Ignorable="w14 w15 w16se w16cid w16 w16cex wp14">
   <w15:commentEx w15:paraId="6E9951F8" w15:done="0"/>
+  <w15:commentEx w15:paraId="33CB2745" w15:paraIdParent="6E9951F8" w15:done="0"/>
   <w15:commentEx w15:paraId="7C7A86D0" w15:done="0"/>
+  <w15:commentEx w15:paraId="372C6A85" w15:paraIdParent="7C7A86D0" w15:done="0"/>
   <w15:commentEx w15:paraId="3A992438" w15:done="0"/>
-  <w15:commentEx w15:paraId="2A88BA35" w15:done="0"/>
-  <w15:commentEx w15:paraId="6EFC4F0D" w15:paraIdParent="2A88BA35" w15:done="0"/>
-  <w15:commentEx w15:paraId="15BD5DF0" w15:done="0"/>
-  <w15:commentEx w15:paraId="7727913C" w15:done="0"/>
+  <w15:commentEx w15:paraId="4345068A" w15:paraIdParent="3A992438" w15:done="0"/>
 </w15:commentsEx>
 </file>
 
 <file path=word/commentsExtensible.xml><?xml version="1.0" encoding="utf-8"?>
 <w16cex:commentsExtensible xmlns:wpc="http://schemas.microsoft.com/office/word/2010/wordprocessingCanvas" xmlns:cx="http://schemas.microsoft.com/office/drawing/2014/chartex" xmlns:cx1="http://schemas.microsoft.com/office/drawing/2015/9/8/chartex" xmlns:cx2="http://schemas.microsoft.com/office/drawing/2015/10/21/chartex" xmlns:cx3="http://schemas.microsoft.com/office/drawing/2016/5/9/chartex" xmlns:cx4="http://schemas.microsoft.com/office/drawing/2016/5/10/chartex" xmlns:cx5="http://schemas.microsoft.com/office/drawing/2016/5/11/chartex" xmlns:cx6="http://schemas.microsoft.com/office/drawing/2016/5/12/chartex" xmlns:cx7="http://schemas.microsoft.com/office/drawing/2016/5/13/chartex" xmlns:cx8="http://schemas.microsoft.com/office/drawing/2016/5/14/chartex" xmlns:mc="http://schemas.openxmlformats.org/markup-compatibility/2006" xmlns:aink="http://schemas.microsoft.com/office/drawing/2016/ink" xmlns:am3d="http://schemas.microsoft.com/office/drawing/2017/model3d" xmlns:o="urn:schemas-microsoft-com:office:office" xmlns:r="http://schemas.openxmlformats.org/officeDocument/2006/relationships" xmlns:m="http://schemas.openxmlformats.org/officeDocument/2006/math" xmlns:v="urn:schemas-microsoft-com:vml" xmlns:wp14="http://schemas.microsoft.com/office/word/2010/wordprocessingDrawing" xmlns:wp="http://schemas.openxmlformats.org/drawingml/2006/wordprocessingDrawing" xmlns:w10="urn:schemas-microsoft-com:office:word" xmlns:w="http://schemas.openxmlformats.org/wordprocessingml/2006/main" xmlns:w14="http://schemas.microsoft.com/office/word/2010/wordml" xmlns:w15="http://schemas.microsoft.com/office/word/2012/wordml" xmlns:w16cex="http://schemas.microsoft.com/office/word/2018/wordml/cex" xmlns:w16cid="http://schemas.microsoft.com/office/word/2016/wordml/cid" xmlns:w16="http://schemas.microsoft.com/office/word/2018/wordml" xmlns:w16se="http://schemas.microsoft.com/office/word/2015/wordml/symex" xmlns:wpg="http://schemas.microsoft.com/office/word/2010/wordprocessingGroup" xmlns:wpi="http://schemas.microsoft.com/office/word/2010/wordprocessingInk" xmlns:wne="http://schemas.microsoft.com/office/word/2006/wordml" xmlns:wps="http://schemas.microsoft.com/office/word/2010/wordprocessingShape" mc:Ignorable="w14 w15 w16se w16cid w16 w16cex wp14">
-  <w16cex:commentExtensible w16cex:durableId="228E00C5" w16cex:dateUtc="2020-06-12T17:25:00Z"/>
-  <w16cex:commentExtensible w16cex:durableId="228E018A" w16cex:dateUtc="2020-06-12T17:28:00Z"/>
-  <w16cex:commentExtensible w16cex:durableId="228E0C5D" w16cex:dateUtc="2020-06-12T18:14:00Z"/>
+  <w16cex:commentExtensible w16cex:durableId="2291BC2B" w16cex:dateUtc="2020-06-15T13:21:00Z"/>
+  <w16cex:commentExtensible w16cex:durableId="2291BCF8" w16cex:dateUtc="2020-06-15T13:25:00Z"/>
+  <w16cex:commentExtensible w16cex:durableId="2290892E" w16cex:dateUtc="2020-06-14T15:31:00Z"/>
 </w16cex:commentsExtensible>
 </file>
 
 <file path=word/commentsIds.xml><?xml version="1.0" encoding="utf-8"?>
-<w16cid:commentsIds xmlns:wpc="http://schemas.microsoft.com/office/word/2010/wordprocessingCanvas" xmlns:cx="http://schemas.microsoft.com/office/drawing/2014/chartex" xmlns:cx1="http://schemas.microsoft.com/office/drawing/2015/9/8/chartex" xmlns:cx2="http://schemas.microsoft.com/office/drawing/2015/10/21/chartex" xmlns:cx3="http://schemas.microsoft.com/office/drawing/2016/5/9/chartex" xmlns:cx4="http://schemas.microsoft.com/office/drawing/2016/5/10/chartex" xmlns:cx5="http://schemas.microsoft.com/office/drawing/2016/5/11/chartex" xmlns:cx6="http://schemas.microsoft.com/office/drawing/2016/5/12/chartex" xmlns:cx7="http://schemas.microsoft.com/office/drawing/2016/5/13/chartex" xmlns:cx8="http://schemas.microsoft.com/office/drawing/2016/5/14/chartex" xmlns:mc="http://schemas.openxmlformats.org/markup-compatibility/2006" xmlns:aink="http://schemas.microsoft.com/office/drawing/2016/ink" xmlns:am3d="http://schemas.microsoft.com/office/drawing/2017/model3d" xmlns:o="urn:schemas-microsoft-com:office:office" xmlns:r="http://schemas.openxmlformats.org/officeDocument/2006/relationships" xmlns:m="http://schemas.openxmlformats.org/officeDocument/2006/math" xmlns:v="urn:schemas-microsoft-com:vml" xmlns:wp14="http://schemas.microsoft.com/office/word/2010/wordprocessingDrawing" xmlns:wp="http://schemas.openxmlformats.org/drawingml/2006/wordprocessingDrawing" xmlns:w10="urn:schemas-microsoft-com:office:word" xmlns:w="http://schemas.openxmlformats.org/wordprocessingml/2006/main" xmlns:w14="http://schemas.microsoft.com/office/word/2010/wordml" xmlns:w15="http://schemas.microsoft.com/office/word/2012/wordml" xmlns:w16cid="http://schemas.microsoft.com/office/word/2016/wordml/cid" xmlns:w16se="http://schemas.microsoft.com/office/word/2015/wordml/symex" xmlns:wpg="http://schemas.microsoft.com/office/word/2010/wordprocessingGroup" xmlns:wpi="http://schemas.microsoft.com/office/word/2010/wordprocessingInk" xmlns:wne="http://schemas.microsoft.com/office/word/2006/wordml" xmlns:wps="http://schemas.microsoft.com/office/word/2010/wordprocessingShape" mc:Ignorable="w14 w15 w16se w16cid wp14">
-  <w16cid:commentId w16cid:paraId="579764C4" w16cid:durableId="228F5E84"/>
-  <w16cid:commentId w16cid:paraId="499822B2" w16cid:durableId="228F7107"/>
-  <w16cid:commentId w16cid:paraId="241518FA" w16cid:durableId="228F72F6"/>
-  <w16cid:commentId w16cid:paraId="337E571F" w16cid:durableId="228E00C5"/>
-  <w16cid:commentId w16cid:paraId="32FE51C6" w16cid:durableId="228F7444"/>
-  <w16cid:commentId w16cid:paraId="07AE59A2" w16cid:durableId="228F747B"/>
+<w16cid:commentsIds xmlns:wpc="http://schemas.microsoft.com/office/word/2010/wordprocessingCanvas" xmlns:cx="http://schemas.microsoft.com/office/drawing/2014/chartex" xmlns:cx1="http://schemas.microsoft.com/office/drawing/2015/9/8/chartex" xmlns:cx2="http://schemas.microsoft.com/office/drawing/2015/10/21/chartex" xmlns:cx3="http://schemas.microsoft.com/office/drawing/2016/5/9/chartex" xmlns:cx4="http://schemas.microsoft.com/office/drawing/2016/5/10/chartex" xmlns:cx5="http://schemas.microsoft.com/office/drawing/2016/5/11/chartex" xmlns:cx6="http://schemas.microsoft.com/office/drawing/2016/5/12/chartex" xmlns:cx7="http://schemas.microsoft.com/office/drawing/2016/5/13/chartex" xmlns:cx8="http://schemas.microsoft.com/office/drawing/2016/5/14/chartex" xmlns:mc="http://schemas.openxmlformats.org/markup-compatibility/2006" xmlns:aink="http://schemas.microsoft.com/office/drawing/2016/ink" xmlns:am3d="http://schemas.microsoft.com/office/drawing/2017/model3d" xmlns:o="urn:schemas-microsoft-com:office:office" xmlns:r="http://schemas.openxmlformats.org/officeDocument/2006/relationships" xmlns:m="http://schemas.openxmlformats.org/officeDocument/2006/math" xmlns:v="urn:schemas-microsoft-com:vml" xmlns:wp14="http://schemas.microsoft.com/office/word/2010/wordprocessingDrawing" xmlns:wp="http://schemas.openxmlformats.org/drawingml/2006/wordprocessingDrawing" xmlns:w10="urn:schemas-microsoft-com:office:word" xmlns:w="http://schemas.openxmlformats.org/wordprocessingml/2006/main" xmlns:w14="http://schemas.microsoft.com/office/word/2010/wordml" xmlns:w15="http://schemas.microsoft.com/office/word/2012/wordml" xmlns:w16cex="http://schemas.microsoft.com/office/word/2018/wordml/cex" xmlns:w16cid="http://schemas.microsoft.com/office/word/2016/wordml/cid" xmlns:w16="http://schemas.microsoft.com/office/word/2018/wordml" xmlns:w16se="http://schemas.microsoft.com/office/word/2015/wordml/symex" xmlns:wpg="http://schemas.microsoft.com/office/word/2010/wordprocessingGroup" xmlns:wpi="http://schemas.microsoft.com/office/word/2010/wordprocessingInk" xmlns:wne="http://schemas.microsoft.com/office/word/2006/wordml" xmlns:wps="http://schemas.microsoft.com/office/word/2010/wordprocessingShape" mc:Ignorable="w14 w15 w16se w16cid w16 w16cex wp14">
   <w16cid:commentId w16cid:paraId="6E9951F8" w16cid:durableId="228F74AF"/>
+  <w16cid:commentId w16cid:paraId="33CB2745" w16cid:durableId="2291BC2B"/>
   <w16cid:commentId w16cid:paraId="7C7A86D0" w16cid:durableId="228F75BF"/>
+  <w16cid:commentId w16cid:paraId="372C6A85" w16cid:durableId="2291BCF8"/>
   <w16cid:commentId w16cid:paraId="3A992438" w16cid:durableId="228F6332"/>
-  <w16cid:commentId w16cid:paraId="2A88BA35" w16cid:durableId="228E0C5D"/>
-  <w16cid:commentId w16cid:paraId="6EFC4F0D" w16cid:durableId="228F7811"/>
-  <w16cid:commentId w16cid:paraId="15BD5DF0" w16cid:durableId="228F8803"/>
-  <w16cid:commentId w16cid:paraId="7727913C" w16cid:durableId="228F88D5"/>
+  <w16cid:commentId w16cid:paraId="4345068A" w16cid:durableId="2290892E"/>
 </w16cid:commentsIds>
 </file>
 
 <file path=word/endnotes.xml><?xml version="1.0" encoding="utf-8"?>
-<w:endnotes xmlns:wpc="http://schemas.microsoft.com/office/word/2010/wordprocessingCanvas" xmlns:cx="http://schemas.microsoft.com/office/drawing/2014/chartex" xmlns:cx1="http://schemas.microsoft.com/office/drawing/2015/9/8/chartex" xmlns:cx2="http://schemas.microsoft.com/office/drawing/2015/10/21/chartex" xmlns:cx3="http://schemas.microsoft.com/office/drawing/2016/5/9/chartex" xmlns:cx4="http://schemas.microsoft.com/office/drawing/2016/5/10/chartex" xmlns:cx5="http://schemas.microsoft.com/office/drawing/2016/5/11/chartex" xmlns:cx6="http://schemas.microsoft.com/office/drawing/2016/5/12/chartex" xmlns:cx7="http://schemas.microsoft.com/office/drawing/2016/5/13/chartex" xmlns:cx8="http://schemas.microsoft.com/office/drawing/2016/5/14/chartex" xmlns:mc="http://schemas.openxmlformats.org/markup-compatibility/2006" xmlns:aink="http://schemas.microsoft.com/office/drawing/2016/ink" xmlns:am3d="http://schemas.microsoft.com/office/drawing/2017/model3d" xmlns:o="urn:schemas-microsoft-com:office:office" xmlns:r="http://schemas.openxmlformats.org/officeDocument/2006/relationships" xmlns:m="http://schemas.openxmlformats.org/officeDocument/2006/math" xmlns:v="urn:schemas-microsoft-com:vml" xmlns:wp14="http://schemas.microsoft.com/office/word/2010/wordprocessingDrawing" xmlns:wp="http://schemas.openxmlformats.org/drawingml/2006/wordprocessingDrawing" xmlns:w10="urn:schemas-microsoft-com:office:word" xmlns:w="http://schemas.openxmlformats.org/wordprocessingml/2006/main" xmlns:w14="http://schemas.microsoft.com/office/word/2010/wordml" xmlns:w15="http://schemas.microsoft.com/office/word/2012/wordml" xmlns:w16cid="http://schemas.microsoft.com/office/word/2016/wordml/cid" xmlns:w16se="http://schemas.microsoft.com/office/word/2015/wordml/symex" xmlns:wpg="http://schemas.microsoft.com/office/word/2010/wordprocessingGroup" xmlns:wpi="http://schemas.microsoft.com/office/word/2010/wordprocessingInk" xmlns:wne="http://schemas.microsoft.com/office/word/2006/wordml" xmlns:wps="http://schemas.microsoft.com/office/word/2010/wordprocessingShape" mc:Ignorable="w14 w15 w16se w16cid wp14">
+<w:endnotes xmlns:wpc="http://schemas.microsoft.com/office/word/2010/wordprocessingCanvas" xmlns:cx="http://schemas.microsoft.com/office/drawing/2014/chartex" xmlns:cx1="http://schemas.microsoft.com/office/drawing/2015/9/8/chartex" xmlns:cx2="http://schemas.microsoft.com/office/drawing/2015/10/21/chartex" xmlns:cx3="http://schemas.microsoft.com/office/drawing/2016/5/9/chartex" xmlns:cx4="http://schemas.microsoft.com/office/drawing/2016/5/10/chartex" xmlns:cx5="http://schemas.microsoft.com/office/drawing/2016/5/11/chartex" xmlns:cx6="http://schemas.microsoft.com/office/drawing/2016/5/12/chartex" xmlns:cx7="http://schemas.microsoft.com/office/drawing/2016/5/13/chartex" xmlns:cx8="http://schemas.microsoft.com/office/drawing/2016/5/14/chartex" xmlns:mc="http://schemas.openxmlformats.org/markup-compatibility/2006" xmlns:aink="http://schemas.microsoft.com/office/drawing/2016/ink" xmlns:am3d="http://schemas.microsoft.com/office/drawing/2017/model3d" xmlns:o="urn:schemas-microsoft-com:office:office" xmlns:r="http://schemas.openxmlformats.org/officeDocument/2006/relationships" xmlns:m="http://schemas.openxmlformats.org/officeDocument/2006/math" xmlns:v="urn:schemas-microsoft-com:vml" xmlns:wp14="http://schemas.microsoft.com/office/word/2010/wordprocessingDrawing" xmlns:wp="http://schemas.openxmlformats.org/drawingml/2006/wordprocessingDrawing" xmlns:w10="urn:schemas-microsoft-com:office:word" xmlns:w="http://schemas.openxmlformats.org/wordprocessingml/2006/main" xmlns:w14="http://schemas.microsoft.com/office/word/2010/wordml" xmlns:w15="http://schemas.microsoft.com/office/word/2012/wordml" xmlns:w16cex="http://schemas.microsoft.com/office/word/2018/wordml/cex" xmlns:w16cid="http://schemas.microsoft.com/office/word/2016/wordml/cid" xmlns:w16="http://schemas.microsoft.com/office/word/2018/wordml" xmlns:w16se="http://schemas.microsoft.com/office/word/2015/wordml/symex" xmlns:wpg="http://schemas.microsoft.com/office/word/2010/wordprocessingGroup" xmlns:wpi="http://schemas.microsoft.com/office/word/2010/wordprocessingInk" xmlns:wne="http://schemas.microsoft.com/office/word/2006/wordml" xmlns:wps="http://schemas.microsoft.com/office/word/2010/wordprocessingShape" mc:Ignorable="w14 w15 w16se w16cid w16 w16cex wp14">
   <w:endnote w:type="separator" w:id="-1">
     <w:p>
       <w:r>
@@ -9711,7 +8715,7 @@
 </file>
 
 <file path=word/footer1.xml><?xml version="1.0" encoding="utf-8"?>
-<w:ftr xmlns:wpc="http://schemas.microsoft.com/office/word/2010/wordprocessingCanvas" xmlns:cx="http://schemas.microsoft.com/office/drawing/2014/chartex" xmlns:cx1="http://schemas.microsoft.com/office/drawing/2015/9/8/chartex" xmlns:cx2="http://schemas.microsoft.com/office/drawing/2015/10/21/chartex" xmlns:cx3="http://schemas.microsoft.com/office/drawing/2016/5/9/chartex" xmlns:cx4="http://schemas.microsoft.com/office/drawing/2016/5/10/chartex" xmlns:cx5="http://schemas.microsoft.com/office/drawing/2016/5/11/chartex" xmlns:cx6="http://schemas.microsoft.com/office/drawing/2016/5/12/chartex" xmlns:cx7="http://schemas.microsoft.com/office/drawing/2016/5/13/chartex" xmlns:cx8="http://schemas.microsoft.com/office/drawing/2016/5/14/chartex" xmlns:mc="http://schemas.openxmlformats.org/markup-compatibility/2006" xmlns:aink="http://schemas.microsoft.com/office/drawing/2016/ink" xmlns:am3d="http://schemas.microsoft.com/office/drawing/2017/model3d" xmlns:o="urn:schemas-microsoft-com:office:office" xmlns:r="http://schemas.openxmlformats.org/officeDocument/2006/relationships" xmlns:m="http://schemas.openxmlformats.org/officeDocument/2006/math" xmlns:v="urn:schemas-microsoft-com:vml" xmlns:wp14="http://schemas.microsoft.com/office/word/2010/wordprocessingDrawing" xmlns:wp="http://schemas.openxmlformats.org/drawingml/2006/wordprocessingDrawing" xmlns:w10="urn:schemas-microsoft-com:office:word" xmlns:w="http://schemas.openxmlformats.org/wordprocessingml/2006/main" xmlns:w14="http://schemas.microsoft.com/office/word/2010/wordml" xmlns:w15="http://schemas.microsoft.com/office/word/2012/wordml" xmlns:w16cid="http://schemas.microsoft.com/office/word/2016/wordml/cid" xmlns:w16se="http://schemas.microsoft.com/office/word/2015/wordml/symex" xmlns:wpg="http://schemas.microsoft.com/office/word/2010/wordprocessingGroup" xmlns:wpi="http://schemas.microsoft.com/office/word/2010/wordprocessingInk" xmlns:wne="http://schemas.microsoft.com/office/word/2006/wordml" xmlns:wps="http://schemas.microsoft.com/office/word/2010/wordprocessingShape" mc:Ignorable="w14 w15 w16se w16cid wp14">
+<w:ftr xmlns:wpc="http://schemas.microsoft.com/office/word/2010/wordprocessingCanvas" xmlns:cx="http://schemas.microsoft.com/office/drawing/2014/chartex" xmlns:cx1="http://schemas.microsoft.com/office/drawing/2015/9/8/chartex" xmlns:cx2="http://schemas.microsoft.com/office/drawing/2015/10/21/chartex" xmlns:cx3="http://schemas.microsoft.com/office/drawing/2016/5/9/chartex" xmlns:cx4="http://schemas.microsoft.com/office/drawing/2016/5/10/chartex" xmlns:cx5="http://schemas.microsoft.com/office/drawing/2016/5/11/chartex" xmlns:cx6="http://schemas.microsoft.com/office/drawing/2016/5/12/chartex" xmlns:cx7="http://schemas.microsoft.com/office/drawing/2016/5/13/chartex" xmlns:cx8="http://schemas.microsoft.com/office/drawing/2016/5/14/chartex" xmlns:mc="http://schemas.openxmlformats.org/markup-compatibility/2006" xmlns:aink="http://schemas.microsoft.com/office/drawing/2016/ink" xmlns:am3d="http://schemas.microsoft.com/office/drawing/2017/model3d" xmlns:o="urn:schemas-microsoft-com:office:office" xmlns:r="http://schemas.openxmlformats.org/officeDocument/2006/relationships" xmlns:m="http://schemas.openxmlformats.org/officeDocument/2006/math" xmlns:v="urn:schemas-microsoft-com:vml" xmlns:wp14="http://schemas.microsoft.com/office/word/2010/wordprocessingDrawing" xmlns:wp="http://schemas.openxmlformats.org/drawingml/2006/wordprocessingDrawing" xmlns:w10="urn:schemas-microsoft-com:office:word" xmlns:w="http://schemas.openxmlformats.org/wordprocessingml/2006/main" xmlns:w14="http://schemas.microsoft.com/office/word/2010/wordml" xmlns:w15="http://schemas.microsoft.com/office/word/2012/wordml" xmlns:w16cex="http://schemas.microsoft.com/office/word/2018/wordml/cex" xmlns:w16cid="http://schemas.microsoft.com/office/word/2016/wordml/cid" xmlns:w16="http://schemas.microsoft.com/office/word/2018/wordml" xmlns:w16se="http://schemas.microsoft.com/office/word/2015/wordml/symex" xmlns:wpg="http://schemas.microsoft.com/office/word/2010/wordprocessingGroup" xmlns:wpi="http://schemas.microsoft.com/office/word/2010/wordprocessingInk" xmlns:wne="http://schemas.microsoft.com/office/word/2006/wordml" xmlns:wps="http://schemas.microsoft.com/office/word/2010/wordprocessingShape" mc:Ignorable="w14 w15 w16se w16cid w16 w16cex wp14">
   <w:sdt>
     <w:sdtPr>
       <w:id w:val="-235243311"/>
@@ -9764,7 +8768,7 @@
 </file>
 
 <file path=word/footnotes.xml><?xml version="1.0" encoding="utf-8"?>
-<w:footnotes xmlns:wpc="http://schemas.microsoft.com/office/word/2010/wordprocessingCanvas" xmlns:cx="http://schemas.microsoft.com/office/drawing/2014/chartex" xmlns:cx1="http://schemas.microsoft.com/office/drawing/2015/9/8/chartex" xmlns:cx2="http://schemas.microsoft.com/office/drawing/2015/10/21/chartex" xmlns:cx3="http://schemas.microsoft.com/office/drawing/2016/5/9/chartex" xmlns:cx4="http://schemas.microsoft.com/office/drawing/2016/5/10/chartex" xmlns:cx5="http://schemas.microsoft.com/office/drawing/2016/5/11/chartex" xmlns:cx6="http://schemas.microsoft.com/office/drawing/2016/5/12/chartex" xmlns:cx7="http://schemas.microsoft.com/office/drawing/2016/5/13/chartex" xmlns:cx8="http://schemas.microsoft.com/office/drawing/2016/5/14/chartex" xmlns:mc="http://schemas.openxmlformats.org/markup-compatibility/2006" xmlns:aink="http://schemas.microsoft.com/office/drawing/2016/ink" xmlns:am3d="http://schemas.microsoft.com/office/drawing/2017/model3d" xmlns:o="urn:schemas-microsoft-com:office:office" xmlns:r="http://schemas.openxmlformats.org/officeDocument/2006/relationships" xmlns:m="http://schemas.openxmlformats.org/officeDocument/2006/math" xmlns:v="urn:schemas-microsoft-com:vml" xmlns:wp14="http://schemas.microsoft.com/office/word/2010/wordprocessingDrawing" xmlns:wp="http://schemas.openxmlformats.org/drawingml/2006/wordprocessingDrawing" xmlns:w10="urn:schemas-microsoft-com:office:word" xmlns:w="http://schemas.openxmlformats.org/wordprocessingml/2006/main" xmlns:w14="http://schemas.microsoft.com/office/word/2010/wordml" xmlns:w15="http://schemas.microsoft.com/office/word/2012/wordml" xmlns:w16cid="http://schemas.microsoft.com/office/word/2016/wordml/cid" xmlns:w16se="http://schemas.microsoft.com/office/word/2015/wordml/symex" xmlns:wpg="http://schemas.microsoft.com/office/word/2010/wordprocessingGroup" xmlns:wpi="http://schemas.microsoft.com/office/word/2010/wordprocessingInk" xmlns:wne="http://schemas.microsoft.com/office/word/2006/wordml" xmlns:wps="http://schemas.microsoft.com/office/word/2010/wordprocessingShape" mc:Ignorable="w14 w15 w16se w16cid wp14">
+<w:footnotes xmlns:wpc="http://schemas.microsoft.com/office/word/2010/wordprocessingCanvas" xmlns:cx="http://schemas.microsoft.com/office/drawing/2014/chartex" xmlns:cx1="http://schemas.microsoft.com/office/drawing/2015/9/8/chartex" xmlns:cx2="http://schemas.microsoft.com/office/drawing/2015/10/21/chartex" xmlns:cx3="http://schemas.microsoft.com/office/drawing/2016/5/9/chartex" xmlns:cx4="http://schemas.microsoft.com/office/drawing/2016/5/10/chartex" xmlns:cx5="http://schemas.microsoft.com/office/drawing/2016/5/11/chartex" xmlns:cx6="http://schemas.microsoft.com/office/drawing/2016/5/12/chartex" xmlns:cx7="http://schemas.microsoft.com/office/drawing/2016/5/13/chartex" xmlns:cx8="http://schemas.microsoft.com/office/drawing/2016/5/14/chartex" xmlns:mc="http://schemas.openxmlformats.org/markup-compatibility/2006" xmlns:aink="http://schemas.microsoft.com/office/drawing/2016/ink" xmlns:am3d="http://schemas.microsoft.com/office/drawing/2017/model3d" xmlns:o="urn:schemas-microsoft-com:office:office" xmlns:r="http://schemas.openxmlformats.org/officeDocument/2006/relationships" xmlns:m="http://schemas.openxmlformats.org/officeDocument/2006/math" xmlns:v="urn:schemas-microsoft-com:vml" xmlns:wp14="http://schemas.microsoft.com/office/word/2010/wordprocessingDrawing" xmlns:wp="http://schemas.openxmlformats.org/drawingml/2006/wordprocessingDrawing" xmlns:w10="urn:schemas-microsoft-com:office:word" xmlns:w="http://schemas.openxmlformats.org/wordprocessingml/2006/main" xmlns:w14="http://schemas.microsoft.com/office/word/2010/wordml" xmlns:w15="http://schemas.microsoft.com/office/word/2012/wordml" xmlns:w16cex="http://schemas.microsoft.com/office/word/2018/wordml/cex" xmlns:w16cid="http://schemas.microsoft.com/office/word/2016/wordml/cid" xmlns:w16="http://schemas.microsoft.com/office/word/2018/wordml" xmlns:w16se="http://schemas.microsoft.com/office/word/2015/wordml/symex" xmlns:wpg="http://schemas.microsoft.com/office/word/2010/wordprocessingGroup" xmlns:wpi="http://schemas.microsoft.com/office/word/2010/wordprocessingInk" xmlns:wne="http://schemas.microsoft.com/office/word/2006/wordml" xmlns:wps="http://schemas.microsoft.com/office/word/2010/wordprocessingShape" mc:Ignorable="w14 w15 w16se w16cid w16 w16cex wp14">
   <w:footnote w:type="separator" w:id="-1">
     <w:p>
       <w:r>
@@ -9783,7 +8787,7 @@
 </file>
 
 <file path=word/numbering.xml><?xml version="1.0" encoding="utf-8"?>
-<w:numbering xmlns:wpc="http://schemas.microsoft.com/office/word/2010/wordprocessingCanvas" xmlns:cx="http://schemas.microsoft.com/office/drawing/2014/chartex" xmlns:cx1="http://schemas.microsoft.com/office/drawing/2015/9/8/chartex" xmlns:cx2="http://schemas.microsoft.com/office/drawing/2015/10/21/chartex" xmlns:cx3="http://schemas.microsoft.com/office/drawing/2016/5/9/chartex" xmlns:cx4="http://schemas.microsoft.com/office/drawing/2016/5/10/chartex" xmlns:cx5="http://schemas.microsoft.com/office/drawing/2016/5/11/chartex" xmlns:cx6="http://schemas.microsoft.com/office/drawing/2016/5/12/chartex" xmlns:cx7="http://schemas.microsoft.com/office/drawing/2016/5/13/chartex" xmlns:cx8="http://schemas.microsoft.com/office/drawing/2016/5/14/chartex" xmlns:mc="http://schemas.openxmlformats.org/markup-compatibility/2006" xmlns:aink="http://schemas.microsoft.com/office/drawing/2016/ink" xmlns:am3d="http://schemas.microsoft.com/office/drawing/2017/model3d" xmlns:o="urn:schemas-microsoft-com:office:office" xmlns:r="http://schemas.openxmlformats.org/officeDocument/2006/relationships" xmlns:m="http://schemas.openxmlformats.org/officeDocument/2006/math" xmlns:v="urn:schemas-microsoft-com:vml" xmlns:wp14="http://schemas.microsoft.com/office/word/2010/wordprocessingDrawing" xmlns:wp="http://schemas.openxmlformats.org/drawingml/2006/wordprocessingDrawing" xmlns:w10="urn:schemas-microsoft-com:office:word" xmlns:w="http://schemas.openxmlformats.org/wordprocessingml/2006/main" xmlns:w14="http://schemas.microsoft.com/office/word/2010/wordml" xmlns:w15="http://schemas.microsoft.com/office/word/2012/wordml" xmlns:w16cid="http://schemas.microsoft.com/office/word/2016/wordml/cid" xmlns:w16se="http://schemas.microsoft.com/office/word/2015/wordml/symex" xmlns:wpg="http://schemas.microsoft.com/office/word/2010/wordprocessingGroup" xmlns:wpi="http://schemas.microsoft.com/office/word/2010/wordprocessingInk" xmlns:wne="http://schemas.microsoft.com/office/word/2006/wordml" xmlns:wps="http://schemas.microsoft.com/office/word/2010/wordprocessingShape" mc:Ignorable="w14 w15 w16se w16cid wp14">
+<w:numbering xmlns:wpc="http://schemas.microsoft.com/office/word/2010/wordprocessingCanvas" xmlns:cx="http://schemas.microsoft.com/office/drawing/2014/chartex" xmlns:cx1="http://schemas.microsoft.com/office/drawing/2015/9/8/chartex" xmlns:cx2="http://schemas.microsoft.com/office/drawing/2015/10/21/chartex" xmlns:cx3="http://schemas.microsoft.com/office/drawing/2016/5/9/chartex" xmlns:cx4="http://schemas.microsoft.com/office/drawing/2016/5/10/chartex" xmlns:cx5="http://schemas.microsoft.com/office/drawing/2016/5/11/chartex" xmlns:cx6="http://schemas.microsoft.com/office/drawing/2016/5/12/chartex" xmlns:cx7="http://schemas.microsoft.com/office/drawing/2016/5/13/chartex" xmlns:cx8="http://schemas.microsoft.com/office/drawing/2016/5/14/chartex" xmlns:mc="http://schemas.openxmlformats.org/markup-compatibility/2006" xmlns:aink="http://schemas.microsoft.com/office/drawing/2016/ink" xmlns:am3d="http://schemas.microsoft.com/office/drawing/2017/model3d" xmlns:o="urn:schemas-microsoft-com:office:office" xmlns:r="http://schemas.openxmlformats.org/officeDocument/2006/relationships" xmlns:m="http://schemas.openxmlformats.org/officeDocument/2006/math" xmlns:v="urn:schemas-microsoft-com:vml" xmlns:wp14="http://schemas.microsoft.com/office/word/2010/wordprocessingDrawing" xmlns:wp="http://schemas.openxmlformats.org/drawingml/2006/wordprocessingDrawing" xmlns:w10="urn:schemas-microsoft-com:office:word" xmlns:w="http://schemas.openxmlformats.org/wordprocessingml/2006/main" xmlns:w14="http://schemas.microsoft.com/office/word/2010/wordml" xmlns:w15="http://schemas.microsoft.com/office/word/2012/wordml" xmlns:w16cex="http://schemas.microsoft.com/office/word/2018/wordml/cex" xmlns:w16cid="http://schemas.microsoft.com/office/word/2016/wordml/cid" xmlns:w16="http://schemas.microsoft.com/office/word/2018/wordml" xmlns:w16se="http://schemas.microsoft.com/office/word/2015/wordml/symex" xmlns:wpg="http://schemas.microsoft.com/office/word/2010/wordprocessingGroup" xmlns:wpi="http://schemas.microsoft.com/office/word/2010/wordprocessingInk" xmlns:wne="http://schemas.microsoft.com/office/word/2006/wordml" xmlns:wps="http://schemas.microsoft.com/office/word/2010/wordprocessingShape" mc:Ignorable="w14 w15 w16se w16cid w16 w16cex wp14">
   <w:abstractNum w:abstractNumId="0" w15:restartNumberingAfterBreak="0">
     <w:nsid w:val="08BB30CC"/>
     <w:multiLevelType w:val="hybridMultilevel"/>
@@ -10806,7 +9810,7 @@
 </file>
 
 <file path=word/people.xml><?xml version="1.0" encoding="utf-8"?>
-<w15:people xmlns:wpc="http://schemas.microsoft.com/office/word/2010/wordprocessingCanvas" xmlns:cx="http://schemas.microsoft.com/office/drawing/2014/chartex" xmlns:cx1="http://schemas.microsoft.com/office/drawing/2015/9/8/chartex" xmlns:cx2="http://schemas.microsoft.com/office/drawing/2015/10/21/chartex" xmlns:cx3="http://schemas.microsoft.com/office/drawing/2016/5/9/chartex" xmlns:cx4="http://schemas.microsoft.com/office/drawing/2016/5/10/chartex" xmlns:cx5="http://schemas.microsoft.com/office/drawing/2016/5/11/chartex" xmlns:cx6="http://schemas.microsoft.com/office/drawing/2016/5/12/chartex" xmlns:cx7="http://schemas.microsoft.com/office/drawing/2016/5/13/chartex" xmlns:cx8="http://schemas.microsoft.com/office/drawing/2016/5/14/chartex" xmlns:mc="http://schemas.openxmlformats.org/markup-compatibility/2006" xmlns:aink="http://schemas.microsoft.com/office/drawing/2016/ink" xmlns:am3d="http://schemas.microsoft.com/office/drawing/2017/model3d" xmlns:o="urn:schemas-microsoft-com:office:office" xmlns:r="http://schemas.openxmlformats.org/officeDocument/2006/relationships" xmlns:m="http://schemas.openxmlformats.org/officeDocument/2006/math" xmlns:v="urn:schemas-microsoft-com:vml" xmlns:wp14="http://schemas.microsoft.com/office/word/2010/wordprocessingDrawing" xmlns:wp="http://schemas.openxmlformats.org/drawingml/2006/wordprocessingDrawing" xmlns:w10="urn:schemas-microsoft-com:office:word" xmlns:w="http://schemas.openxmlformats.org/wordprocessingml/2006/main" xmlns:w14="http://schemas.microsoft.com/office/word/2010/wordml" xmlns:w15="http://schemas.microsoft.com/office/word/2012/wordml" xmlns:w16cid="http://schemas.microsoft.com/office/word/2016/wordml/cid" xmlns:w16se="http://schemas.microsoft.com/office/word/2015/wordml/symex" xmlns:wpg="http://schemas.microsoft.com/office/word/2010/wordprocessingGroup" xmlns:wpi="http://schemas.microsoft.com/office/word/2010/wordprocessingInk" xmlns:wne="http://schemas.microsoft.com/office/word/2006/wordml" xmlns:wps="http://schemas.microsoft.com/office/word/2010/wordprocessingShape" mc:Ignorable="w14 w15 w16se w16cid wp14">
+<w15:people xmlns:wpc="http://schemas.microsoft.com/office/word/2010/wordprocessingCanvas" xmlns:cx="http://schemas.microsoft.com/office/drawing/2014/chartex" xmlns:cx1="http://schemas.microsoft.com/office/drawing/2015/9/8/chartex" xmlns:cx2="http://schemas.microsoft.com/office/drawing/2015/10/21/chartex" xmlns:cx3="http://schemas.microsoft.com/office/drawing/2016/5/9/chartex" xmlns:cx4="http://schemas.microsoft.com/office/drawing/2016/5/10/chartex" xmlns:cx5="http://schemas.microsoft.com/office/drawing/2016/5/11/chartex" xmlns:cx6="http://schemas.microsoft.com/office/drawing/2016/5/12/chartex" xmlns:cx7="http://schemas.microsoft.com/office/drawing/2016/5/13/chartex" xmlns:cx8="http://schemas.microsoft.com/office/drawing/2016/5/14/chartex" xmlns:mc="http://schemas.openxmlformats.org/markup-compatibility/2006" xmlns:aink="http://schemas.microsoft.com/office/drawing/2016/ink" xmlns:am3d="http://schemas.microsoft.com/office/drawing/2017/model3d" xmlns:o="urn:schemas-microsoft-com:office:office" xmlns:r="http://schemas.openxmlformats.org/officeDocument/2006/relationships" xmlns:m="http://schemas.openxmlformats.org/officeDocument/2006/math" xmlns:v="urn:schemas-microsoft-com:vml" xmlns:wp14="http://schemas.microsoft.com/office/word/2010/wordprocessingDrawing" xmlns:wp="http://schemas.openxmlformats.org/drawingml/2006/wordprocessingDrawing" xmlns:w10="urn:schemas-microsoft-com:office:word" xmlns:w="http://schemas.openxmlformats.org/wordprocessingml/2006/main" xmlns:w14="http://schemas.microsoft.com/office/word/2010/wordml" xmlns:w15="http://schemas.microsoft.com/office/word/2012/wordml" xmlns:w16cex="http://schemas.microsoft.com/office/word/2018/wordml/cex" xmlns:w16cid="http://schemas.microsoft.com/office/word/2016/wordml/cid" xmlns:w16="http://schemas.microsoft.com/office/word/2018/wordml" xmlns:w16se="http://schemas.microsoft.com/office/word/2015/wordml/symex" xmlns:wpg="http://schemas.microsoft.com/office/word/2010/wordprocessingGroup" xmlns:wpi="http://schemas.microsoft.com/office/word/2010/wordprocessingInk" xmlns:wne="http://schemas.microsoft.com/office/word/2006/wordml" xmlns:wps="http://schemas.microsoft.com/office/word/2010/wordprocessingShape" mc:Ignorable="w14 w15 w16se w16cid w16 w16cex wp14">
   <w15:person w15:author="Hyosub Kim">
     <w15:presenceInfo w15:providerId="Windows Live" w15:userId="e29d31df84083a66"/>
   </w15:person>
@@ -10817,7 +9821,7 @@
 </file>
 
 <file path=word/styles.xml><?xml version="1.0" encoding="utf-8"?>
-<w:styles xmlns:mc="http://schemas.openxmlformats.org/markup-compatibility/2006" xmlns:r="http://schemas.openxmlformats.org/officeDocument/2006/relationships" xmlns:w="http://schemas.openxmlformats.org/wordprocessingml/2006/main" xmlns:w14="http://schemas.microsoft.com/office/word/2010/wordml" xmlns:w15="http://schemas.microsoft.com/office/word/2012/wordml" xmlns:w16cid="http://schemas.microsoft.com/office/word/2016/wordml/cid" xmlns:w16se="http://schemas.microsoft.com/office/word/2015/wordml/symex" mc:Ignorable="w14 w15 w16se w16cid">
+<w:styles xmlns:mc="http://schemas.openxmlformats.org/markup-compatibility/2006" xmlns:r="http://schemas.openxmlformats.org/officeDocument/2006/relationships" xmlns:w="http://schemas.openxmlformats.org/wordprocessingml/2006/main" xmlns:w14="http://schemas.microsoft.com/office/word/2010/wordml" xmlns:w15="http://schemas.microsoft.com/office/word/2012/wordml" xmlns:w16cex="http://schemas.microsoft.com/office/word/2018/wordml/cex" xmlns:w16cid="http://schemas.microsoft.com/office/word/2016/wordml/cid" xmlns:w16="http://schemas.microsoft.com/office/word/2018/wordml" xmlns:w16se="http://schemas.microsoft.com/office/word/2015/wordml/symex" mc:Ignorable="w14 w15 w16se w16cid w16 w16cex">
   <w:docDefaults>
     <w:rPrDefault>
       <w:rPr>
@@ -10829,7 +9833,7 @@
     </w:rPrDefault>
     <w:pPrDefault/>
   </w:docDefaults>
-  <w:latentStyles w:defLockedState="0" w:defUIPriority="99" w:defSemiHidden="0" w:defUnhideWhenUsed="0" w:defQFormat="0" w:count="375">
+  <w:latentStyles w:defLockedState="0" w:defUIPriority="99" w:defSemiHidden="0" w:defUnhideWhenUsed="0" w:defQFormat="0" w:count="376">
     <w:lsdException w:name="Normal" w:uiPriority="0" w:qFormat="1"/>
     <w:lsdException w:name="heading 1" w:uiPriority="9" w:qFormat="1"/>
     <w:lsdException w:name="heading 2" w:semiHidden="1" w:uiPriority="9" w:unhideWhenUsed="1" w:qFormat="1"/>
@@ -11205,6 +10209,7 @@
     <w:lsdException w:name="Smart Hyperlink" w:semiHidden="1" w:unhideWhenUsed="1"/>
     <w:lsdException w:name="Hashtag" w:semiHidden="1" w:unhideWhenUsed="1"/>
     <w:lsdException w:name="Unresolved Mention" w:semiHidden="1" w:unhideWhenUsed="1"/>
+    <w:lsdException w:name="Smart Link" w:semiHidden="1" w:unhideWhenUsed="1"/>
   </w:latentStyles>
   <w:style w:type="paragraph" w:default="1" w:styleId="Normal">
     <w:name w:val="Normal"/>

</xml_diff>